<commit_message>
prezentáció kész + quickfixek
</commit_message>
<xml_diff>
--- a/Documentation/Diploma.docx
+++ b/Documentation/Diploma.docx
@@ -751,7 +751,7 @@
       <w:r>
         <w:fldChar w:fldCharType="separate"/>
       </w:r>
-      <w:hyperlink w:anchor="_Toc71376708" w:history="1">
+      <w:hyperlink w:anchor="_Toc71450110" w:history="1">
         <w:r>
           <w:rPr>
             <w:rStyle w:val="Hyperlink"/>
@@ -778,7 +778,7 @@
             <w:noProof/>
             <w:webHidden/>
           </w:rPr>
-          <w:instrText xml:space="preserve"> PAGEREF _Toc71376708 \h </w:instrText>
+          <w:instrText xml:space="preserve"> PAGEREF _Toc71450110 \h </w:instrText>
         </w:r>
         <w:r>
           <w:rPr>
@@ -798,7 +798,7 @@
             <w:noProof/>
             <w:webHidden/>
           </w:rPr>
-          <w:t>5</w:t>
+          <w:t>6</w:t>
         </w:r>
         <w:r>
           <w:rPr>
@@ -821,7 +821,7 @@
           <w:lang w:val="en-US"/>
         </w:rPr>
       </w:pPr>
-      <w:hyperlink w:anchor="_Toc71376709" w:history="1">
+      <w:hyperlink w:anchor="_Toc71450111" w:history="1">
         <w:r>
           <w:rPr>
             <w:rStyle w:val="Hyperlink"/>
@@ -848,7 +848,7 @@
             <w:noProof/>
             <w:webHidden/>
           </w:rPr>
-          <w:instrText xml:space="preserve"> PAGEREF _Toc71376709 \h </w:instrText>
+          <w:instrText xml:space="preserve"> PAGEREF _Toc71450111 \h </w:instrText>
         </w:r>
         <w:r>
           <w:rPr>
@@ -868,7 +868,7 @@
             <w:noProof/>
             <w:webHidden/>
           </w:rPr>
-          <w:t>6</w:t>
+          <w:t>7</w:t>
         </w:r>
         <w:r>
           <w:rPr>
@@ -891,7 +891,7 @@
           <w:lang w:val="en-US"/>
         </w:rPr>
       </w:pPr>
-      <w:hyperlink w:anchor="_Toc71376710" w:history="1">
+      <w:hyperlink w:anchor="_Toc71450112" w:history="1">
         <w:r>
           <w:rPr>
             <w:rStyle w:val="Hyperlink"/>
@@ -918,7 +918,7 @@
             <w:noProof/>
             <w:webHidden/>
           </w:rPr>
-          <w:instrText xml:space="preserve"> PAGEREF _Toc71376710 \h </w:instrText>
+          <w:instrText xml:space="preserve"> PAGEREF _Toc71450112 \h </w:instrText>
         </w:r>
         <w:r>
           <w:rPr>
@@ -938,7 +938,7 @@
             <w:noProof/>
             <w:webHidden/>
           </w:rPr>
-          <w:t>7</w:t>
+          <w:t>8</w:t>
         </w:r>
         <w:r>
           <w:rPr>
@@ -963,7 +963,7 @@
           <w:lang w:val="en-US"/>
         </w:rPr>
       </w:pPr>
-      <w:hyperlink w:anchor="_Toc71376711" w:history="1">
+      <w:hyperlink w:anchor="_Toc71450113" w:history="1">
         <w:r>
           <w:rPr>
             <w:rStyle w:val="Hyperlink"/>
@@ -990,7 +990,7 @@
             <w:noProof/>
             <w:webHidden/>
           </w:rPr>
-          <w:instrText xml:space="preserve"> PAGEREF _Toc71376711 \h </w:instrText>
+          <w:instrText xml:space="preserve"> PAGEREF _Toc71450113 \h </w:instrText>
         </w:r>
         <w:r>
           <w:rPr>
@@ -1010,7 +1010,7 @@
             <w:noProof/>
             <w:webHidden/>
           </w:rPr>
-          <w:t>7</w:t>
+          <w:t>8</w:t>
         </w:r>
         <w:r>
           <w:rPr>
@@ -1035,7 +1035,7 @@
           <w:lang w:val="en-US"/>
         </w:rPr>
       </w:pPr>
-      <w:hyperlink w:anchor="_Toc71376712" w:history="1">
+      <w:hyperlink w:anchor="_Toc71450114" w:history="1">
         <w:r>
           <w:rPr>
             <w:rStyle w:val="Hyperlink"/>
@@ -1062,7 +1062,7 @@
             <w:noProof/>
             <w:webHidden/>
           </w:rPr>
-          <w:instrText xml:space="preserve"> PAGEREF _Toc71376712 \h </w:instrText>
+          <w:instrText xml:space="preserve"> PAGEREF _Toc71450114 \h </w:instrText>
         </w:r>
         <w:r>
           <w:rPr>
@@ -1082,7 +1082,7 @@
             <w:noProof/>
             <w:webHidden/>
           </w:rPr>
-          <w:t>7</w:t>
+          <w:t>8</w:t>
         </w:r>
         <w:r>
           <w:rPr>
@@ -1107,7 +1107,7 @@
           <w:lang w:val="en-US"/>
         </w:rPr>
       </w:pPr>
-      <w:hyperlink w:anchor="_Toc71376713" w:history="1">
+      <w:hyperlink w:anchor="_Toc71450115" w:history="1">
         <w:r>
           <w:rPr>
             <w:rStyle w:val="Hyperlink"/>
@@ -1134,7 +1134,7 @@
             <w:noProof/>
             <w:webHidden/>
           </w:rPr>
-          <w:instrText xml:space="preserve"> PAGEREF _Toc71376713 \h </w:instrText>
+          <w:instrText xml:space="preserve"> PAGEREF _Toc71450115 \h </w:instrText>
         </w:r>
         <w:r>
           <w:rPr>
@@ -1154,7 +1154,7 @@
             <w:noProof/>
             <w:webHidden/>
           </w:rPr>
-          <w:t>7</w:t>
+          <w:t>8</w:t>
         </w:r>
         <w:r>
           <w:rPr>
@@ -1177,7 +1177,7 @@
           <w:lang w:val="en-US"/>
         </w:rPr>
       </w:pPr>
-      <w:hyperlink w:anchor="_Toc71376714" w:history="1">
+      <w:hyperlink w:anchor="_Toc71450116" w:history="1">
         <w:r>
           <w:rPr>
             <w:rStyle w:val="Hyperlink"/>
@@ -1204,7 +1204,7 @@
             <w:noProof/>
             <w:webHidden/>
           </w:rPr>
-          <w:instrText xml:space="preserve"> PAGEREF _Toc71376714 \h </w:instrText>
+          <w:instrText xml:space="preserve"> PAGEREF _Toc71450116 \h </w:instrText>
         </w:r>
         <w:r>
           <w:rPr>
@@ -1224,7 +1224,7 @@
             <w:noProof/>
             <w:webHidden/>
           </w:rPr>
-          <w:t>8</w:t>
+          <w:t>9</w:t>
         </w:r>
         <w:r>
           <w:rPr>
@@ -1249,7 +1249,7 @@
           <w:lang w:val="en-US"/>
         </w:rPr>
       </w:pPr>
-      <w:hyperlink w:anchor="_Toc71376715" w:history="1">
+      <w:hyperlink w:anchor="_Toc71450117" w:history="1">
         <w:r>
           <w:rPr>
             <w:rStyle w:val="Hyperlink"/>
@@ -1276,7 +1276,7 @@
             <w:noProof/>
             <w:webHidden/>
           </w:rPr>
-          <w:instrText xml:space="preserve"> PAGEREF _Toc71376715 \h </w:instrText>
+          <w:instrText xml:space="preserve"> PAGEREF _Toc71450117 \h </w:instrText>
         </w:r>
         <w:r>
           <w:rPr>
@@ -1296,7 +1296,7 @@
             <w:noProof/>
             <w:webHidden/>
           </w:rPr>
-          <w:t>8</w:t>
+          <w:t>9</w:t>
         </w:r>
         <w:r>
           <w:rPr>
@@ -1321,7 +1321,7 @@
           <w:lang w:val="en-US"/>
         </w:rPr>
       </w:pPr>
-      <w:hyperlink w:anchor="_Toc71376716" w:history="1">
+      <w:hyperlink w:anchor="_Toc71450118" w:history="1">
         <w:r>
           <w:rPr>
             <w:rStyle w:val="Hyperlink"/>
@@ -1348,7 +1348,7 @@
             <w:noProof/>
             <w:webHidden/>
           </w:rPr>
-          <w:instrText xml:space="preserve"> PAGEREF _Toc71376716 \h </w:instrText>
+          <w:instrText xml:space="preserve"> PAGEREF _Toc71450118 \h </w:instrText>
         </w:r>
         <w:r>
           <w:rPr>
@@ -1368,7 +1368,7 @@
             <w:noProof/>
             <w:webHidden/>
           </w:rPr>
-          <w:t>8</w:t>
+          <w:t>9</w:t>
         </w:r>
         <w:r>
           <w:rPr>
@@ -1393,7 +1393,7 @@
           <w:lang w:val="en-US"/>
         </w:rPr>
       </w:pPr>
-      <w:hyperlink w:anchor="_Toc71376717" w:history="1">
+      <w:hyperlink w:anchor="_Toc71450119" w:history="1">
         <w:r>
           <w:rPr>
             <w:rStyle w:val="Hyperlink"/>
@@ -1420,7 +1420,7 @@
             <w:noProof/>
             <w:webHidden/>
           </w:rPr>
-          <w:instrText xml:space="preserve"> PAGEREF _Toc71376717 \h </w:instrText>
+          <w:instrText xml:space="preserve"> PAGEREF _Toc71450119 \h </w:instrText>
         </w:r>
         <w:r>
           <w:rPr>
@@ -1440,7 +1440,7 @@
             <w:noProof/>
             <w:webHidden/>
           </w:rPr>
-          <w:t>9</w:t>
+          <w:t>10</w:t>
         </w:r>
         <w:r>
           <w:rPr>
@@ -1465,7 +1465,7 @@
           <w:lang w:val="en-US"/>
         </w:rPr>
       </w:pPr>
-      <w:hyperlink w:anchor="_Toc71376718" w:history="1">
+      <w:hyperlink w:anchor="_Toc71450120" w:history="1">
         <w:r>
           <w:rPr>
             <w:rStyle w:val="Hyperlink"/>
@@ -1492,7 +1492,7 @@
             <w:noProof/>
             <w:webHidden/>
           </w:rPr>
-          <w:instrText xml:space="preserve"> PAGEREF _Toc71376718 \h </w:instrText>
+          <w:instrText xml:space="preserve"> PAGEREF _Toc71450120 \h </w:instrText>
         </w:r>
         <w:r>
           <w:rPr>
@@ -1512,7 +1512,7 @@
             <w:noProof/>
             <w:webHidden/>
           </w:rPr>
-          <w:t>9</w:t>
+          <w:t>10</w:t>
         </w:r>
         <w:r>
           <w:rPr>
@@ -1525,7 +1525,7 @@
     </w:p>
     <w:p>
       <w:pPr>
-        <w:pStyle w:val="TOC2"/>
+        <w:pStyle w:val="TOC3"/>
         <w:tabs>
           <w:tab w:val="right" w:leader="dot" w:pos="8494"/>
         </w:tabs>
@@ -1537,13 +1537,13 @@
           <w:lang w:val="en-US"/>
         </w:rPr>
       </w:pPr>
-      <w:hyperlink w:anchor="_Toc71376719" w:history="1">
+      <w:hyperlink w:anchor="_Toc71450121" w:history="1">
         <w:r>
           <w:rPr>
             <w:rStyle w:val="Hyperlink"/>
             <w:noProof/>
           </w:rPr>
-          <w:t>2.2 React</w:t>
+          <w:t>2.1.4 Barion Client</w:t>
         </w:r>
         <w:r>
           <w:rPr>
@@ -1564,7 +1564,7 @@
             <w:noProof/>
             <w:webHidden/>
           </w:rPr>
-          <w:instrText xml:space="preserve"> PAGEREF _Toc71376719 \h </w:instrText>
+          <w:instrText xml:space="preserve"> PAGEREF _Toc71450121 \h </w:instrText>
         </w:r>
         <w:r>
           <w:rPr>
@@ -1584,7 +1584,7 @@
             <w:noProof/>
             <w:webHidden/>
           </w:rPr>
-          <w:t>9</w:t>
+          <w:t>10</w:t>
         </w:r>
         <w:r>
           <w:rPr>
@@ -1609,13 +1609,13 @@
           <w:lang w:val="en-US"/>
         </w:rPr>
       </w:pPr>
-      <w:hyperlink w:anchor="_Toc71376720" w:history="1">
+      <w:hyperlink w:anchor="_Toc71450122" w:history="1">
         <w:r>
           <w:rPr>
             <w:rStyle w:val="Hyperlink"/>
             <w:noProof/>
           </w:rPr>
-          <w:t>2.2.1 React router</w:t>
+          <w:t>2.1.5 ASP.NET Core SpaServices</w:t>
         </w:r>
         <w:r>
           <w:rPr>
@@ -1636,7 +1636,7 @@
             <w:noProof/>
             <w:webHidden/>
           </w:rPr>
-          <w:instrText xml:space="preserve"> PAGEREF _Toc71376720 \h </w:instrText>
+          <w:instrText xml:space="preserve"> PAGEREF _Toc71450122 \h </w:instrText>
         </w:r>
         <w:r>
           <w:rPr>
@@ -1656,7 +1656,7 @@
             <w:noProof/>
             <w:webHidden/>
           </w:rPr>
-          <w:t>11</w:t>
+          <w:t>10</w:t>
         </w:r>
         <w:r>
           <w:rPr>
@@ -1669,7 +1669,7 @@
     </w:p>
     <w:p>
       <w:pPr>
-        <w:pStyle w:val="TOC3"/>
+        <w:pStyle w:val="TOC2"/>
         <w:tabs>
           <w:tab w:val="right" w:leader="dot" w:pos="8494"/>
         </w:tabs>
@@ -1681,13 +1681,13 @@
           <w:lang w:val="en-US"/>
         </w:rPr>
       </w:pPr>
-      <w:hyperlink w:anchor="_Toc71376721" w:history="1">
+      <w:hyperlink w:anchor="_Toc71450123" w:history="1">
         <w:r>
           <w:rPr>
             <w:rStyle w:val="Hyperlink"/>
             <w:noProof/>
           </w:rPr>
-          <w:t>2.2.2 Material UI</w:t>
+          <w:t>2.2 React</w:t>
         </w:r>
         <w:r>
           <w:rPr>
@@ -1708,7 +1708,7 @@
             <w:noProof/>
             <w:webHidden/>
           </w:rPr>
-          <w:instrText xml:space="preserve"> PAGEREF _Toc71376721 \h </w:instrText>
+          <w:instrText xml:space="preserve"> PAGEREF _Toc71450123 \h </w:instrText>
         </w:r>
         <w:r>
           <w:rPr>
@@ -1728,7 +1728,7 @@
             <w:noProof/>
             <w:webHidden/>
           </w:rPr>
-          <w:t>11</w:t>
+          <w:t>10</w:t>
         </w:r>
         <w:r>
           <w:rPr>
@@ -1753,13 +1753,13 @@
           <w:lang w:val="en-US"/>
         </w:rPr>
       </w:pPr>
-      <w:hyperlink w:anchor="_Toc71376722" w:history="1">
+      <w:hyperlink w:anchor="_Toc71450124" w:history="1">
         <w:r>
           <w:rPr>
             <w:rStyle w:val="Hyperlink"/>
             <w:noProof/>
           </w:rPr>
-          <w:t>2.2.3 Axios</w:t>
+          <w:t>2.2.1 React router</w:t>
         </w:r>
         <w:r>
           <w:rPr>
@@ -1780,7 +1780,7 @@
             <w:noProof/>
             <w:webHidden/>
           </w:rPr>
-          <w:instrText xml:space="preserve"> PAGEREF _Toc71376722 \h </w:instrText>
+          <w:instrText xml:space="preserve"> PAGEREF _Toc71450124 \h </w:instrText>
         </w:r>
         <w:r>
           <w:rPr>
@@ -1813,7 +1813,7 @@
     </w:p>
     <w:p>
       <w:pPr>
-        <w:pStyle w:val="TOC2"/>
+        <w:pStyle w:val="TOC3"/>
         <w:tabs>
           <w:tab w:val="right" w:leader="dot" w:pos="8494"/>
         </w:tabs>
@@ -1825,12 +1825,228 @@
           <w:lang w:val="en-US"/>
         </w:rPr>
       </w:pPr>
-      <w:hyperlink w:anchor="_Toc71376723" w:history="1">
+      <w:hyperlink w:anchor="_Toc71450125" w:history="1">
         <w:r>
           <w:rPr>
             <w:rStyle w:val="Hyperlink"/>
             <w:noProof/>
           </w:rPr>
+          <w:t>2.2.2 Material UI</w:t>
+        </w:r>
+        <w:r>
+          <w:rPr>
+            <w:noProof/>
+            <w:webHidden/>
+          </w:rPr>
+          <w:tab/>
+        </w:r>
+        <w:r>
+          <w:rPr>
+            <w:noProof/>
+            <w:webHidden/>
+          </w:rPr>
+          <w:fldChar w:fldCharType="begin"/>
+        </w:r>
+        <w:r>
+          <w:rPr>
+            <w:noProof/>
+            <w:webHidden/>
+          </w:rPr>
+          <w:instrText xml:space="preserve"> PAGEREF _Toc71450125 \h </w:instrText>
+        </w:r>
+        <w:r>
+          <w:rPr>
+            <w:noProof/>
+            <w:webHidden/>
+          </w:rPr>
+        </w:r>
+        <w:r>
+          <w:rPr>
+            <w:noProof/>
+            <w:webHidden/>
+          </w:rPr>
+          <w:fldChar w:fldCharType="separate"/>
+        </w:r>
+        <w:r>
+          <w:rPr>
+            <w:noProof/>
+            <w:webHidden/>
+          </w:rPr>
+          <w:t>13</w:t>
+        </w:r>
+        <w:r>
+          <w:rPr>
+            <w:noProof/>
+            <w:webHidden/>
+          </w:rPr>
+          <w:fldChar w:fldCharType="end"/>
+        </w:r>
+      </w:hyperlink>
+    </w:p>
+    <w:p>
+      <w:pPr>
+        <w:pStyle w:val="TOC3"/>
+        <w:tabs>
+          <w:tab w:val="right" w:leader="dot" w:pos="8494"/>
+        </w:tabs>
+        <w:rPr>
+          <w:rFonts w:asciiTheme="minorHAnsi" w:eastAsiaTheme="minorEastAsia" w:hAnsiTheme="minorHAnsi" w:cstheme="minorBidi"/>
+          <w:noProof/>
+          <w:sz w:val="22"/>
+          <w:szCs w:val="22"/>
+          <w:lang w:val="en-US"/>
+        </w:rPr>
+      </w:pPr>
+      <w:hyperlink w:anchor="_Toc71450126" w:history="1">
+        <w:r>
+          <w:rPr>
+            <w:rStyle w:val="Hyperlink"/>
+            <w:noProof/>
+          </w:rPr>
+          <w:t>2.2.3 Axios</w:t>
+        </w:r>
+        <w:r>
+          <w:rPr>
+            <w:noProof/>
+            <w:webHidden/>
+          </w:rPr>
+          <w:tab/>
+        </w:r>
+        <w:r>
+          <w:rPr>
+            <w:noProof/>
+            <w:webHidden/>
+          </w:rPr>
+          <w:fldChar w:fldCharType="begin"/>
+        </w:r>
+        <w:r>
+          <w:rPr>
+            <w:noProof/>
+            <w:webHidden/>
+          </w:rPr>
+          <w:instrText xml:space="preserve"> PAGEREF _Toc71450126 \h </w:instrText>
+        </w:r>
+        <w:r>
+          <w:rPr>
+            <w:noProof/>
+            <w:webHidden/>
+          </w:rPr>
+        </w:r>
+        <w:r>
+          <w:rPr>
+            <w:noProof/>
+            <w:webHidden/>
+          </w:rPr>
+          <w:fldChar w:fldCharType="separate"/>
+        </w:r>
+        <w:r>
+          <w:rPr>
+            <w:noProof/>
+            <w:webHidden/>
+          </w:rPr>
+          <w:t>13</w:t>
+        </w:r>
+        <w:r>
+          <w:rPr>
+            <w:noProof/>
+            <w:webHidden/>
+          </w:rPr>
+          <w:fldChar w:fldCharType="end"/>
+        </w:r>
+      </w:hyperlink>
+    </w:p>
+    <w:p>
+      <w:pPr>
+        <w:pStyle w:val="TOC3"/>
+        <w:tabs>
+          <w:tab w:val="right" w:leader="dot" w:pos="8494"/>
+        </w:tabs>
+        <w:rPr>
+          <w:rFonts w:asciiTheme="minorHAnsi" w:eastAsiaTheme="minorEastAsia" w:hAnsiTheme="minorHAnsi" w:cstheme="minorBidi"/>
+          <w:noProof/>
+          <w:sz w:val="22"/>
+          <w:szCs w:val="22"/>
+          <w:lang w:val="en-US"/>
+        </w:rPr>
+      </w:pPr>
+      <w:hyperlink w:anchor="_Toc71450127" w:history="1">
+        <w:r>
+          <w:rPr>
+            <w:rStyle w:val="Hyperlink"/>
+            <w:noProof/>
+          </w:rPr>
+          <w:t>2.2.4 Google Maps Places</w:t>
+        </w:r>
+        <w:r>
+          <w:rPr>
+            <w:noProof/>
+            <w:webHidden/>
+          </w:rPr>
+          <w:tab/>
+        </w:r>
+        <w:r>
+          <w:rPr>
+            <w:noProof/>
+            <w:webHidden/>
+          </w:rPr>
+          <w:fldChar w:fldCharType="begin"/>
+        </w:r>
+        <w:r>
+          <w:rPr>
+            <w:noProof/>
+            <w:webHidden/>
+          </w:rPr>
+          <w:instrText xml:space="preserve"> PAGEREF _Toc71450127 \h </w:instrText>
+        </w:r>
+        <w:r>
+          <w:rPr>
+            <w:noProof/>
+            <w:webHidden/>
+          </w:rPr>
+        </w:r>
+        <w:r>
+          <w:rPr>
+            <w:noProof/>
+            <w:webHidden/>
+          </w:rPr>
+          <w:fldChar w:fldCharType="separate"/>
+        </w:r>
+        <w:r>
+          <w:rPr>
+            <w:noProof/>
+            <w:webHidden/>
+          </w:rPr>
+          <w:t>14</w:t>
+        </w:r>
+        <w:r>
+          <w:rPr>
+            <w:noProof/>
+            <w:webHidden/>
+          </w:rPr>
+          <w:fldChar w:fldCharType="end"/>
+        </w:r>
+      </w:hyperlink>
+    </w:p>
+    <w:p>
+      <w:pPr>
+        <w:pStyle w:val="TOC2"/>
+        <w:tabs>
+          <w:tab w:val="right" w:leader="dot" w:pos="8494"/>
+        </w:tabs>
+        <w:rPr>
+          <w:rFonts w:asciiTheme="minorHAnsi" w:eastAsiaTheme="minorEastAsia" w:hAnsiTheme="minorHAnsi" w:cstheme="minorBidi"/>
+          <w:noProof/>
+          <w:sz w:val="22"/>
+          <w:szCs w:val="22"/>
+          <w:lang w:val="en-US"/>
+        </w:rPr>
+      </w:pPr>
+      <w:hyperlink w:anchor="_Toc71450128" w:history="1">
+        <w:r>
+          <w:rPr>
+            <w:rStyle w:val="Hyperlink"/>
+            <w:noProof/>
+          </w:rPr>
           <w:t>2.3 TypeScript</w:t>
         </w:r>
         <w:r>
@@ -1852,7 +2068,7 @@
             <w:noProof/>
             <w:webHidden/>
           </w:rPr>
-          <w:instrText xml:space="preserve"> PAGEREF _Toc71376723 \h </w:instrText>
+          <w:instrText xml:space="preserve"> PAGEREF _Toc71450128 \h </w:instrText>
         </w:r>
         <w:r>
           <w:rPr>
@@ -1872,7 +2088,79 @@
             <w:noProof/>
             <w:webHidden/>
           </w:rPr>
-          <w:t>12</w:t>
+          <w:t>14</w:t>
+        </w:r>
+        <w:r>
+          <w:rPr>
+            <w:noProof/>
+            <w:webHidden/>
+          </w:rPr>
+          <w:fldChar w:fldCharType="end"/>
+        </w:r>
+      </w:hyperlink>
+    </w:p>
+    <w:p>
+      <w:pPr>
+        <w:pStyle w:val="TOC3"/>
+        <w:tabs>
+          <w:tab w:val="right" w:leader="dot" w:pos="8494"/>
+        </w:tabs>
+        <w:rPr>
+          <w:rFonts w:asciiTheme="minorHAnsi" w:eastAsiaTheme="minorEastAsia" w:hAnsiTheme="minorHAnsi" w:cstheme="minorBidi"/>
+          <w:noProof/>
+          <w:sz w:val="22"/>
+          <w:szCs w:val="22"/>
+          <w:lang w:val="en-US"/>
+        </w:rPr>
+      </w:pPr>
+      <w:hyperlink w:anchor="_Toc71450129" w:history="1">
+        <w:r>
+          <w:rPr>
+            <w:rStyle w:val="Hyperlink"/>
+            <w:noProof/>
+          </w:rPr>
+          <w:t>2.3.1 Redux</w:t>
+        </w:r>
+        <w:r>
+          <w:rPr>
+            <w:noProof/>
+            <w:webHidden/>
+          </w:rPr>
+          <w:tab/>
+        </w:r>
+        <w:r>
+          <w:rPr>
+            <w:noProof/>
+            <w:webHidden/>
+          </w:rPr>
+          <w:fldChar w:fldCharType="begin"/>
+        </w:r>
+        <w:r>
+          <w:rPr>
+            <w:noProof/>
+            <w:webHidden/>
+          </w:rPr>
+          <w:instrText xml:space="preserve"> PAGEREF _Toc71450129 \h </w:instrText>
+        </w:r>
+        <w:r>
+          <w:rPr>
+            <w:noProof/>
+            <w:webHidden/>
+          </w:rPr>
+        </w:r>
+        <w:r>
+          <w:rPr>
+            <w:noProof/>
+            <w:webHidden/>
+          </w:rPr>
+          <w:fldChar w:fldCharType="separate"/>
+        </w:r>
+        <w:r>
+          <w:rPr>
+            <w:noProof/>
+            <w:webHidden/>
+          </w:rPr>
+          <w:t>15</w:t>
         </w:r>
         <w:r>
           <w:rPr>
@@ -1895,7 +2183,7 @@
           <w:lang w:val="en-US"/>
         </w:rPr>
       </w:pPr>
-      <w:hyperlink w:anchor="_Toc71376724" w:history="1">
+      <w:hyperlink w:anchor="_Toc71450130" w:history="1">
         <w:r>
           <w:rPr>
             <w:rStyle w:val="Hyperlink"/>
@@ -1922,7 +2210,7 @@
             <w:noProof/>
             <w:webHidden/>
           </w:rPr>
-          <w:instrText xml:space="preserve"> PAGEREF _Toc71376724 \h </w:instrText>
+          <w:instrText xml:space="preserve"> PAGEREF _Toc71450130 \h </w:instrText>
         </w:r>
         <w:r>
           <w:rPr>
@@ -1942,7 +2230,7 @@
             <w:noProof/>
             <w:webHidden/>
           </w:rPr>
-          <w:t>14</w:t>
+          <w:t>16</w:t>
         </w:r>
         <w:r>
           <w:rPr>
@@ -1967,7 +2255,7 @@
           <w:lang w:val="en-US"/>
         </w:rPr>
       </w:pPr>
-      <w:hyperlink w:anchor="_Toc71376725" w:history="1">
+      <w:hyperlink w:anchor="_Toc71450131" w:history="1">
         <w:r>
           <w:rPr>
             <w:rStyle w:val="Hyperlink"/>
@@ -1994,7 +2282,7 @@
             <w:noProof/>
             <w:webHidden/>
           </w:rPr>
-          <w:instrText xml:space="preserve"> PAGEREF _Toc71376725 \h </w:instrText>
+          <w:instrText xml:space="preserve"> PAGEREF _Toc71450131 \h </w:instrText>
         </w:r>
         <w:r>
           <w:rPr>
@@ -2014,7 +2302,7 @@
             <w:noProof/>
             <w:webHidden/>
           </w:rPr>
-          <w:t>14</w:t>
+          <w:t>16</w:t>
         </w:r>
         <w:r>
           <w:rPr>
@@ -2039,7 +2327,7 @@
           <w:lang w:val="en-US"/>
         </w:rPr>
       </w:pPr>
-      <w:hyperlink w:anchor="_Toc71376726" w:history="1">
+      <w:hyperlink w:anchor="_Toc71450132" w:history="1">
         <w:r>
           <w:rPr>
             <w:rStyle w:val="Hyperlink"/>
@@ -2066,7 +2354,7 @@
             <w:noProof/>
             <w:webHidden/>
           </w:rPr>
-          <w:instrText xml:space="preserve"> PAGEREF _Toc71376726 \h </w:instrText>
+          <w:instrText xml:space="preserve"> PAGEREF _Toc71450132 \h </w:instrText>
         </w:r>
         <w:r>
           <w:rPr>
@@ -2086,7 +2374,7 @@
             <w:noProof/>
             <w:webHidden/>
           </w:rPr>
-          <w:t>15</w:t>
+          <w:t>17</w:t>
         </w:r>
         <w:r>
           <w:rPr>
@@ -2111,7 +2399,7 @@
           <w:lang w:val="en-US"/>
         </w:rPr>
       </w:pPr>
-      <w:hyperlink w:anchor="_Toc71376727" w:history="1">
+      <w:hyperlink w:anchor="_Toc71450133" w:history="1">
         <w:r>
           <w:rPr>
             <w:rStyle w:val="Hyperlink"/>
@@ -2138,7 +2426,7 @@
             <w:noProof/>
             <w:webHidden/>
           </w:rPr>
-          <w:instrText xml:space="preserve"> PAGEREF _Toc71376727 \h </w:instrText>
+          <w:instrText xml:space="preserve"> PAGEREF _Toc71450133 \h </w:instrText>
         </w:r>
         <w:r>
           <w:rPr>
@@ -2158,7 +2446,7 @@
             <w:noProof/>
             <w:webHidden/>
           </w:rPr>
-          <w:t>15</w:t>
+          <w:t>17</w:t>
         </w:r>
         <w:r>
           <w:rPr>
@@ -2183,7 +2471,7 @@
           <w:lang w:val="en-US"/>
         </w:rPr>
       </w:pPr>
-      <w:hyperlink w:anchor="_Toc71376728" w:history="1">
+      <w:hyperlink w:anchor="_Toc71450134" w:history="1">
         <w:r>
           <w:rPr>
             <w:rStyle w:val="Hyperlink"/>
@@ -2210,7 +2498,7 @@
             <w:noProof/>
             <w:webHidden/>
           </w:rPr>
-          <w:instrText xml:space="preserve"> PAGEREF _Toc71376728 \h </w:instrText>
+          <w:instrText xml:space="preserve"> PAGEREF _Toc71450134 \h </w:instrText>
         </w:r>
         <w:r>
           <w:rPr>
@@ -2230,7 +2518,7 @@
             <w:noProof/>
             <w:webHidden/>
           </w:rPr>
-          <w:t>15</w:t>
+          <w:t>17</w:t>
         </w:r>
         <w:r>
           <w:rPr>
@@ -2255,7 +2543,7 @@
           <w:lang w:val="en-US"/>
         </w:rPr>
       </w:pPr>
-      <w:hyperlink w:anchor="_Toc71376729" w:history="1">
+      <w:hyperlink w:anchor="_Toc71450135" w:history="1">
         <w:r>
           <w:rPr>
             <w:rStyle w:val="Hyperlink"/>
@@ -2282,7 +2570,7 @@
             <w:noProof/>
             <w:webHidden/>
           </w:rPr>
-          <w:instrText xml:space="preserve"> PAGEREF _Toc71376729 \h </w:instrText>
+          <w:instrText xml:space="preserve"> PAGEREF _Toc71450135 \h </w:instrText>
         </w:r>
         <w:r>
           <w:rPr>
@@ -2302,7 +2590,7 @@
             <w:noProof/>
             <w:webHidden/>
           </w:rPr>
-          <w:t>22</w:t>
+          <w:t>24</w:t>
         </w:r>
         <w:r>
           <w:rPr>
@@ -2325,7 +2613,7 @@
           <w:lang w:val="en-US"/>
         </w:rPr>
       </w:pPr>
-      <w:hyperlink w:anchor="_Toc71376730" w:history="1">
+      <w:hyperlink w:anchor="_Toc71450136" w:history="1">
         <w:r>
           <w:rPr>
             <w:rStyle w:val="Hyperlink"/>
@@ -2352,7 +2640,7 @@
             <w:noProof/>
             <w:webHidden/>
           </w:rPr>
-          <w:instrText xml:space="preserve"> PAGEREF _Toc71376730 \h </w:instrText>
+          <w:instrText xml:space="preserve"> PAGEREF _Toc71450136 \h </w:instrText>
         </w:r>
         <w:r>
           <w:rPr>
@@ -2372,7 +2660,7 @@
             <w:noProof/>
             <w:webHidden/>
           </w:rPr>
-          <w:t>24</w:t>
+          <w:t>27</w:t>
         </w:r>
         <w:r>
           <w:rPr>
@@ -2395,7 +2683,7 @@
           <w:lang w:val="en-US"/>
         </w:rPr>
       </w:pPr>
-      <w:hyperlink w:anchor="_Toc71376731" w:history="1">
+      <w:hyperlink w:anchor="_Toc71450137" w:history="1">
         <w:r>
           <w:rPr>
             <w:rStyle w:val="Hyperlink"/>
@@ -2422,7 +2710,7 @@
             <w:noProof/>
             <w:webHidden/>
           </w:rPr>
-          <w:instrText xml:space="preserve"> PAGEREF _Toc71376731 \h </w:instrText>
+          <w:instrText xml:space="preserve"> PAGEREF _Toc71450137 \h </w:instrText>
         </w:r>
         <w:r>
           <w:rPr>
@@ -2442,7 +2730,151 @@
             <w:noProof/>
             <w:webHidden/>
           </w:rPr>
-          <w:t>25</w:t>
+          <w:t>28</w:t>
+        </w:r>
+        <w:r>
+          <w:rPr>
+            <w:noProof/>
+            <w:webHidden/>
+          </w:rPr>
+          <w:fldChar w:fldCharType="end"/>
+        </w:r>
+      </w:hyperlink>
+    </w:p>
+    <w:p>
+      <w:pPr>
+        <w:pStyle w:val="TOC2"/>
+        <w:tabs>
+          <w:tab w:val="right" w:leader="dot" w:pos="8494"/>
+        </w:tabs>
+        <w:rPr>
+          <w:rFonts w:asciiTheme="minorHAnsi" w:eastAsiaTheme="minorEastAsia" w:hAnsiTheme="minorHAnsi" w:cstheme="minorBidi"/>
+          <w:noProof/>
+          <w:sz w:val="22"/>
+          <w:szCs w:val="22"/>
+          <w:lang w:val="en-US"/>
+        </w:rPr>
+      </w:pPr>
+      <w:hyperlink w:anchor="_Toc71450138" w:history="1">
+        <w:r>
+          <w:rPr>
+            <w:rStyle w:val="Hyperlink"/>
+            <w:noProof/>
+          </w:rPr>
+          <w:t>5.1 Továbbfejlesztési lehetőségek</w:t>
+        </w:r>
+        <w:r>
+          <w:rPr>
+            <w:noProof/>
+            <w:webHidden/>
+          </w:rPr>
+          <w:tab/>
+        </w:r>
+        <w:r>
+          <w:rPr>
+            <w:noProof/>
+            <w:webHidden/>
+          </w:rPr>
+          <w:fldChar w:fldCharType="begin"/>
+        </w:r>
+        <w:r>
+          <w:rPr>
+            <w:noProof/>
+            <w:webHidden/>
+          </w:rPr>
+          <w:instrText xml:space="preserve"> PAGEREF _Toc71450138 \h </w:instrText>
+        </w:r>
+        <w:r>
+          <w:rPr>
+            <w:noProof/>
+            <w:webHidden/>
+          </w:rPr>
+        </w:r>
+        <w:r>
+          <w:rPr>
+            <w:noProof/>
+            <w:webHidden/>
+          </w:rPr>
+          <w:fldChar w:fldCharType="separate"/>
+        </w:r>
+        <w:r>
+          <w:rPr>
+            <w:noProof/>
+            <w:webHidden/>
+          </w:rPr>
+          <w:t>28</w:t>
+        </w:r>
+        <w:r>
+          <w:rPr>
+            <w:noProof/>
+            <w:webHidden/>
+          </w:rPr>
+          <w:fldChar w:fldCharType="end"/>
+        </w:r>
+      </w:hyperlink>
+    </w:p>
+    <w:p>
+      <w:pPr>
+        <w:pStyle w:val="TOC2"/>
+        <w:tabs>
+          <w:tab w:val="right" w:leader="dot" w:pos="8494"/>
+        </w:tabs>
+        <w:rPr>
+          <w:rFonts w:asciiTheme="minorHAnsi" w:eastAsiaTheme="minorEastAsia" w:hAnsiTheme="minorHAnsi" w:cstheme="minorBidi"/>
+          <w:noProof/>
+          <w:sz w:val="22"/>
+          <w:szCs w:val="22"/>
+          <w:lang w:val="en-US"/>
+        </w:rPr>
+      </w:pPr>
+      <w:hyperlink w:anchor="_Toc71450139" w:history="1">
+        <w:r>
+          <w:rPr>
+            <w:rStyle w:val="Hyperlink"/>
+            <w:noProof/>
+          </w:rPr>
+          <w:t>5.2 Végszó</w:t>
+        </w:r>
+        <w:r>
+          <w:rPr>
+            <w:noProof/>
+            <w:webHidden/>
+          </w:rPr>
+          <w:tab/>
+        </w:r>
+        <w:r>
+          <w:rPr>
+            <w:noProof/>
+            <w:webHidden/>
+          </w:rPr>
+          <w:fldChar w:fldCharType="begin"/>
+        </w:r>
+        <w:r>
+          <w:rPr>
+            <w:noProof/>
+            <w:webHidden/>
+          </w:rPr>
+          <w:instrText xml:space="preserve"> PAGEREF _Toc71450139 \h </w:instrText>
+        </w:r>
+        <w:r>
+          <w:rPr>
+            <w:noProof/>
+            <w:webHidden/>
+          </w:rPr>
+        </w:r>
+        <w:r>
+          <w:rPr>
+            <w:noProof/>
+            <w:webHidden/>
+          </w:rPr>
+          <w:fldChar w:fldCharType="separate"/>
+        </w:r>
+        <w:r>
+          <w:rPr>
+            <w:noProof/>
+            <w:webHidden/>
+          </w:rPr>
+          <w:t>28</w:t>
         </w:r>
         <w:r>
           <w:rPr>
@@ -2465,7 +2897,7 @@
           <w:lang w:val="en-US"/>
         </w:rPr>
       </w:pPr>
-      <w:hyperlink w:anchor="_Toc71376732" w:history="1">
+      <w:hyperlink w:anchor="_Toc71450140" w:history="1">
         <w:r>
           <w:rPr>
             <w:rStyle w:val="Hyperlink"/>
@@ -2492,7 +2924,7 @@
             <w:noProof/>
             <w:webHidden/>
           </w:rPr>
-          <w:instrText xml:space="preserve"> PAGEREF _Toc71376732 \h </w:instrText>
+          <w:instrText xml:space="preserve"> PAGEREF _Toc71450140 \h </w:instrText>
         </w:r>
         <w:r>
           <w:rPr>
@@ -2512,7 +2944,7 @@
             <w:noProof/>
             <w:webHidden/>
           </w:rPr>
-          <w:t>26</w:t>
+          <w:t>29</w:t>
         </w:r>
         <w:r>
           <w:rPr>
@@ -2529,6 +2961,7 @@
           <w:b/>
           <w:bCs/>
         </w:rPr>
+        <w:lastRenderedPageBreak/>
         <w:fldChar w:fldCharType="end"/>
       </w:r>
     </w:p>
@@ -2613,7 +3046,7 @@
         <w:rPr>
           <w:noProof/>
         </w:rPr>
-        <w:t>2021. 05. 08.</w:t>
+        <w:t>2021. 05. 09.</w:t>
       </w:r>
       <w:r>
         <w:fldChar w:fldCharType="end"/>
@@ -2642,7 +3075,11 @@
       </w:r>
       <w:fldSimple w:instr=" AUTHOR   \* MERGEFORMAT ">
         <w:r>
-          <w:t>Rezeda Kázmér</w:t>
+          <w:t>Rezeda K</w:t>
+        </w:r>
+        <w:r>
+          <w:lastRenderedPageBreak/>
+          <w:t>ázmér</w:t>
         </w:r>
       </w:fldSimple>
       <w:r>
@@ -2671,148 +3108,152 @@
       <w:pPr>
         <w:pStyle w:val="Fejezetcimszmozsnlkl"/>
       </w:pPr>
-      <w:bookmarkStart w:id="0" w:name="_Toc71376708"/>
+      <w:bookmarkStart w:id="0" w:name="_Toc71450110"/>
+      <w:r>
+        <w:t>Összefoglaló</w:t>
+      </w:r>
+      <w:bookmarkEnd w:id="0"/>
+    </w:p>
+    <w:p/>
+    <w:p>
+      <w:r>
+        <w:t xml:space="preserve">Jelen dokumentumban bemutatom a megoldás során használt technológiákat, a rendszer megtervezésének lépéseit, feltárom a megvalósításom lépéseit, az aközben felmerülő problémákat, végül leírom az alkalmazás továbbfejlesztési lehetőségeit, a megvalósítás során szerzett tapasztalataimat. A rendszer egy web szerverből </w:t>
+      </w:r>
+      <w:r>
+        <w:t xml:space="preserve"> és egy webes fe</w:t>
+      </w:r>
       <w:r>
         <w:lastRenderedPageBreak/>
-        <w:t>Összefoglaló</w:t>
-      </w:r>
-      <w:bookmarkEnd w:id="0"/>
+        <w:t>lületből áll.</w:t>
+      </w:r>
+    </w:p>
+    <w:p>
+      <w:pPr>
+        <w:pStyle w:val="Fejezetcimszmozsnlkl"/>
+      </w:pPr>
+      <w:bookmarkStart w:id="1" w:name="_Toc71450111"/>
+      <w:r>
+        <w:t>Abstract</w:t>
+      </w:r>
+      <w:bookmarkEnd w:id="1"/>
     </w:p>
     <w:p/>
     <w:p>
-      <w:r>
-        <w:t xml:space="preserve">Jelen dokumentumban bemutatom a megoldás során használt technológiákat, a rendszer megtervezésének lépéseit, feltárom a megvalósításom lépéseit, az aközben felmerülő problémákat, végül leírom az alkalmazás továbbfejlesztési lehetőségeit, a megvalósítás során szerzett tapasztalataimat. A rendszer egy web szerverből </w:t>
-      </w:r>
-      <w:r>
-        <w:t xml:space="preserve"> és egy webes felületből áll.</w:t>
-      </w:r>
-    </w:p>
-    <w:p>
-      <w:pPr>
-        <w:pStyle w:val="Fejezetcimszmozsnlkl"/>
-      </w:pPr>
-      <w:bookmarkStart w:id="1" w:name="_Toc71376709"/>
+      <w:pPr>
+        <w:rPr>
+          <w:lang w:val="en-US"/>
+        </w:rPr>
+      </w:pPr>
+      <w:bookmarkStart w:id="2" w:name="_Toc332797397"/>
+      <w:r>
+        <w:rPr>
+          <w:lang w:val="en-US"/>
+        </w:rPr>
+        <w:t>In this document I will introduce the technologies I used, the steps of designing and implementing the system and show how I solved the problems that occurred while developing the system. Lastly I’ll present some ideas for further development and summarize what I’ve learned during the project. The system consists of a web server, and a web applicatio.</w:t>
+      </w:r>
+    </w:p>
+    <w:p>
+      <w:pPr>
+        <w:pStyle w:val="Heading1"/>
+      </w:pPr>
+      <w:bookmarkStart w:id="3" w:name="_Toc71450112"/>
+      <w:bookmarkEnd w:id="2"/>
+      <w:r>
+        <w:t>Bevezetés</w:t>
+      </w:r>
+      <w:bookmarkEnd w:id="3"/>
+    </w:p>
+    <w:p>
+      <w:r>
+        <w:t>A következő fejezetben kifejtem miért ezt a témát választottam, illetve kitérek néhány technológiai/platform választás kérdésére.</w:t>
+      </w:r>
+    </w:p>
+    <w:p>
+      <w:pPr>
+        <w:pStyle w:val="Heading2"/>
+      </w:pPr>
+      <w:bookmarkStart w:id="4" w:name="_Toc71450113"/>
+      <w:r>
+        <w:t>A téma</w:t>
+      </w:r>
+      <w:bookmarkEnd w:id="4"/>
+    </w:p>
+    <w:p>
+      <w:pPr>
+        <w:rPr>
+          <w:noProof/>
+        </w:rPr>
+      </w:pPr>
+      <w:r>
+        <w:rPr>
+          <w:noProof/>
+        </w:rPr>
+        <w:t>Napjainkban a rohamosan növekvő népesség és igényei nehéz helyzetbe kényszeríti a fővárosi közlekedést, mivel a kialakult strusktúra nehezen változtatható, új utak, parkolóhelyek létrehozása sok helyen nehezen kivitelezhető. Az átlag életszínvonal növekedésével a tömegközlekedés nehezen tud lépést tartani, így az emberek jelentős része járna autóval, ez pedig az utak nagyobb leterheltségéhez vezet. A probléma mérséklésére számos alternatíva jelent meg. Ezek közül a kényelmes de legtöbbször drága taxi szolgáltatások és a kevésbé komfortos de általában olcsóbb közösségi közlekedési opciók (Mol Limo stb.) ötvözése az alkalmazás célja, mely egy megfizethető és kényelmes alternatívát nyújtana a városi közlekedésre.</w:t>
+      </w:r>
+    </w:p>
+    <w:p/>
+    <w:p>
+      <w:pPr>
+        <w:pStyle w:val="Heading2"/>
+      </w:pPr>
+      <w:bookmarkStart w:id="5" w:name="_Toc71450114"/>
+      <w:r>
+        <w:t>A választott platformok</w:t>
+      </w:r>
+      <w:bookmarkEnd w:id="5"/>
+    </w:p>
+    <w:p>
+      <w:r>
+        <w:t>A téma kiválasztása után el kellett döntenem milyen platformon fogom megvalósítani a szolgáltatásokat. A döntésben figyelembe vettem a jelenlegi szakmai trendeket, a hasonló alkalm</w:t>
+      </w:r>
+      <w:r>
+        <w:t xml:space="preserve">azások megvalósításait, </w:t>
+      </w:r>
+      <w:r>
+        <w:t>illetve szerepet játszott a saját preferenc</w:t>
+      </w:r>
       <w:r>
         <w:lastRenderedPageBreak/>
-        <w:t>Abstract</w:t>
-      </w:r>
-      <w:bookmarkEnd w:id="1"/>
+        <w:t>iám, az általam ismert programozási nyelvekben szerzett tapasztalataim is.</w:t>
+      </w:r>
     </w:p>
     <w:p/>
     <w:p>
       <w:pPr>
-        <w:rPr>
-          <w:lang w:val="en-US"/>
-        </w:rPr>
-      </w:pPr>
-      <w:bookmarkStart w:id="2" w:name="_Toc332797397"/>
-      <w:r>
-        <w:rPr>
-          <w:lang w:val="en-US"/>
-        </w:rPr>
-        <w:t>In this document I will introduce the technologies I used, the steps of designing and implementing the system and show how I solved the problems that occurred while developing the system. Lastly I’ll present some ideas for further development and summarize what I’ve learned during the project. The system consists of a web server, and a web applicatio.</w:t>
+        <w:pStyle w:val="Heading2"/>
+      </w:pPr>
+      <w:bookmarkStart w:id="6" w:name="_Toc71450115"/>
+      <w:r>
+        <w:t>A dokumentum felépítése</w:t>
+      </w:r>
+      <w:bookmarkEnd w:id="6"/>
+    </w:p>
+    <w:p>
+      <w:r>
+        <w:t>A továbbiakban bemutatom a használt technológiákat, használatuk előnyeit. Azután felvázolom a tervezés folyamatát, a megvalósítandó konkrét feladatokat, a létrehozandó adatbázis felépítését. Végül rátérek a megvalósítás tényleges folyamatára, az elkészült program bemutatására.</w:t>
       </w:r>
     </w:p>
     <w:p>
       <w:pPr>
         <w:pStyle w:val="Heading1"/>
       </w:pPr>
-      <w:bookmarkStart w:id="3" w:name="_Toc71376710"/>
-      <w:bookmarkEnd w:id="2"/>
-      <w:r>
-        <w:lastRenderedPageBreak/>
-        <w:t>Bevezetés</w:t>
-      </w:r>
-      <w:bookmarkEnd w:id="3"/>
-    </w:p>
-    <w:p>
-      <w:r>
-        <w:t>A következő fejezetben kifejtem miért ezt a témát választottam, illetve kitérek néhány technológiai/platform választás kérdésére.</w:t>
+      <w:bookmarkStart w:id="7" w:name="_Toc71450116"/>
+      <w:r>
+        <w:t>Technológiák</w:t>
+      </w:r>
+      <w:bookmarkEnd w:id="7"/>
+    </w:p>
+    <w:p>
+      <w:r>
+        <w:t xml:space="preserve">Az alábbiakban az általam választott technológiákat mutatom be általánosságban, illetve amennyiben nem egyértelmű a választás, megemlítem a választási lehetőségeket és a mérlegelési pontok felsorolásával alátámasztom a választásaimat. </w:t>
       </w:r>
     </w:p>
     <w:p>
       <w:pPr>
         <w:pStyle w:val="Heading2"/>
       </w:pPr>
-      <w:bookmarkStart w:id="4" w:name="_Toc71376711"/>
-      <w:r>
-        <w:t>A téma</w:t>
-      </w:r>
-      <w:bookmarkEnd w:id="4"/>
-    </w:p>
-    <w:p>
-      <w:pPr>
-        <w:rPr>
-          <w:noProof/>
-        </w:rPr>
-      </w:pPr>
-      <w:r>
-        <w:rPr>
-          <w:noProof/>
-        </w:rPr>
-        <w:t>Napjainkban a rohamosan növekvő népesség és igényei nehéz helyzetbe kényszeríti a fővárosi közlekedést, mivel a kialakult strusktúra nehezen változtatható, új utak, parkolóhelyek létrehozása sok helyen nehezen kivitelezhető. Az átlag életszínvonal növekedésével a tömegközlekedés nehezen tud lépést tartani, így az emberek jelentős része járna autóval, ez pedig az utak nagyobb leterheltségéhez vezet. A probléma mérséklésére számos alternatíva jelent meg. Ezek közül a kényelmes de legtöbbször drága taxi szolgáltatások és a kevésbé komfortos de általában olcsóbb közösségi közlekedési opciók (Mol Limo stb.) ötvözése az alkalmazás célja, mely egy megfizethető és kényelmes alternatívát nyújtana a városi közlekedésre.</w:t>
-      </w:r>
-    </w:p>
-    <w:p/>
-    <w:p>
-      <w:pPr>
-        <w:pStyle w:val="Heading2"/>
-      </w:pPr>
-      <w:bookmarkStart w:id="5" w:name="_Toc71376712"/>
-      <w:r>
-        <w:t>A választott platformok</w:t>
-      </w:r>
-      <w:bookmarkEnd w:id="5"/>
-    </w:p>
-    <w:p>
-      <w:r>
-        <w:t>A téma kiválasztása után el kellett döntenem milyen platformon fogom megvalósítani a szolgáltatásokat. A döntésben figyelembe vettem a jelenlegi szakmai trendeket, a hasonló alkalm</w:t>
-      </w:r>
-      <w:r>
-        <w:t xml:space="preserve">azások megvalósításait, </w:t>
-      </w:r>
-      <w:r>
-        <w:t>illetve szerepet játszott a saját preferenciám, az általam ismert programozási nyelvekben szerzett tapasztalataim is.</w:t>
-      </w:r>
-    </w:p>
-    <w:p/>
-    <w:p>
-      <w:pPr>
-        <w:pStyle w:val="Heading2"/>
-      </w:pPr>
-      <w:bookmarkStart w:id="6" w:name="_Toc71376713"/>
-      <w:r>
-        <w:t>A dokumentum felépítése</w:t>
-      </w:r>
-      <w:bookmarkEnd w:id="6"/>
-    </w:p>
-    <w:p>
-      <w:r>
-        <w:t>A továbbiakban bemutatom a használt technológiákat, használatuk előnyeit. Azután felvázolom a tervezés folyamatát, a megvalósítandó konkrét feladatokat, a létrehozandó adatbázis felépítését. Végül rátérek a megvalósítás tényleges folyamatára, az elkészült program bemutatására.</w:t>
-      </w:r>
-    </w:p>
-    <w:p>
-      <w:pPr>
-        <w:pStyle w:val="Heading1"/>
-      </w:pPr>
-      <w:bookmarkStart w:id="7" w:name="_Toc71376714"/>
-      <w:r>
-        <w:lastRenderedPageBreak/>
-        <w:t>Technológiák</w:t>
-      </w:r>
-      <w:bookmarkEnd w:id="7"/>
-    </w:p>
-    <w:p>
-      <w:r>
-        <w:t xml:space="preserve">Az alábbiakban az általam választott technológiákat mutatom be általánosságban, illetve amennyiben nem egyértelmű a választás, megemlítem a választási lehetőségeket és a mérlegelési pontok felsorolásával alátámasztom a választásaimat. </w:t>
-      </w:r>
-    </w:p>
-    <w:p>
-      <w:pPr>
-        <w:pStyle w:val="Heading2"/>
-      </w:pPr>
       <w:bookmarkStart w:id="8" w:name="_Toc27044916"/>
-      <w:bookmarkStart w:id="9" w:name="_Toc71376715"/>
+      <w:bookmarkStart w:id="9" w:name="_Toc71450117"/>
       <w:r>
         <w:t>.NET Core</w:t>
       </w:r>
@@ -2925,7 +3366,7 @@
         <w:pStyle w:val="Heading3"/>
       </w:pPr>
       <w:bookmarkStart w:id="10" w:name="_Toc27044917"/>
-      <w:bookmarkStart w:id="11" w:name="_Toc71376716"/>
+      <w:bookmarkStart w:id="11" w:name="_Toc71450118"/>
       <w:r>
         <w:t>Entity Framework Core</w:t>
       </w:r>
@@ -2986,7 +3427,11 @@
         <w:t xml:space="preserve"> egyszerű .NET-es objektumokon</w:t>
       </w:r>
       <w:r>
-        <w:t xml:space="preserve"> végezhetünk műveleteket C# nyelven, amit az EF Core változáskövetője átalakít az adatbázis által értelmezhető parancsokká és végrehajtatja őket. A Language Integrated Query (LINQ) szintakszissal együtt használva könnyen értelmezhető kódbázist készíthetünk az adatsémánk manipulálása céljából. Ezen felül többféle adatbázis rendszert is támogat, így a fejlesztő számára transzparens módon tud ugyanabból a C# kódból Oracle, MSSQL, SQLite, PostgreSQL vagy akár NoSQL által futtatható kódot generálni.</w:t>
+        <w:t xml:space="preserve"> végezhetünk műveleteket C# nyelven, amit az EF Core változáskövetője átalakít az adatbázis által értelmezhető parancsokká</w:t>
+      </w:r>
+      <w:r>
+        <w:lastRenderedPageBreak/>
+        <w:t xml:space="preserve"> és végrehajtatja őket. A Language Integrated Query (LINQ) szintakszissal együtt használva könnyen értelmezhető kódbázist készíthetünk az adatsémánk manipulálása céljából. Ezen felül többféle adatbázis rendszert is támogat, így a fejlesztő számára transzparens módon tud ugyanabból a C# kódból Oracle, MSSQL, SQLite, PostgreSQL vagy akár NoSQL által futtatható kódot generálni.</w:t>
       </w:r>
     </w:p>
     <w:p>
@@ -2994,9 +3439,8 @@
         <w:pStyle w:val="Heading3"/>
       </w:pPr>
       <w:bookmarkStart w:id="12" w:name="_Toc27044918"/>
-      <w:bookmarkStart w:id="13" w:name="_Toc71376717"/>
-      <w:r>
-        <w:lastRenderedPageBreak/>
+      <w:bookmarkStart w:id="13" w:name="_Toc71450119"/>
+      <w:r>
         <w:t>AspNetCore Identity</w:t>
       </w:r>
       <w:bookmarkEnd w:id="12"/>
@@ -3069,7 +3513,7 @@
         <w:pStyle w:val="Heading3"/>
       </w:pPr>
       <w:bookmarkStart w:id="14" w:name="_Toc27044919"/>
-      <w:bookmarkStart w:id="15" w:name="_Toc71376718"/>
+      <w:bookmarkStart w:id="15" w:name="_Toc71450120"/>
       <w:r>
         <w:t>Swashbuckle</w:t>
       </w:r>
@@ -3077,15 +3521,6 @@
       <w:bookmarkEnd w:id="15"/>
     </w:p>
     <w:p>
-      <w:pPr>
-        <w:rPr>
-          <w:rFonts w:cs="Arial"/>
-          <w:b/>
-          <w:bCs/>
-          <w:sz w:val="28"/>
-          <w:szCs w:val="26"/>
-        </w:rPr>
-      </w:pPr>
       <w:r>
         <w:t xml:space="preserve">A Swashbuckle egy olyan könyvtár mely segítségével a fejlesztő könnyebben </w:t>
       </w:r>
@@ -3104,20 +3539,42 @@
     </w:p>
     <w:p>
       <w:pPr>
+        <w:pStyle w:val="Heading3"/>
+      </w:pPr>
+      <w:bookmarkStart w:id="16" w:name="_Toc71450121"/>
+      <w:r>
+        <w:t>Barion Client</w:t>
+      </w:r>
+      <w:bookmarkEnd w:id="16"/>
+    </w:p>
+    <w:p/>
+    <w:p>
+      <w:pPr>
+        <w:pStyle w:val="Heading3"/>
+      </w:pPr>
+      <w:bookmarkStart w:id="17" w:name="_Toc71450122"/>
+      <w:r>
+        <w:t>ASP.NET Core SpaServices</w:t>
+      </w:r>
+      <w:bookmarkEnd w:id="17"/>
+    </w:p>
+    <w:p/>
+    <w:p>
+      <w:pPr>
         <w:pStyle w:val="Heading2"/>
       </w:pPr>
       <w:r>
         <w:t xml:space="preserve"> </w:t>
       </w:r>
-      <w:bookmarkStart w:id="16" w:name="_Ref26528222"/>
-      <w:bookmarkStart w:id="17" w:name="_Toc27044920"/>
-      <w:bookmarkStart w:id="18" w:name="_Toc71376719"/>
+      <w:bookmarkStart w:id="18" w:name="_Ref26528222"/>
+      <w:bookmarkStart w:id="19" w:name="_Toc27044920"/>
+      <w:bookmarkStart w:id="20" w:name="_Toc71450123"/>
       <w:r>
         <w:t>React</w:t>
       </w:r>
-      <w:bookmarkEnd w:id="16"/>
-      <w:bookmarkEnd w:id="17"/>
       <w:bookmarkEnd w:id="18"/>
+      <w:bookmarkEnd w:id="19"/>
+      <w:bookmarkEnd w:id="20"/>
     </w:p>
     <w:p>
       <w:r>
@@ -3133,7 +3590,11 @@
         <w:t>Cascading Style Sheets</w:t>
       </w:r>
       <w:r>
-        <w:t xml:space="preserve"> (CSS), és Javascript nélkül. Manapság a Javascript a frontend fejlesztés lelke, felvetül tehát a kérdés, hogy melyik User Interface (UI) könyvtárat válasszuk a számos lehetőség közül</w:t>
+        <w:t xml:space="preserve"> (CSS), és Javascript nélkül. Manapság a Javascript a frontend fejle</w:t>
+      </w:r>
+      <w:r>
+        <w:lastRenderedPageBreak/>
+        <w:t>sztés lelke, felvetül tehát a kérdés, hogy melyik User Interface (UI) könyvtárat válasszuk a számos lehetőség közül</w:t>
       </w:r>
       <w:sdt>
         <w:sdtPr>
@@ -3230,7 +3691,11 @@
         <w:t xml:space="preserve">(MVC) alapokon </w:t>
       </w:r>
       <w:r>
-        <w:t>működő ASP.NET Core után – A React volt, azt pedig a Vue követte, az angulár pedig igencsak lemaradva jelent meg a listában.</w:t>
+        <w:t>működő ASP.NET Core után – A React volt, azt pedig a Vue</w:t>
+      </w:r>
+      <w:r>
+        <w:lastRenderedPageBreak/>
+        <w:t xml:space="preserve"> követte, az angulár pedig igencsak lemaradva jelent meg a listában.</w:t>
       </w:r>
     </w:p>
     <w:p>
@@ -3242,7 +3707,6 @@
           <w:noProof/>
           <w:lang w:val="en-US"/>
         </w:rPr>
-        <w:lastRenderedPageBreak/>
         <w:drawing>
           <wp:inline distT="0" distB="0" distL="0" distR="0" wp14:anchorId="2FE5FA54" wp14:editId="63F41E82">
             <wp:extent cx="5400040" cy="4419600"/>
@@ -3290,45 +3754,25 @@
       <w:pPr>
         <w:pStyle w:val="Caption"/>
       </w:pPr>
-      <w:r>
-        <w:fldChar w:fldCharType="begin"/>
-      </w:r>
-      <w:r>
-        <w:instrText xml:space="preserve"> STYLEREF 2 \s </w:instrText>
-      </w:r>
-      <w:r>
-        <w:fldChar w:fldCharType="separate"/>
-      </w:r>
-      <w:r>
-        <w:rPr>
-          <w:noProof/>
-        </w:rPr>
-        <w:t>2.2</w:t>
-      </w:r>
-      <w:r>
-        <w:fldChar w:fldCharType="end"/>
-      </w:r>
+      <w:fldSimple w:instr=" STYLEREF 2 \s ">
+        <w:r>
+          <w:rPr>
+            <w:noProof/>
+          </w:rPr>
+          <w:t>2.2</w:t>
+        </w:r>
+      </w:fldSimple>
       <w:r>
         <w:t>.</w:t>
       </w:r>
-      <w:r>
-        <w:fldChar w:fldCharType="begin"/>
-      </w:r>
-      <w:r>
-        <w:instrText xml:space="preserve"> SEQ ábra \* ARABIC \s 2 </w:instrText>
-      </w:r>
-      <w:r>
-        <w:fldChar w:fldCharType="separate"/>
-      </w:r>
-      <w:r>
-        <w:rPr>
-          <w:noProof/>
-        </w:rPr>
-        <w:t>1</w:t>
-      </w:r>
-      <w:r>
-        <w:fldChar w:fldCharType="end"/>
-      </w:r>
+      <w:fldSimple w:instr=" SEQ ábra \* ARABIC \s 2 ">
+        <w:r>
+          <w:rPr>
+            <w:noProof/>
+          </w:rPr>
+          <w:t>1</w:t>
+        </w:r>
+      </w:fldSimple>
       <w:r>
         <w:t xml:space="preserve"> </w:t>
       </w:r>
@@ -3452,45 +3896,25 @@
       <w:pPr>
         <w:pStyle w:val="Caption"/>
       </w:pPr>
-      <w:r>
-        <w:fldChar w:fldCharType="begin"/>
-      </w:r>
-      <w:r>
-        <w:instrText xml:space="preserve"> STYLEREF 2 \s </w:instrText>
-      </w:r>
-      <w:r>
-        <w:fldChar w:fldCharType="separate"/>
-      </w:r>
-      <w:r>
-        <w:rPr>
-          <w:noProof/>
-        </w:rPr>
-        <w:t>2.2</w:t>
-      </w:r>
-      <w:r>
-        <w:fldChar w:fldCharType="end"/>
-      </w:r>
+      <w:fldSimple w:instr=" STYLEREF 2 \s ">
+        <w:r>
+          <w:rPr>
+            <w:noProof/>
+          </w:rPr>
+          <w:t>2.2</w:t>
+        </w:r>
+      </w:fldSimple>
       <w:r>
         <w:t>.</w:t>
       </w:r>
-      <w:r>
-        <w:fldChar w:fldCharType="begin"/>
-      </w:r>
-      <w:r>
-        <w:instrText xml:space="preserve"> SEQ ábra \* ARABIC \s 2 </w:instrText>
-      </w:r>
-      <w:r>
-        <w:fldChar w:fldCharType="separate"/>
-      </w:r>
-      <w:r>
-        <w:rPr>
-          <w:noProof/>
-        </w:rPr>
-        <w:t>2</w:t>
-      </w:r>
-      <w:r>
-        <w:fldChar w:fldCharType="end"/>
-      </w:r>
+      <w:fldSimple w:instr=" SEQ ábra \* ARABIC \s 2 ">
+        <w:r>
+          <w:rPr>
+            <w:noProof/>
+          </w:rPr>
+          <w:t>2</w:t>
+        </w:r>
+      </w:fldSimple>
       <w:r>
         <w:t xml:space="preserve"> A google 12 hónapos keresési statisztikája 2021.05.07.-én</w:t>
       </w:r>
@@ -3502,39 +3926,42 @@
     </w:p>
     <w:p>
       <w:r>
+        <w:t>A React ahogy fentiekben említettem egy UI keretrendszer, JS könyvtár, melynek segítségével egy weblap felhasználói felületét készíthetjük el. Lényeges különbség például az Angular-hoz képest, hogy ez egy rendkívül könnyűsúlyú csomag, igazából nem is nevezhető keretrendszernek inkább csak egy könyvtár. Ez azt jelenti a gyakorlatban, hogy minden olyan feladathoz, ami nem kapcsolódik szorosan a megjelenéshez külső könyvtárakat kell használnunk, például a navigációhoz a React routert, a hálózati kommunikációhoz az Axios-t vagy hasonló segédkönyvtárakat. Nagy előnye legtöbb vetélytársával szemben, hogy virtuális Document Object Model-t (DOM) használ, mellyel sokkal jobb teljesítményt nyújt mint azok a megoldások amik valós DOM-ot használnak- Például az Angular. Tanulhatóság és a fejlesztés gördülékenysége szempontjából szintén érdemes olyan eszközt választani, amely nagy elterjedtséggel bír, mivel könnyebb hozzá segédanyagokat találni.</w:t>
+      </w:r>
+    </w:p>
+    <w:p>
+      <w:pPr>
+        <w:pStyle w:val="Heading3"/>
+      </w:pPr>
+      <w:bookmarkStart w:id="21" w:name="_Toc27044921"/>
+      <w:bookmarkStart w:id="22" w:name="_Toc71450124"/>
+      <w:r>
+        <w:t>React router</w:t>
+      </w:r>
+      <w:bookmarkEnd w:id="21"/>
+      <w:bookmarkEnd w:id="22"/>
+    </w:p>
+    <w:p>
+      <w:r>
+        <w:t>A legtöbb modern web alkalmazás úgynevezett Single page app</w:t>
+      </w:r>
+      <w:r>
         <w:lastRenderedPageBreak/>
-        <w:t>A React ahogy fentiekben említettem egy UI keretrendszer, JS könyvtár, melynek segítségével egy weblap felhasználói felületét készíthetjük el. Lényeges különbség például az Angular-hoz képest, hogy ez egy rendkívül könnyűsúlyú csomag, igazából nem is nevezhető keretrendszernek inkább csak egy könyvtár. Ez azt jelenti a gyakorlatban, hogy minden olyan feladathoz, ami nem kapcsolódik szorosan a megjelenéshez külső könyvtárakat kell használnunk, például a navigációhoz a React routert, a hálózati kommunikációhoz az Axios-t vagy hasonló segédkönyvtárakat. Nagy előnye legtöbb vetélytársával szemben, hogy virtuális Document Object Model-t (DOM) használ, mellyel sokkal jobb teljesítményt nyújt mint azok a megoldások amik valós DOM-ot használnak- Például az Angular. Tanulhatóság és a fejlesztés gördülékenysége szempontjából szintén érdemes olyan eszközt választani, amely nagy elterjedtséggel bír, mivel könnyebb hozzá segédanyagokat találni.</w:t>
+        <w:t>lication (SPA) ami azt jelenti, hogy a megjelenítendő oldalak nem több weblapból tevődnek össze, hanem csak egy lapon változik a tartalom a megjelenítendő komponensek függvényében. Ezt a navigációt segíti elő a react router, anélkül navigálhatunk az oldalunkon, hogy ez az „egy oldal” amivel dolgozunk újratöltődne, fehér töltőképernyőt hagyva a két oldal megjelenítése között</w:t>
+      </w:r>
+      <w:r>
+        <w:t>.</w:t>
       </w:r>
     </w:p>
     <w:p>
       <w:pPr>
         <w:pStyle w:val="Heading3"/>
       </w:pPr>
-      <w:bookmarkStart w:id="19" w:name="_Toc27044921"/>
-      <w:bookmarkStart w:id="20" w:name="_Toc71376720"/>
-      <w:r>
-        <w:t>React router</w:t>
-      </w:r>
-      <w:bookmarkEnd w:id="19"/>
-      <w:bookmarkEnd w:id="20"/>
-    </w:p>
-    <w:p>
-      <w:r>
-        <w:t>A legtöbb modern web alkalmazás úgynevezett Single page application (SPA) ami azt jelenti, hogy a megjelenítendő oldalak nem több weblapból tevődnek össze, hanem csak egy lapon változik a tartalom a megjelenítendő komponensek függvényében. Ezt a navigációt segíti elő a react router, anélkül navigálhatunk az oldalunkon, hogy ez az „egy oldal” amivel dolgozunk újratöltődne, fehér töltőképernyőt hagyva a két oldal megjelenítése között</w:t>
-      </w:r>
-      <w:r>
-        <w:t>.</w:t>
-      </w:r>
-    </w:p>
-    <w:p>
-      <w:pPr>
-        <w:pStyle w:val="Heading3"/>
-      </w:pPr>
-      <w:bookmarkStart w:id="21" w:name="_Toc71376721"/>
+      <w:bookmarkStart w:id="23" w:name="_Toc71450125"/>
       <w:r>
         <w:t>Material UI</w:t>
       </w:r>
-      <w:bookmarkEnd w:id="21"/>
+      <w:bookmarkEnd w:id="23"/>
     </w:p>
     <w:p>
       <w:r>
@@ -3556,7 +3983,6 @@
           <w:noProof/>
           <w:lang w:val="en-US"/>
         </w:rPr>
-        <w:lastRenderedPageBreak/>
         <w:drawing>
           <wp:inline distT="0" distB="0" distL="0" distR="0" wp14:anchorId="0D70C305" wp14:editId="39F646C5">
             <wp:extent cx="2470150" cy="3648710"/>
@@ -3604,45 +4030,25 @@
       <w:pPr>
         <w:pStyle w:val="Caption"/>
       </w:pPr>
-      <w:r>
-        <w:fldChar w:fldCharType="begin"/>
-      </w:r>
-      <w:r>
-        <w:instrText xml:space="preserve"> STYLEREF 2 \s </w:instrText>
-      </w:r>
-      <w:r>
-        <w:fldChar w:fldCharType="separate"/>
-      </w:r>
-      <w:r>
-        <w:rPr>
-          <w:noProof/>
-        </w:rPr>
-        <w:t>2.2</w:t>
-      </w:r>
-      <w:r>
-        <w:fldChar w:fldCharType="end"/>
-      </w:r>
+      <w:fldSimple w:instr=" STYLEREF 2 \s ">
+        <w:r>
+          <w:rPr>
+            <w:noProof/>
+          </w:rPr>
+          <w:t>2.2</w:t>
+        </w:r>
+      </w:fldSimple>
       <w:r>
         <w:t>.</w:t>
       </w:r>
-      <w:r>
-        <w:fldChar w:fldCharType="begin"/>
-      </w:r>
-      <w:r>
-        <w:instrText xml:space="preserve"> SEQ ábra \* ARABIC \s 2 </w:instrText>
-      </w:r>
-      <w:r>
-        <w:fldChar w:fldCharType="separate"/>
-      </w:r>
-      <w:r>
-        <w:rPr>
-          <w:noProof/>
-        </w:rPr>
-        <w:t>3</w:t>
-      </w:r>
-      <w:r>
-        <w:fldChar w:fldCharType="end"/>
-      </w:r>
+      <w:fldSimple w:instr=" SEQ ábra \* ARABIC \s 2 ">
+        <w:r>
+          <w:rPr>
+            <w:noProof/>
+          </w:rPr>
+          <w:t>3</w:t>
+        </w:r>
+      </w:fldSimple>
       <w:r>
         <w:t xml:space="preserve"> </w:t>
       </w:r>
@@ -3654,17 +4060,21 @@
       <w:pPr>
         <w:pStyle w:val="Heading3"/>
       </w:pPr>
-      <w:bookmarkStart w:id="22" w:name="_Toc27044923"/>
-      <w:bookmarkStart w:id="23" w:name="_Toc71376722"/>
+      <w:bookmarkStart w:id="24" w:name="_Toc27044923"/>
+      <w:bookmarkStart w:id="25" w:name="_Toc71450126"/>
       <w:r>
         <w:t>Axios</w:t>
       </w:r>
-      <w:bookmarkEnd w:id="22"/>
-      <w:bookmarkEnd w:id="23"/>
-    </w:p>
-    <w:p>
-      <w:r>
-        <w:t>Egy web alkalmazás természetesen nehezen képzelhető el valamiféle backend kommunikáció nélkül. Ezt segíti elő az Axios ami egy úgynevezett „promise-based” azaz ígéret alapú JS könyvtár HTTP kérések kezelésére, ami azt jelenti, hogy aszinkron kéréseket valósíthatunk meg, illetve a szerver válasza alapján tudunk elemeket betölteni, hibát kezelni</w:t>
+      <w:bookmarkEnd w:id="24"/>
+      <w:bookmarkEnd w:id="25"/>
+    </w:p>
+    <w:p>
+      <w:r>
+        <w:t>Egy web alkalmazás természetesen nehezen képzelhető el valamiféle backend kommunikáció nélkül. Ezt segíti elő az Axios ami egy úgynevezett „promise-based” azaz ígéret alapú JS könyvtár HTTP kérések kezelésére, ami azt jelenti, hogy aszinkron kéréseket valósíthatunk meg, illetve a szerver válasza alapján tudunk el</w:t>
+      </w:r>
+      <w:r>
+        <w:lastRenderedPageBreak/>
+        <w:t>emeket betölteni, hibát kezelni</w:t>
       </w:r>
       <w:sdt>
         <w:sdtPr>
@@ -3777,15 +4187,26 @@
     </w:p>
     <w:p>
       <w:pPr>
+        <w:pStyle w:val="Heading3"/>
+      </w:pPr>
+      <w:bookmarkStart w:id="26" w:name="_Toc71450127"/>
+      <w:r>
+        <w:t>Google Maps Places</w:t>
+      </w:r>
+      <w:bookmarkEnd w:id="26"/>
+    </w:p>
+    <w:p/>
+    <w:p>
+      <w:pPr>
         <w:pStyle w:val="Heading2"/>
       </w:pPr>
-      <w:bookmarkStart w:id="24" w:name="_Toc27044927"/>
-      <w:bookmarkStart w:id="25" w:name="_Toc71376723"/>
+      <w:bookmarkStart w:id="27" w:name="_Toc27044927"/>
+      <w:bookmarkStart w:id="28" w:name="_Toc71450128"/>
       <w:r>
         <w:t>TypeScript</w:t>
       </w:r>
-      <w:bookmarkEnd w:id="24"/>
-      <w:bookmarkEnd w:id="25"/>
+      <w:bookmarkEnd w:id="27"/>
+      <w:bookmarkEnd w:id="28"/>
     </w:p>
     <w:p>
       <w:r>
@@ -3829,11 +4250,11 @@
         </w:sdtContent>
       </w:sdt>
       <w:r>
-        <w:t xml:space="preserve">. A TS kódunk egyenesen JS-re fordul, </w:t>
+        <w:t>. A TS kódunk egyenesen JS-re fordul, így egy minden platformra forduló biztonságos kódot kapunk. Leglényegesebb előnye a JS-el szemben, hogy erősen típusos és objektum orientált. Ez rengeteget segít, mikor a kódbázis nagyon nagy, elírások és hasonló</w:t>
       </w:r>
       <w:r>
         <w:lastRenderedPageBreak/>
-        <w:t>így egy minden platformra forduló biztonságos kódot kapunk. Leglényegesebb előnye a JS-el szemben, hogy erősen típusos és objektum orientált. Ez rengeteget segít, mikor a kódbázis nagyon nagy, elírások és hasonló hibák esetén a fordító hibát fog jelezni, így nem kevés időt megspórolhatunk magunknak fejlesztés során. Népszerűségének még egy oka, hogy mivel közvetlenül JS-re fordul, nyugodtan használhatunk kizárólag JS-ben írt könyvtárakat</w:t>
+        <w:t xml:space="preserve"> hibák esetén a fordító hibát fog jelezni, így nem kevés időt megspórolhatunk magunknak fejlesztés során. Népszerűségének még egy oka, hogy mivel közvetlenül JS-re fordul, nyugodtan használhatunk kizárólag JS-ben írt könyvtárakat</w:t>
       </w:r>
       <w:sdt>
         <w:sdtPr>
@@ -3932,45 +4353,25 @@
       <w:pPr>
         <w:pStyle w:val="Caption"/>
       </w:pPr>
-      <w:r>
-        <w:fldChar w:fldCharType="begin"/>
-      </w:r>
-      <w:r>
-        <w:instrText xml:space="preserve"> STYLEREF 2 \s </w:instrText>
-      </w:r>
-      <w:r>
-        <w:fldChar w:fldCharType="separate"/>
-      </w:r>
-      <w:r>
-        <w:rPr>
-          <w:noProof/>
-        </w:rPr>
-        <w:t>2.3</w:t>
-      </w:r>
-      <w:r>
-        <w:fldChar w:fldCharType="end"/>
-      </w:r>
+      <w:fldSimple w:instr=" STYLEREF 2 \s ">
+        <w:r>
+          <w:rPr>
+            <w:noProof/>
+          </w:rPr>
+          <w:t>2.3</w:t>
+        </w:r>
+      </w:fldSimple>
       <w:r>
         <w:t>.</w:t>
       </w:r>
-      <w:r>
-        <w:fldChar w:fldCharType="begin"/>
-      </w:r>
-      <w:r>
-        <w:instrText xml:space="preserve"> SEQ ábra \* ARABIC \s 2 </w:instrText>
-      </w:r>
-      <w:r>
-        <w:fldChar w:fldCharType="separate"/>
-      </w:r>
-      <w:r>
-        <w:rPr>
-          <w:noProof/>
-        </w:rPr>
-        <w:t>1</w:t>
-      </w:r>
-      <w:r>
-        <w:fldChar w:fldCharType="end"/>
-      </w:r>
+      <w:fldSimple w:instr=" SEQ ábra \* ARABIC \s 2 ">
+        <w:r>
+          <w:rPr>
+            <w:noProof/>
+          </w:rPr>
+          <w:t>1</w:t>
+        </w:r>
+      </w:fldSimple>
       <w:r>
         <w:t xml:space="preserve"> </w:t>
       </w:r>
@@ -3980,7 +4381,11 @@
     </w:p>
     <w:p>
       <w:r>
-        <w:t>A typescript nyelv ezen kívül lehetővé teszi, hogy az új ECMAScript funkciókat használhassuk régebbi böngészőkön is, mivel a fordító az új funkciókból régi-a böngésző által támogatott- verziókra is képesek lefordulni.</w:t>
+        <w:t>A typescript nyelv ezen kívül lehetővé teszi, hogy az új ECMAScript funkciókat használhassuk régebbi böngészőkön is, mivel a ford</w:t>
+      </w:r>
+      <w:r>
+        <w:lastRenderedPageBreak/>
+        <w:t>ító az új funkciókból régi-a böngésző által támogatott- verziókra is képesek lefordulni.</w:t>
       </w:r>
     </w:p>
     <w:p>
@@ -3990,14 +4395,24 @@
     </w:p>
     <w:p>
       <w:pPr>
+        <w:pStyle w:val="Heading3"/>
+      </w:pPr>
+      <w:bookmarkStart w:id="29" w:name="_Toc71450129"/>
+      <w:r>
+        <w:t>Redux</w:t>
+      </w:r>
+      <w:bookmarkEnd w:id="29"/>
+    </w:p>
+    <w:p/>
+    <w:p>
+      <w:pPr>
         <w:pStyle w:val="Heading1"/>
       </w:pPr>
-      <w:bookmarkStart w:id="26" w:name="_Toc71376724"/>
-      <w:r>
-        <w:lastRenderedPageBreak/>
+      <w:bookmarkStart w:id="30" w:name="_Toc71450130"/>
+      <w:r>
         <w:t>Tervezés</w:t>
       </w:r>
-      <w:bookmarkEnd w:id="26"/>
+      <w:bookmarkEnd w:id="30"/>
     </w:p>
     <w:p>
       <w:r>
@@ -4008,13 +4423,13 @@
       <w:pPr>
         <w:pStyle w:val="Heading2"/>
       </w:pPr>
-      <w:bookmarkStart w:id="27" w:name="_Toc27044929"/>
-      <w:bookmarkStart w:id="28" w:name="_Toc71376725"/>
+      <w:bookmarkStart w:id="31" w:name="_Toc27044929"/>
+      <w:bookmarkStart w:id="32" w:name="_Toc71450131"/>
       <w:r>
         <w:t>Funkcionális követelmények</w:t>
       </w:r>
-      <w:bookmarkEnd w:id="27"/>
-      <w:bookmarkEnd w:id="28"/>
+      <w:bookmarkEnd w:id="31"/>
+      <w:bookmarkEnd w:id="32"/>
     </w:p>
     <w:p>
       <w:r>
@@ -4115,7 +4530,11 @@
         <w:ind w:firstLine="0"/>
       </w:pPr>
       <w:r>
-        <w:t>A weboldalon a felhasználó a következő funkciókat kell elérje:</w:t>
+        <w:t xml:space="preserve">A weboldalon a felhasználó a </w:t>
+      </w:r>
+      <w:r>
+        <w:lastRenderedPageBreak/>
+        <w:t>következő funkciókat kell elérje:</w:t>
       </w:r>
     </w:p>
     <w:p>
@@ -4320,7 +4739,6 @@
         <w:jc w:val="left"/>
       </w:pPr>
       <w:r>
-        <w:lastRenderedPageBreak/>
         <w:t>Dolgozóhoz rendelt foglalások megtekintése, kezelése.</w:t>
       </w:r>
     </w:p>
@@ -4328,11 +4746,11 @@
       <w:pPr>
         <w:pStyle w:val="Heading2"/>
       </w:pPr>
-      <w:bookmarkStart w:id="29" w:name="_Toc71376726"/>
+      <w:bookmarkStart w:id="33" w:name="_Toc71450132"/>
       <w:r>
         <w:t>A weboldal működésével kapcsolatos elvárások</w:t>
       </w:r>
-      <w:bookmarkEnd w:id="29"/>
+      <w:bookmarkEnd w:id="33"/>
     </w:p>
     <w:p>
       <w:r>
@@ -4432,25 +4850,26 @@
       <w:pPr>
         <w:pStyle w:val="Heading2"/>
       </w:pPr>
-      <w:bookmarkStart w:id="30" w:name="_Toc71376727"/>
+      <w:bookmarkStart w:id="34" w:name="_Toc71450133"/>
       <w:r>
         <w:t>Architektúra</w:t>
       </w:r>
-      <w:bookmarkEnd w:id="30"/>
+      <w:bookmarkEnd w:id="34"/>
     </w:p>
     <w:p/>
     <w:p>
       <w:pPr>
         <w:pStyle w:val="Heading2"/>
       </w:pPr>
-      <w:bookmarkStart w:id="31" w:name="_Toc71376728"/>
+      <w:bookmarkStart w:id="35" w:name="_Toc71450134"/>
       <w:r>
         <w:t>Felülettervek</w:t>
       </w:r>
-      <w:bookmarkEnd w:id="31"/>
-    </w:p>
-    <w:p>
-      <w:r>
+      <w:bookmarkEnd w:id="35"/>
+    </w:p>
+    <w:p>
+      <w:r>
+        <w:lastRenderedPageBreak/>
         <w:t>Az alkalmazás tervezését a követelményekből kiindulva a felülettervek elkészítésével kezdtem.</w:t>
       </w:r>
       <w:r>
@@ -4471,7 +4890,6 @@
         <w:rPr>
           <w:noProof/>
         </w:rPr>
-        <w:lastRenderedPageBreak/>
         <w:drawing>
           <wp:inline distT="0" distB="0" distL="0" distR="0" wp14:anchorId="7C94C98E" wp14:editId="40931320">
             <wp:extent cx="5280660" cy="3206115"/>
@@ -4515,8 +4933,8 @@
         </w:drawing>
       </w:r>
     </w:p>
-    <w:bookmarkStart w:id="32" w:name="_Ref71324169"/>
-    <w:bookmarkStart w:id="33" w:name="_Ref71324194"/>
+    <w:bookmarkStart w:id="36" w:name="_Ref71324169"/>
+    <w:bookmarkStart w:id="37" w:name="_Ref71324194"/>
     <w:p>
       <w:pPr>
         <w:pStyle w:val="Caption"/>
@@ -4542,53 +4960,147 @@
       <w:r>
         <w:t>.</w:t>
       </w:r>
-      <w:r>
+      <w:fldSimple w:instr=" SEQ ábra \* ARABIC \s 2 ">
+        <w:r>
+          <w:rPr>
+            <w:noProof/>
+          </w:rPr>
+          <w:t>1</w:t>
+        </w:r>
+      </w:fldSimple>
+      <w:bookmarkEnd w:id="36"/>
+      <w:r>
+        <w:t xml:space="preserve"> A webes felület általános kinézete</w:t>
+      </w:r>
+      <w:bookmarkEnd w:id="37"/>
+    </w:p>
+    <w:p>
+      <w:pPr>
+        <w:rPr>
+          <w:noProof/>
+        </w:rPr>
+      </w:pPr>
+      <w:r>
+        <w:rPr>
+          <w:noProof/>
+        </w:rPr>
+        <w:t xml:space="preserve">Az alkalmazás alapvető felépítése a </w:t>
+      </w:r>
+      <w:r>
+        <w:rPr>
+          <w:noProof/>
+        </w:rPr>
         <w:fldChar w:fldCharType="begin"/>
       </w:r>
       <w:r>
-        <w:instrText xml:space="preserve"> SEQ ábra \* ARABIC \s 2 </w:instrText>
-      </w:r>
-      <w:r>
+        <w:rPr>
+          <w:noProof/>
+        </w:rPr>
+        <w:instrText xml:space="preserve"> REF _Ref71324194 \h </w:instrText>
+      </w:r>
+      <w:r>
+        <w:rPr>
+          <w:noProof/>
+        </w:rPr>
+      </w:r>
+      <w:r>
+        <w:rPr>
+          <w:noProof/>
+        </w:rPr>
         <w:fldChar w:fldCharType="separate"/>
       </w:r>
       <w:r>
         <w:rPr>
           <w:noProof/>
         </w:rPr>
+        <w:t>3.4</w:t>
+      </w:r>
+      <w:r>
+        <w:t>.</w:t>
+      </w:r>
+      <w:r>
+        <w:rPr>
+          <w:noProof/>
+        </w:rPr>
         <w:t>1</w:t>
       </w:r>
       <w:r>
+        <w:t xml:space="preserve"> A webes felület általános kinézete</w:t>
+      </w:r>
+      <w:r>
+        <w:rPr>
+          <w:noProof/>
+        </w:rPr>
         <w:fldChar w:fldCharType="end"/>
       </w:r>
-      <w:bookmarkEnd w:id="32"/>
-      <w:r>
-        <w:t xml:space="preserve"> A webes felület általános kinézete</w:t>
-      </w:r>
-      <w:bookmarkEnd w:id="33"/>
-    </w:p>
-    <w:p>
-      <w:pPr>
+      <w:r>
         <w:rPr>
           <w:noProof/>
         </w:rPr>
-      </w:pPr>
+        <w:t xml:space="preserve"> ábrán </w:t>
+      </w:r>
       <w:r>
         <w:rPr>
           <w:noProof/>
         </w:rPr>
-        <w:t xml:space="preserve">Az alkalmazás alapvető felépítése a </w:t>
+        <w:t>látható. A lap tetején mindig egy Header látszik, melyen megjelnik a logó a szolgáltatás neve és a navigációs menü. A lap alján egy Footer található, melyen helyet kaphatnak a kapcsolatfelvételi információk, felhasználási feltételek, oldaltérkép, stb. A kettő között helyezkednek el a különböző oldalak tartalmai.</w:t>
       </w:r>
       <w:r>
         <w:rPr>
           <w:noProof/>
         </w:rPr>
+        <w:t xml:space="preserve"> Látszik, hogy a tervezés ezen szakaszában még nem</w:t>
+      </w:r>
+      <w:r>
+        <w:rPr>
+          <w:noProof/>
+        </w:rPr>
+        <w:lastRenderedPageBreak/>
+        <w:t xml:space="preserve"> koncentrálunk a konkrét működésre, tényleges felületi elemekre – például nem je</w:t>
+      </w:r>
+      <w:r>
+        <w:rPr>
+          <w:noProof/>
+        </w:rPr>
+        <w:lastRenderedPageBreak/>
+        <w:t>lenik meg a navigációs menü különbsége a különböző felhasználó típusok között.</w:t>
+      </w:r>
+    </w:p>
+    <w:p>
+      <w:pPr>
+        <w:rPr>
+          <w:noProof/>
+        </w:rPr>
+      </w:pPr>
+      <w:r>
+        <w:rPr>
+          <w:noProof/>
+        </w:rPr>
+        <w:t>Az alább</w:t>
+      </w:r>
+      <w:r>
+        <w:rPr>
+          <w:noProof/>
+        </w:rPr>
+        <w:t>i</w:t>
+      </w:r>
+      <w:r>
+        <w:rPr>
+          <w:noProof/>
+        </w:rPr>
+        <w:t xml:space="preserve"> </w:t>
+      </w:r>
+      <w:r>
+        <w:rPr>
+          <w:noProof/>
+        </w:rPr>
         <w:fldChar w:fldCharType="begin"/>
       </w:r>
       <w:r>
         <w:rPr>
           <w:noProof/>
         </w:rPr>
-        <w:instrText xml:space="preserve"> REF _Ref71324194 \h </w:instrText>
+        <w:instrText xml:space="preserve"> REF _Ref71363267 \h </w:instrText>
       </w:r>
       <w:r>
         <w:rPr>
@@ -4614,10 +5126,10 @@
         <w:rPr>
           <w:noProof/>
         </w:rPr>
-        <w:t>1</w:t>
-      </w:r>
-      <w:r>
-        <w:t xml:space="preserve"> A webes felület általános kinézete</w:t>
+        <w:t>2</w:t>
+      </w:r>
+      <w:r>
+        <w:t xml:space="preserve"> Foglalások képernyő terve</w:t>
       </w:r>
       <w:r>
         <w:rPr>
@@ -4629,126 +5141,35 @@
         <w:rPr>
           <w:noProof/>
         </w:rPr>
-        <w:t xml:space="preserve"> ábrán </w:t>
+        <w:t xml:space="preserve"> képen a foglalási oldalak t</w:t>
       </w:r>
       <w:r>
         <w:rPr>
           <w:noProof/>
         </w:rPr>
-        <w:t>látható. A lap tetején mindig egy Header látszik, melyen megjelnik a logó a szolgáltatás neve és a navigációs menü. A lap alján egy Footer található, melyen helyet kaphatnak a kapcsolatfelvételi információk, felhasználási feltételek, oldaltérkép, stb. A kettő között helyezkednek el a különböző oldalak tartalmai.</w:t>
+        <w:t>ervezett kinézete látható</w:t>
       </w:r>
       <w:r>
         <w:rPr>
           <w:noProof/>
         </w:rPr>
-        <w:t xml:space="preserve"> Látszik, hogy a tervezés ezen szakaszában még nem koncentrálunk a konkrét működésre, tényleges felületi elemekre – például nem jelenik meg a navigációs menü különbsége a különböző felhasználó típusok között.</w:t>
-      </w:r>
-    </w:p>
-    <w:p>
-      <w:pPr>
+        <w:t>. Az adatok megadásával</w:t>
+      </w:r>
+      <w:r>
         <w:rPr>
           <w:noProof/>
         </w:rPr>
+        <w:t xml:space="preserve"> a felhasználó lekérdezi a szerverről az árat és véglegesítheti a foglalást.</w:t>
+      </w:r>
+    </w:p>
+    <w:p>
+      <w:pPr>
+        <w:pStyle w:val="Kp"/>
       </w:pPr>
       <w:r>
         <w:rPr>
           <w:noProof/>
         </w:rPr>
-        <w:t>Az alább</w:t>
-      </w:r>
-      <w:r>
-        <w:rPr>
-          <w:noProof/>
-        </w:rPr>
-        <w:t>i</w:t>
-      </w:r>
-      <w:r>
-        <w:rPr>
-          <w:noProof/>
-        </w:rPr>
-        <w:t xml:space="preserve"> </w:t>
-      </w:r>
-      <w:r>
-        <w:rPr>
-          <w:noProof/>
-        </w:rPr>
-        <w:fldChar w:fldCharType="begin"/>
-      </w:r>
-      <w:r>
-        <w:rPr>
-          <w:noProof/>
-        </w:rPr>
-        <w:instrText xml:space="preserve"> REF _Ref71363267 \h </w:instrText>
-      </w:r>
-      <w:r>
-        <w:rPr>
-          <w:noProof/>
-        </w:rPr>
-      </w:r>
-      <w:r>
-        <w:rPr>
-          <w:noProof/>
-        </w:rPr>
-        <w:fldChar w:fldCharType="separate"/>
-      </w:r>
-      <w:r>
-        <w:rPr>
-          <w:noProof/>
-        </w:rPr>
-        <w:t>3.4</w:t>
-      </w:r>
-      <w:r>
-        <w:t>.</w:t>
-      </w:r>
-      <w:r>
-        <w:rPr>
-          <w:noProof/>
-        </w:rPr>
-        <w:t>2</w:t>
-      </w:r>
-      <w:r>
-        <w:t xml:space="preserve"> Foglalások képernyő terve</w:t>
-      </w:r>
-      <w:r>
-        <w:rPr>
-          <w:noProof/>
-        </w:rPr>
-        <w:fldChar w:fldCharType="end"/>
-      </w:r>
-      <w:r>
-        <w:rPr>
-          <w:noProof/>
-        </w:rPr>
-        <w:t xml:space="preserve"> képen a foglalási oldalak t</w:t>
-      </w:r>
-      <w:r>
-        <w:rPr>
-          <w:noProof/>
-        </w:rPr>
-        <w:t>ervezett kinézete látható</w:t>
-      </w:r>
-      <w:r>
-        <w:rPr>
-          <w:noProof/>
-        </w:rPr>
-        <w:t>. Az adatok megadásával</w:t>
-      </w:r>
-      <w:r>
-        <w:rPr>
-          <w:noProof/>
-        </w:rPr>
-        <w:t xml:space="preserve"> a felhasználó lekérdezi a szerverről az árat és véglegesítheti a foglalást.</w:t>
-      </w:r>
-    </w:p>
-    <w:p>
-      <w:pPr>
-        <w:pStyle w:val="Kp"/>
-      </w:pPr>
-      <w:r>
-        <w:rPr>
-          <w:noProof/>
-        </w:rPr>
-        <w:lastRenderedPageBreak/>
         <w:drawing>
           <wp:inline distT="0" distB="0" distL="0" distR="0" wp14:anchorId="29E24E31" wp14:editId="5E0E4006">
             <wp:extent cx="5256525" cy="8305800"/>
@@ -4798,7 +5219,7 @@
         </w:drawing>
       </w:r>
     </w:p>
-    <w:bookmarkStart w:id="34" w:name="_Ref71363267"/>
+    <w:bookmarkStart w:id="38" w:name="_Ref71363267"/>
     <w:p>
       <w:pPr>
         <w:pStyle w:val="Caption"/>
@@ -4824,11 +5245,34 @@
       <w:r>
         <w:t>.</w:t>
       </w:r>
+      <w:fldSimple w:instr=" SEQ ábra \* ARABIC \s 2 ">
+        <w:r>
+          <w:rPr>
+            <w:noProof/>
+          </w:rPr>
+          <w:t>2</w:t>
+        </w:r>
+      </w:fldSimple>
+      <w:r>
+        <w:t xml:space="preserve"> </w:t>
+      </w:r>
+      <w:r>
+        <w:t>F</w:t>
+      </w:r>
+      <w:r>
+        <w:t>oglalások képernyő terve</w:t>
+      </w:r>
+      <w:bookmarkEnd w:id="38"/>
+    </w:p>
+    <w:p>
+      <w:r>
+        <w:t xml:space="preserve">A </w:t>
+      </w:r>
       <w:r>
         <w:fldChar w:fldCharType="begin"/>
       </w:r>
       <w:r>
-        <w:instrText xml:space="preserve"> SEQ ábra \* ARABIC \s 2 </w:instrText>
+        <w:instrText xml:space="preserve"> REF _Ref71364640 \h </w:instrText>
       </w:r>
       <w:r>
         <w:fldChar w:fldCharType="separate"/>
@@ -4837,86 +5281,56 @@
         <w:rPr>
           <w:noProof/>
         </w:rPr>
-        <w:t>2</w:t>
+        <w:t>3.4</w:t>
+      </w:r>
+      <w:r>
+        <w:t>.</w:t>
+      </w:r>
+      <w:r>
+        <w:rPr>
+          <w:noProof/>
+        </w:rPr>
+        <w:t>3</w:t>
       </w:r>
       <w:r>
         <w:fldChar w:fldCharType="end"/>
       </w:r>
       <w:r>
-        <w:t xml:space="preserve"> </w:t>
-      </w:r>
-      <w:r>
-        <w:t>F</w:t>
-      </w:r>
-      <w:r>
-        <w:t>oglalások képernyő terve</w:t>
-      </w:r>
-      <w:bookmarkEnd w:id="34"/>
-    </w:p>
-    <w:p>
+        <w:t xml:space="preserve"> - </w:t>
+      </w:r>
+      <w:r>
+        <w:fldChar w:fldCharType="begin"/>
+      </w:r>
+      <w:r>
+        <w:instrText xml:space="preserve"> REF _Ref71366509 \h </w:instrText>
+      </w:r>
+      <w:r>
+        <w:fldChar w:fldCharType="separate"/>
+      </w:r>
+      <w:r>
+        <w:rPr>
+          <w:noProof/>
+        </w:rPr>
+        <w:t>3.4</w:t>
+      </w:r>
+      <w:r>
+        <w:t>.</w:t>
+      </w:r>
+      <w:r>
+        <w:rPr>
+          <w:noProof/>
+        </w:rPr>
+        <w:t>7</w:t>
+      </w:r>
+      <w:r>
+        <w:fldChar w:fldCharType="end"/>
+      </w:r>
+      <w:r>
+        <w:t xml:space="preserve"> ábrákon a felh</w:t>
+      </w:r>
       <w:r>
         <w:lastRenderedPageBreak/>
-        <w:t xml:space="preserve">A </w:t>
-      </w:r>
-      <w:r>
-        <w:fldChar w:fldCharType="begin"/>
-      </w:r>
-      <w:r>
-        <w:instrText xml:space="preserve"> REF _Ref71364640 \h </w:instrText>
-      </w:r>
-      <w:r>
-        <w:fldChar w:fldCharType="separate"/>
-      </w:r>
-      <w:r>
-        <w:rPr>
-          <w:noProof/>
-        </w:rPr>
-        <w:t>3.4</w:t>
-      </w:r>
-      <w:r>
-        <w:t>.</w:t>
-      </w:r>
-      <w:r>
-        <w:rPr>
-          <w:noProof/>
-        </w:rPr>
-        <w:t>3</w:t>
-      </w:r>
-      <w:r>
-        <w:fldChar w:fldCharType="end"/>
-      </w:r>
-      <w:r>
-        <w:t xml:space="preserve"> - </w:t>
-      </w:r>
-      <w:r>
-        <w:fldChar w:fldCharType="begin"/>
-      </w:r>
-      <w:r>
-        <w:instrText xml:space="preserve"> REF _Ref71366509 \h </w:instrText>
-      </w:r>
-      <w:r>
-        <w:fldChar w:fldCharType="separate"/>
-      </w:r>
-      <w:r>
-        <w:rPr>
-          <w:noProof/>
-        </w:rPr>
-        <w:t>3.4</w:t>
-      </w:r>
-      <w:r>
-        <w:t>.</w:t>
-      </w:r>
-      <w:r>
-        <w:rPr>
-          <w:noProof/>
-        </w:rPr>
-        <w:t>7</w:t>
-      </w:r>
-      <w:r>
-        <w:fldChar w:fldCharType="end"/>
-      </w:r>
-      <w:r>
-        <w:t xml:space="preserve"> ábrákon a felhasználói oldalak láthatók. </w:t>
+        <w:t xml:space="preserve">asználói oldalak láthatók. </w:t>
       </w:r>
       <w:r>
         <w:t>A felhasználónak lehetősége van a jelszava megváltoztatására, személyes adatainak kezelésére, saját foglalásainak megtekintésére, illetve beállításainak változtatására.</w:t>
@@ -4973,7 +5387,7 @@
         </w:drawing>
       </w:r>
     </w:p>
-    <w:bookmarkStart w:id="35" w:name="_Ref71364640"/>
+    <w:bookmarkStart w:id="39" w:name="_Ref71364640"/>
     <w:p>
       <w:pPr>
         <w:pStyle w:val="Caption"/>
@@ -4999,25 +5413,15 @@
       <w:r>
         <w:t>.</w:t>
       </w:r>
-      <w:r>
-        <w:fldChar w:fldCharType="begin"/>
-      </w:r>
-      <w:r>
-        <w:instrText xml:space="preserve"> SEQ ábra \* ARABIC \s 2 </w:instrText>
-      </w:r>
-      <w:r>
-        <w:fldChar w:fldCharType="separate"/>
-      </w:r>
-      <w:r>
-        <w:rPr>
-          <w:noProof/>
-        </w:rPr>
-        <w:t>3</w:t>
-      </w:r>
-      <w:r>
-        <w:fldChar w:fldCharType="end"/>
-      </w:r>
-      <w:bookmarkEnd w:id="35"/>
+      <w:fldSimple w:instr=" SEQ ábra \* ARABIC \s 2 ">
+        <w:r>
+          <w:rPr>
+            <w:noProof/>
+          </w:rPr>
+          <w:t>3</w:t>
+        </w:r>
+      </w:fldSimple>
+      <w:bookmarkEnd w:id="39"/>
       <w:r>
         <w:t xml:space="preserve"> Felhasználói adatok áttekintése</w:t>
       </w:r>
@@ -5077,58 +5481,37 @@
       <w:pPr>
         <w:pStyle w:val="Caption"/>
       </w:pPr>
-      <w:r>
-        <w:fldChar w:fldCharType="begin"/>
-      </w:r>
-      <w:r>
-        <w:instrText xml:space="preserve"> STYLEREF 2 \s </w:instrText>
-      </w:r>
-      <w:r>
-        <w:fldChar w:fldCharType="separate"/>
-      </w:r>
+      <w:fldSimple w:instr=" STYLEREF 2 \s ">
+        <w:r>
+          <w:rPr>
+            <w:noProof/>
+          </w:rPr>
+          <w:t>3.4</w:t>
+        </w:r>
+      </w:fldSimple>
+      <w:r>
+        <w:t>.</w:t>
+      </w:r>
+      <w:fldSimple w:instr=" SEQ ábra \* ARABIC \s 2 ">
+        <w:r>
+          <w:rPr>
+            <w:noProof/>
+          </w:rPr>
+          <w:t>4</w:t>
+        </w:r>
+      </w:fldSimple>
+      <w:r>
+        <w:t xml:space="preserve"> A felhasználó jelszavának megváltoztatása</w:t>
+      </w:r>
+    </w:p>
+    <w:p>
+      <w:pPr>
+        <w:pStyle w:val="Kp"/>
+      </w:pPr>
       <w:r>
         <w:rPr>
           <w:noProof/>
         </w:rPr>
-        <w:t>3.4</w:t>
-      </w:r>
-      <w:r>
-        <w:fldChar w:fldCharType="end"/>
-      </w:r>
-      <w:r>
-        <w:t>.</w:t>
-      </w:r>
-      <w:r>
-        <w:fldChar w:fldCharType="begin"/>
-      </w:r>
-      <w:r>
-        <w:instrText xml:space="preserve"> SEQ ábra \* ARABIC \s 2 </w:instrText>
-      </w:r>
-      <w:r>
-        <w:fldChar w:fldCharType="separate"/>
-      </w:r>
-      <w:r>
-        <w:rPr>
-          <w:noProof/>
-        </w:rPr>
-        <w:t>4</w:t>
-      </w:r>
-      <w:r>
-        <w:fldChar w:fldCharType="end"/>
-      </w:r>
-      <w:r>
-        <w:t xml:space="preserve"> A felhasználó jelszavának megváltoztatása</w:t>
-      </w:r>
-    </w:p>
-    <w:p>
-      <w:pPr>
-        <w:pStyle w:val="Kp"/>
-      </w:pPr>
-      <w:r>
-        <w:rPr>
-          <w:noProof/>
-        </w:rPr>
-        <w:lastRenderedPageBreak/>
         <w:drawing>
           <wp:inline distT="0" distB="0" distL="0" distR="0" wp14:anchorId="5B4B4EB5" wp14:editId="41F1083D">
             <wp:extent cx="5400040" cy="3377333"/>
@@ -5176,11 +5559,38 @@
       <w:pPr>
         <w:pStyle w:val="Caption"/>
       </w:pPr>
+      <w:fldSimple w:instr=" STYLEREF 2 \s ">
+        <w:r>
+          <w:rPr>
+            <w:noProof/>
+          </w:rPr>
+          <w:t>3.4</w:t>
+        </w:r>
+      </w:fldSimple>
+      <w:r>
+        <w:t>.</w:t>
+      </w:r>
+      <w:fldSimple w:instr=" SEQ ábra \* ARABIC \s 2 ">
+        <w:r>
+          <w:rPr>
+            <w:noProof/>
+          </w:rPr>
+          <w:t>5</w:t>
+        </w:r>
+      </w:fldSimple>
+      <w:r>
+        <w:t xml:space="preserve"> Személyes adatok változtatása</w:t>
+      </w:r>
+    </w:p>
+    <w:p>
+      <w:r>
+        <w:t xml:space="preserve">Az alábbi </w:t>
+      </w:r>
       <w:r>
         <w:fldChar w:fldCharType="begin"/>
       </w:r>
       <w:r>
-        <w:instrText xml:space="preserve"> STYLEREF 2 \s </w:instrText>
+        <w:instrText xml:space="preserve"> REF _Ref71365467 \h </w:instrText>
       </w:r>
       <w:r>
         <w:fldChar w:fldCharType="separate"/>
@@ -5192,80 +5602,40 @@
         <w:t>3.4</w:t>
       </w:r>
       <w:r>
+        <w:t>.</w:t>
+      </w:r>
+      <w:r>
+        <w:rPr>
+          <w:noProof/>
+        </w:rPr>
+        <w:t>6</w:t>
+      </w:r>
+      <w:r>
         <w:fldChar w:fldCharType="end"/>
       </w:r>
       <w:r>
-        <w:t>.</w:t>
-      </w:r>
-      <w:r>
-        <w:fldChar w:fldCharType="begin"/>
-      </w:r>
-      <w:r>
-        <w:instrText xml:space="preserve"> SEQ ábra \* ARABIC \s 2 </w:instrText>
-      </w:r>
-      <w:r>
-        <w:fldChar w:fldCharType="separate"/>
-      </w:r>
+        <w:t xml:space="preserve"> ábrán látható a felhasználó foglalásainak megtekintése. A </w:t>
+      </w:r>
+      <w:r>
+        <w:t xml:space="preserve">dokumentum későbbi fejezeteiben eltérést fedezhetünk fel </w:t>
+      </w:r>
+      <w:r>
+        <w:lastRenderedPageBreak/>
+        <w:t>az itt látható képernyőterv és a megvalósított program között – A kész megoldásban a foglalás lemondását kezdeményező gom átkerült a foglalás részleteit mutató oldalra. Az éles projektekben is gyakori a kezdeti felülettervektől való eltérés, hiszen az ilyen fajta tervek készítésének nem a végleges kinézet megalkotása a célja, fejlesztés közben számos változás</w:t>
+      </w:r>
+      <w:r>
+        <w:lastRenderedPageBreak/>
+        <w:t xml:space="preserve"> következhet be.</w:t>
+      </w:r>
+    </w:p>
+    <w:p>
+      <w:pPr>
+        <w:pStyle w:val="Kp"/>
+      </w:pPr>
       <w:r>
         <w:rPr>
           <w:noProof/>
         </w:rPr>
-        <w:t>5</w:t>
-      </w:r>
-      <w:r>
-        <w:fldChar w:fldCharType="end"/>
-      </w:r>
-      <w:r>
-        <w:t xml:space="preserve"> Személyes adatok változtatása</w:t>
-      </w:r>
-    </w:p>
-    <w:p>
-      <w:r>
-        <w:t xml:space="preserve">Az alábbi </w:t>
-      </w:r>
-      <w:r>
-        <w:fldChar w:fldCharType="begin"/>
-      </w:r>
-      <w:r>
-        <w:instrText xml:space="preserve"> REF _Ref71365467 \h </w:instrText>
-      </w:r>
-      <w:r>
-        <w:fldChar w:fldCharType="separate"/>
-      </w:r>
-      <w:r>
-        <w:rPr>
-          <w:noProof/>
-        </w:rPr>
-        <w:t>3.4</w:t>
-      </w:r>
-      <w:r>
-        <w:t>.</w:t>
-      </w:r>
-      <w:r>
-        <w:rPr>
-          <w:noProof/>
-        </w:rPr>
-        <w:t>6</w:t>
-      </w:r>
-      <w:r>
-        <w:fldChar w:fldCharType="end"/>
-      </w:r>
-      <w:r>
-        <w:t xml:space="preserve"> ábrán látható a felhasználó foglalásainak megtekintése. A </w:t>
-      </w:r>
-      <w:r>
-        <w:t>dokumentum későbbi fejezeteiben eltérést fedezhetünk fel az itt látható képernyőterv és a megvalósított program között – A kész megoldásban a foglalás lemondását kezdeményező gom átkerült a foglalás részleteit mutató oldalra. Az éles projektekben is gyakori a kezdeti felülettervektől való eltérés, hiszen az ilyen fajta tervek készítésének nem a végleges kinézet megalkotása a célja, fejlesztés közben számos változás következhet be.</w:t>
-      </w:r>
-    </w:p>
-    <w:p>
-      <w:pPr>
-        <w:pStyle w:val="Kp"/>
-      </w:pPr>
-      <w:r>
-        <w:rPr>
-          <w:noProof/>
-        </w:rPr>
-        <w:lastRenderedPageBreak/>
         <w:drawing>
           <wp:inline distT="0" distB="0" distL="0" distR="0" wp14:anchorId="05038C58" wp14:editId="3138C269">
             <wp:extent cx="5400040" cy="2977522"/>
@@ -5309,7 +5679,7 @@
         </w:drawing>
       </w:r>
     </w:p>
-    <w:bookmarkStart w:id="36" w:name="_Ref71365467"/>
+    <w:bookmarkStart w:id="40" w:name="_Ref71365467"/>
     <w:p>
       <w:pPr>
         <w:pStyle w:val="Caption"/>
@@ -5335,25 +5705,15 @@
       <w:r>
         <w:t>.</w:t>
       </w:r>
-      <w:r>
-        <w:fldChar w:fldCharType="begin"/>
-      </w:r>
-      <w:r>
-        <w:instrText xml:space="preserve"> SEQ ábra \* ARABIC \s 2 </w:instrText>
-      </w:r>
-      <w:r>
-        <w:fldChar w:fldCharType="separate"/>
-      </w:r>
-      <w:r>
-        <w:rPr>
-          <w:noProof/>
-        </w:rPr>
-        <w:t>6</w:t>
-      </w:r>
-      <w:r>
-        <w:fldChar w:fldCharType="end"/>
-      </w:r>
-      <w:bookmarkEnd w:id="36"/>
+      <w:fldSimple w:instr=" SEQ ábra \* ARABIC \s 2 ">
+        <w:r>
+          <w:rPr>
+            <w:noProof/>
+          </w:rPr>
+          <w:t>6</w:t>
+        </w:r>
+      </w:fldSimple>
+      <w:bookmarkEnd w:id="40"/>
       <w:r>
         <w:t xml:space="preserve"> Foglalások megtekintése</w:t>
       </w:r>
@@ -5409,7 +5769,7 @@
         </w:drawing>
       </w:r>
     </w:p>
-    <w:bookmarkStart w:id="37" w:name="_Ref71366509"/>
+    <w:bookmarkStart w:id="41" w:name="_Ref71366509"/>
     <w:p>
       <w:pPr>
         <w:pStyle w:val="Caption"/>
@@ -5435,11 +5795,28 @@
       <w:r>
         <w:t>.</w:t>
       </w:r>
+      <w:fldSimple w:instr=" SEQ ábra \* ARABIC \s 2 ">
+        <w:r>
+          <w:rPr>
+            <w:noProof/>
+          </w:rPr>
+          <w:t>7</w:t>
+        </w:r>
+      </w:fldSimple>
+      <w:bookmarkEnd w:id="41"/>
+      <w:r>
+        <w:t xml:space="preserve"> Beállítások módosítása</w:t>
+      </w:r>
+    </w:p>
+    <w:p>
+      <w:r>
+        <w:t xml:space="preserve">A </w:t>
+      </w:r>
       <w:r>
         <w:fldChar w:fldCharType="begin"/>
       </w:r>
       <w:r>
-        <w:instrText xml:space="preserve"> SEQ ábra \* ARABIC \s 2 </w:instrText>
+        <w:instrText xml:space="preserve"> REF _Ref71368269 \h </w:instrText>
       </w:r>
       <w:r>
         <w:fldChar w:fldCharType="separate"/>
@@ -5448,66 +5825,42 @@
         <w:rPr>
           <w:noProof/>
         </w:rPr>
-        <w:t>7</w:t>
+        <w:t>3.4</w:t>
+      </w:r>
+      <w:r>
+        <w:t>.</w:t>
+      </w:r>
+      <w:r>
+        <w:rPr>
+          <w:noProof/>
+        </w:rPr>
+        <w:t>8</w:t>
+      </w:r>
+      <w:r>
+        <w:t xml:space="preserve"> Adminisztrátori belépéssel elérhető foglalások lap</w:t>
       </w:r>
       <w:r>
         <w:fldChar w:fldCharType="end"/>
       </w:r>
-      <w:bookmarkEnd w:id="37"/>
-      <w:r>
-        <w:t xml:space="preserve"> Beállítások módosítása</w:t>
-      </w:r>
-    </w:p>
-    <w:p>
-      <w:r>
-        <w:t xml:space="preserve">A </w:t>
-      </w:r>
-      <w:r>
-        <w:fldChar w:fldCharType="begin"/>
-      </w:r>
-      <w:r>
-        <w:instrText xml:space="preserve"> REF _Ref71368269 \h </w:instrText>
-      </w:r>
-      <w:r>
-        <w:fldChar w:fldCharType="separate"/>
-      </w:r>
+      <w:r>
+        <w:t xml:space="preserve"> ábrán </w:t>
+      </w:r>
+      <w:r>
+        <w:t>látható képernyőn tudna</w:t>
+      </w:r>
+      <w:r>
+        <w:lastRenderedPageBreak/>
+        <w:t>k a megfelelő jogosultságú felhasználók a kifizetett rendelésekhez dolgozókat hozzárendelni.</w:t>
+      </w:r>
+    </w:p>
+    <w:p>
+      <w:pPr>
+        <w:pStyle w:val="Kp"/>
+      </w:pPr>
       <w:r>
         <w:rPr>
           <w:noProof/>
         </w:rPr>
-        <w:t>3.4</w:t>
-      </w:r>
-      <w:r>
-        <w:t>.</w:t>
-      </w:r>
-      <w:r>
-        <w:rPr>
-          <w:noProof/>
-        </w:rPr>
-        <w:t>8</w:t>
-      </w:r>
-      <w:r>
-        <w:t xml:space="preserve"> Adminisztrátori belépéssel elérhető foglalások lap</w:t>
-      </w:r>
-      <w:r>
-        <w:fldChar w:fldCharType="end"/>
-      </w:r>
-      <w:r>
-        <w:t xml:space="preserve"> ábrán </w:t>
-      </w:r>
-      <w:r>
-        <w:t>látható képernyőn tudnak a megfelelő jogosultságú felhasználók a kifizetett rendelésekhez dolgozókat hozzárendelni.</w:t>
-      </w:r>
-    </w:p>
-    <w:p>
-      <w:pPr>
-        <w:pStyle w:val="Kp"/>
-      </w:pPr>
-      <w:r>
-        <w:rPr>
-          <w:noProof/>
-        </w:rPr>
-        <w:lastRenderedPageBreak/>
         <w:drawing>
           <wp:inline distT="0" distB="0" distL="0" distR="0" wp14:anchorId="336F0ECB" wp14:editId="64B772B0">
             <wp:extent cx="5402580" cy="6545580"/>
@@ -5558,7 +5911,7 @@
         </w:drawing>
       </w:r>
     </w:p>
-    <w:bookmarkStart w:id="38" w:name="_Ref71368269"/>
+    <w:bookmarkStart w:id="42" w:name="_Ref71368269"/>
     <w:p>
       <w:pPr>
         <w:pStyle w:val="Caption"/>
@@ -5584,11 +5937,28 @@
       <w:r>
         <w:t>.</w:t>
       </w:r>
+      <w:fldSimple w:instr=" SEQ ábra \* ARABIC \s 2 ">
+        <w:r>
+          <w:rPr>
+            <w:noProof/>
+          </w:rPr>
+          <w:t>8</w:t>
+        </w:r>
+      </w:fldSimple>
+      <w:r>
+        <w:t xml:space="preserve"> Adminisztrátori belépéssel elérhető foglalások lap</w:t>
+      </w:r>
+      <w:bookmarkEnd w:id="42"/>
+    </w:p>
+    <w:p>
+      <w:r>
+        <w:t xml:space="preserve">A </w:t>
+      </w:r>
       <w:r>
         <w:fldChar w:fldCharType="begin"/>
       </w:r>
       <w:r>
-        <w:instrText xml:space="preserve"> SEQ ábra \* ARABIC \s 2 </w:instrText>
+        <w:instrText xml:space="preserve"> REF _Ref71369011 \h </w:instrText>
       </w:r>
       <w:r>
         <w:fldChar w:fldCharType="separate"/>
@@ -5597,63 +5967,35 @@
         <w:rPr>
           <w:noProof/>
         </w:rPr>
-        <w:t>8</w:t>
+        <w:t>3.4</w:t>
+      </w:r>
+      <w:r>
+        <w:t>.</w:t>
+      </w:r>
+      <w:r>
+        <w:rPr>
+          <w:noProof/>
+        </w:rPr>
+        <w:t>9</w:t>
+      </w:r>
+      <w:r>
+        <w:t xml:space="preserve"> Dolgozói felület</w:t>
       </w:r>
       <w:r>
         <w:fldChar w:fldCharType="end"/>
       </w:r>
       <w:r>
-        <w:t xml:space="preserve"> Adminisztrátori belépéssel elérhető foglalások lap</w:t>
-      </w:r>
-      <w:bookmarkEnd w:id="38"/>
-    </w:p>
-    <w:p>
-      <w:r>
-        <w:t xml:space="preserve">A </w:t>
-      </w:r>
-      <w:r>
-        <w:fldChar w:fldCharType="begin"/>
-      </w:r>
-      <w:r>
-        <w:instrText xml:space="preserve"> REF _Ref71369011 \h </w:instrText>
-      </w:r>
-      <w:r>
-        <w:fldChar w:fldCharType="separate"/>
-      </w:r>
+        <w:t xml:space="preserve"> ábrán pedig a dolgozók által elérhető oldal látszik, melyen megtekinthetik és kezelhetik a hozzájuk rendelt foglalások állapotát.</w:t>
+      </w:r>
+    </w:p>
+    <w:p>
+      <w:pPr>
+        <w:pStyle w:val="Kp"/>
+      </w:pPr>
       <w:r>
         <w:rPr>
           <w:noProof/>
         </w:rPr>
-        <w:t>3.4</w:t>
-      </w:r>
-      <w:r>
-        <w:t>.</w:t>
-      </w:r>
-      <w:r>
-        <w:rPr>
-          <w:noProof/>
-        </w:rPr>
-        <w:t>9</w:t>
-      </w:r>
-      <w:r>
-        <w:t xml:space="preserve"> Dolgozói felület</w:t>
-      </w:r>
-      <w:r>
-        <w:fldChar w:fldCharType="end"/>
-      </w:r>
-      <w:r>
-        <w:t xml:space="preserve"> ábrán pedig a dolgozók által elérhető oldal látszik, melyen megtekinthetik és kezelhetik a hozzájuk rendelt foglalások állapotát.</w:t>
-      </w:r>
-    </w:p>
-    <w:p>
-      <w:pPr>
-        <w:pStyle w:val="Kp"/>
-      </w:pPr>
-      <w:r>
-        <w:rPr>
-          <w:noProof/>
-        </w:rPr>
-        <w:lastRenderedPageBreak/>
         <w:drawing>
           <wp:inline distT="0" distB="0" distL="0" distR="0" wp14:anchorId="7F6FACA7" wp14:editId="3B95D68D">
             <wp:extent cx="5402580" cy="5173980"/>
@@ -5704,7 +6046,7 @@
         </w:drawing>
       </w:r>
     </w:p>
-    <w:bookmarkStart w:id="39" w:name="_Ref71369011"/>
+    <w:bookmarkStart w:id="43" w:name="_Ref71369011"/>
     <w:p>
       <w:pPr>
         <w:pStyle w:val="Caption"/>
@@ -5722,7 +6064,14 @@
         <w:rPr>
           <w:noProof/>
         </w:rPr>
-        <w:t>3.4</w:t>
+        <w:t>3</w:t>
+      </w:r>
+      <w:r>
+        <w:rPr>
+          <w:noProof/>
+        </w:rPr>
+        <w:lastRenderedPageBreak/>
+        <w:t>.4</w:t>
       </w:r>
       <w:r>
         <w:fldChar w:fldCharType="end"/>
@@ -5730,85 +6079,68 @@
       <w:r>
         <w:t>.</w:t>
       </w:r>
-      <w:r>
-        <w:fldChar w:fldCharType="begin"/>
-      </w:r>
-      <w:r>
-        <w:instrText xml:space="preserve"> SEQ ábra \* ARABIC \s 2 </w:instrText>
-      </w:r>
-      <w:r>
-        <w:fldChar w:fldCharType="separate"/>
-      </w:r>
+      <w:fldSimple w:instr=" SEQ ábra \* ARABIC \s 2 ">
+        <w:r>
+          <w:rPr>
+            <w:noProof/>
+          </w:rPr>
+          <w:t>9</w:t>
+        </w:r>
+      </w:fldSimple>
+      <w:r>
+        <w:t xml:space="preserve"> Dolgozói felület</w:t>
+      </w:r>
+      <w:bookmarkEnd w:id="43"/>
+    </w:p>
+    <w:p>
+      <w:pPr>
+        <w:keepNext/>
+      </w:pPr>
+      <w:r>
+        <w:t xml:space="preserve">Az utolsó wireframen a contact formot láthatjuk, mellyel automatikus emailt küldhetnek a felhasználók. A </w:t>
+      </w:r>
+      <w:r>
+        <w:t>statikus</w:t>
+      </w:r>
+      <w:r>
+        <w:t xml:space="preserve"> </w:t>
+      </w:r>
+      <w:r>
+        <w:t xml:space="preserve">oldalakról </w:t>
+      </w:r>
+      <w:r>
+        <w:t xml:space="preserve">nem </w:t>
+      </w:r>
+      <w:r>
+        <w:t>készült felület</w:t>
+      </w:r>
+      <w:r>
+        <w:t>terv, mivel főleg szöveges tartalmak lesznek backend integráció nélkül.</w:t>
+      </w:r>
+    </w:p>
+    <w:p>
+      <w:pPr>
+        <w:pStyle w:val="Heading2"/>
+      </w:pPr>
+      <w:bookmarkStart w:id="44" w:name="_Toc71450135"/>
+      <w:r>
+        <w:t>Az adatbázis felépítése</w:t>
+      </w:r>
+      <w:bookmarkEnd w:id="44"/>
+    </w:p>
+    <w:p>
+      <w:r>
+        <w:t>Az adattábla megtervezésekor az egyszerűséget és a bővíthetőséget tartottam szem előtt</w:t>
+      </w:r>
+    </w:p>
+    <w:p>
+      <w:pPr>
+        <w:pStyle w:val="Kp"/>
+      </w:pPr>
       <w:r>
         <w:rPr>
           <w:noProof/>
         </w:rPr>
-        <w:t>9</w:t>
-      </w:r>
-      <w:r>
-        <w:fldChar w:fldCharType="end"/>
-      </w:r>
-      <w:r>
-        <w:t xml:space="preserve"> Dolgozói felület</w:t>
-      </w:r>
-      <w:bookmarkEnd w:id="39"/>
-    </w:p>
-    <w:p>
-      <w:pPr>
-        <w:keepNext/>
-      </w:pPr>
-      <w:r>
-        <w:t xml:space="preserve">Az utolsó wireframen a contact formot láthatjuk, </w:t>
-      </w:r>
-      <w:r>
-        <w:t>mellyel</w:t>
-      </w:r>
-      <w:r>
-        <w:t xml:space="preserve"> automatikus emailt küldhetnek a felhasználók. A </w:t>
-      </w:r>
-      <w:r>
-        <w:t>statikus</w:t>
-      </w:r>
-      <w:r>
-        <w:t xml:space="preserve"> </w:t>
-      </w:r>
-      <w:r>
-        <w:t xml:space="preserve">oldalakról </w:t>
-      </w:r>
-      <w:r>
-        <w:t xml:space="preserve">nem </w:t>
-      </w:r>
-      <w:r>
-        <w:t>készült felület</w:t>
-      </w:r>
-      <w:r>
-        <w:t>terv, mivel főleg szöveges tartalmak lesznek backend integráció nélkül.</w:t>
-      </w:r>
-    </w:p>
-    <w:p>
-      <w:pPr>
-        <w:pStyle w:val="Heading2"/>
-      </w:pPr>
-      <w:bookmarkStart w:id="40" w:name="_Toc71376729"/>
-      <w:r>
-        <w:t>Az adatbázis felépítése</w:t>
-      </w:r>
-      <w:bookmarkEnd w:id="40"/>
-    </w:p>
-    <w:p>
-      <w:r>
-        <w:t>Az adattábla megtervezésekor az egyszerűséget és a bővíthetőséget tartottam szem előtt</w:t>
-      </w:r>
-    </w:p>
-    <w:p>
-      <w:pPr>
-        <w:pStyle w:val="Kp"/>
-      </w:pPr>
-      <w:r>
-        <w:rPr>
-          <w:noProof/>
-        </w:rPr>
-        <w:lastRenderedPageBreak/>
         <w:drawing>
           <wp:inline distT="0" distB="0" distL="0" distR="0" wp14:anchorId="56CFC74D" wp14:editId="774BA4CE">
             <wp:extent cx="5394960" cy="4008120"/>
@@ -5863,45 +6195,25 @@
       <w:pPr>
         <w:pStyle w:val="Caption"/>
       </w:pPr>
-      <w:r>
-        <w:fldChar w:fldCharType="begin"/>
-      </w:r>
-      <w:r>
-        <w:instrText xml:space="preserve"> STYLEREF 2 \s </w:instrText>
-      </w:r>
-      <w:r>
-        <w:fldChar w:fldCharType="separate"/>
-      </w:r>
-      <w:r>
-        <w:rPr>
-          <w:noProof/>
-        </w:rPr>
-        <w:t>3.5</w:t>
-      </w:r>
-      <w:r>
-        <w:fldChar w:fldCharType="end"/>
-      </w:r>
+      <w:fldSimple w:instr=" STYLEREF 2 \s ">
+        <w:r>
+          <w:rPr>
+            <w:noProof/>
+          </w:rPr>
+          <w:t>3.5</w:t>
+        </w:r>
+      </w:fldSimple>
       <w:r>
         <w:t>.</w:t>
       </w:r>
-      <w:r>
-        <w:fldChar w:fldCharType="begin"/>
-      </w:r>
-      <w:r>
-        <w:instrText xml:space="preserve"> SEQ ábra \* ARABIC \s 2 </w:instrText>
-      </w:r>
-      <w:r>
-        <w:fldChar w:fldCharType="separate"/>
-      </w:r>
-      <w:r>
-        <w:rPr>
-          <w:noProof/>
-        </w:rPr>
-        <w:t>1</w:t>
-      </w:r>
-      <w:r>
-        <w:fldChar w:fldCharType="end"/>
-      </w:r>
+      <w:fldSimple w:instr=" SEQ ábra \* ARABIC \s 2 ">
+        <w:r>
+          <w:rPr>
+            <w:noProof/>
+          </w:rPr>
+          <w:t>1</w:t>
+        </w:r>
+      </w:fldSimple>
       <w:r>
         <w:t xml:space="preserve"> Az alkalmazás adatbázis terve</w:t>
       </w:r>
@@ -5938,26 +6250,37 @@
         <w:t>„WorkItems”</w:t>
       </w:r>
       <w:r>
-        <w:t xml:space="preserve"> tábla szolgál. Egy foglalás lezárásakor a dolgozó bejegyezheti a munka adatait, például, hogy mennyi időt vett igénybe a fuvar, hány km-et ment az autó, ezen kívül tartozik ehhez is egy komment, arra az esetre, ha valami különleges esemény történne az út alatt (pl.: sajnálatos baleset miatt az autó kárpitja tisztításra szorul – a kliens hibájából). A megrendelésekhez tartozhat még egy </w:t>
-      </w:r>
-      <w:r>
-        <w:t xml:space="preserve">leértékelő kód is. A leértékeléseket szintén külön táblában tároljuk az előzőekben kifejtett okok miatt, az adminisztrátorok megadhatják magát a promóciós kódot, a hozzá tartozó leértékelést vagy százalékos vagy </w:t>
+        <w:t xml:space="preserve"> tábla szolgál. Egy foglalás lezárásakor a dolgozó bejegyezheti a munka adatait, például, hogy mennyi időt vett igénybe a fuvar, hány km-et ment az autó, ezen kívül tartozik ehhez is egy komment, arra az esetre, ha valami k</w:t>
       </w:r>
       <w:r>
         <w:lastRenderedPageBreak/>
-        <w:t>érték formájában, illetve a promóciós kód lejárati dátumát, ami után a rendszer már nem fogadja el a kódot.</w:t>
+        <w:t xml:space="preserve">ülönleges esemény történne az út alatt (pl.: sajnálatos baleset miatt az autó kárpitja tisztításra szorul – </w:t>
+      </w:r>
+      <w:r>
+        <w:lastRenderedPageBreak/>
+        <w:t xml:space="preserve">a kliens hibájából). A megrendelésekhez tartozhat még egy </w:t>
+      </w:r>
+      <w:r>
+        <w:t>leértékelő kód is. A leértékeléseket szintén külön táblában tároljuk az előzőekben kifejtett okok miatt, az adminisztrátorok megadhatják magát a promóciós kódot, a hozzá tartozó leértékelést vagy százalékos vagy érték formáj</w:t>
+      </w:r>
+      <w:r>
+        <w:lastRenderedPageBreak/>
+        <w:t>ában, illetve a promóciós kód lejárati dátumát, am</w:t>
+      </w:r>
+      <w:r>
+        <w:lastRenderedPageBreak/>
+        <w:t>i után a rendszer már nem fogadja el a kódot.</w:t>
       </w:r>
     </w:p>
     <w:p>
       <w:pPr>
         <w:pStyle w:val="Heading1"/>
       </w:pPr>
-      <w:bookmarkStart w:id="41" w:name="_Toc71376730"/>
-      <w:r>
-        <w:lastRenderedPageBreak/>
+      <w:bookmarkStart w:id="45" w:name="_Toc71450136"/>
+      <w:r>
         <w:t>Megvalósítás</w:t>
       </w:r>
-      <w:bookmarkEnd w:id="41"/>
+      <w:bookmarkEnd w:id="45"/>
     </w:p>
     <w:p>
       <w:r>
@@ -5969,30 +6292,33 @@
       <w:pPr>
         <w:pStyle w:val="Heading1"/>
       </w:pPr>
-      <w:bookmarkStart w:id="42" w:name="_Toc71376731"/>
-      <w:r>
-        <w:lastRenderedPageBreak/>
+      <w:bookmarkStart w:id="46" w:name="_Toc71450137"/>
+      <w:r>
         <w:t>Összefoglaló</w:t>
       </w:r>
-      <w:bookmarkEnd w:id="42"/>
+      <w:bookmarkEnd w:id="46"/>
     </w:p>
     <w:p>
       <w:pPr>
         <w:pStyle w:val="Heading2"/>
       </w:pPr>
+      <w:bookmarkStart w:id="47" w:name="_Toc71450138"/>
       <w:r>
         <w:t>Továbbfejlesztési lehetőségek</w:t>
       </w:r>
+      <w:bookmarkEnd w:id="47"/>
     </w:p>
     <w:p>
       <w:pPr>
         <w:pStyle w:val="Heading2"/>
       </w:pPr>
+      <w:bookmarkStart w:id="48" w:name="_Toc71450139"/>
       <w:r>
         <w:t>Végszó</w:t>
       </w:r>
-    </w:p>
-    <w:bookmarkStart w:id="43" w:name="_Toc71376732" w:displacedByCustomXml="next"/>
+      <w:bookmarkEnd w:id="48"/>
+    </w:p>
+    <w:bookmarkStart w:id="49" w:name="_Toc71450140" w:displacedByCustomXml="next"/>
     <w:sdt>
       <w:sdtPr>
         <w:rPr>
@@ -6017,7 +6343,7 @@
           <w:r>
             <w:t>Irodalomjegyzék</w:t>
           </w:r>
-          <w:bookmarkEnd w:id="43"/>
+          <w:bookmarkEnd w:id="49"/>
         </w:p>
         <w:sdt>
           <w:sdtPr>
@@ -6321,7 +6647,14 @@
                 <w:rPr>
                   <w:noProof/>
                 </w:rPr>
-                <w:t>. Forrás: https://dotnet.microsoft.com/learn/dotnet/hello-world-tutorial/intro</w:t>
+                <w:t xml:space="preserve">. </w:t>
+              </w:r>
+              <w:r>
+                <w:rPr>
+                  <w:noProof/>
+                </w:rPr>
+                <w:lastRenderedPageBreak/>
+                <w:t>Forrás: https://dotnet.microsoft.com/learn/dotnet/hello-world-tutorial/intro</w:t>
               </w:r>
             </w:p>
             <w:p>
@@ -6389,7 +6722,6 @@
                   <w:bCs/>
                   <w:noProof/>
                 </w:rPr>
-                <w:lastRenderedPageBreak/>
                 <w:fldChar w:fldCharType="end"/>
               </w:r>
             </w:p>
@@ -9346,6 +9678,7 @@
   <w:style w:type="character" w:default="1" w:styleId="DefaultParagraphFont">
     <w:name w:val="Default Paragraph Font"/>
     <w:uiPriority w:val="1"/>
+    <w:semiHidden/>
     <w:unhideWhenUsed/>
   </w:style>
   <w:style w:type="table" w:default="1" w:styleId="TableNormal">

</xml_diff>

<commit_message>
diploma hasznalt technologiak befejezes
</commit_message>
<xml_diff>
--- a/Documentation/Diploma.docx
+++ b/Documentation/Diploma.docx
@@ -485,11 +485,21 @@
       <w:pPr>
         <w:pStyle w:val="Cmlapkarstanszk"/>
       </w:pPr>
-      <w:fldSimple w:instr=" DOCPROPERTY  Company  \* MERGEFORMAT ">
-        <w:r>
-          <w:t>XXX Tanszék</w:t>
-        </w:r>
-      </w:fldSimple>
+      <w:r>
+        <w:fldChar w:fldCharType="begin"/>
+      </w:r>
+      <w:r>
+        <w:instrText xml:space="preserve"> DOCPROPERTY  Company  \* MERGEFORMAT </w:instrText>
+      </w:r>
+      <w:r>
+        <w:fldChar w:fldCharType="separate"/>
+      </w:r>
+      <w:r>
+        <w:t>XXX Tanszék</w:t>
+      </w:r>
+      <w:r>
+        <w:fldChar w:fldCharType="end"/>
+      </w:r>
     </w:p>
     <w:p/>
     <w:p/>
@@ -751,7 +761,7 @@
       <w:r>
         <w:fldChar w:fldCharType="separate"/>
       </w:r>
-      <w:hyperlink w:anchor="_Toc71450110" w:history="1">
+      <w:hyperlink w:anchor="_Toc71735465" w:history="1">
         <w:r>
           <w:rPr>
             <w:rStyle w:val="Hyperlink"/>
@@ -778,7 +788,7 @@
             <w:noProof/>
             <w:webHidden/>
           </w:rPr>
-          <w:instrText xml:space="preserve"> PAGEREF _Toc71450110 \h </w:instrText>
+          <w:instrText xml:space="preserve"> PAGEREF _Toc71735465 \h </w:instrText>
         </w:r>
         <w:r>
           <w:rPr>
@@ -798,7 +808,7 @@
             <w:noProof/>
             <w:webHidden/>
           </w:rPr>
-          <w:t>6</w:t>
+          <w:t>5</w:t>
         </w:r>
         <w:r>
           <w:rPr>
@@ -821,7 +831,7 @@
           <w:lang w:val="en-US"/>
         </w:rPr>
       </w:pPr>
-      <w:hyperlink w:anchor="_Toc71450111" w:history="1">
+      <w:hyperlink w:anchor="_Toc71735466" w:history="1">
         <w:r>
           <w:rPr>
             <w:rStyle w:val="Hyperlink"/>
@@ -848,7 +858,7 @@
             <w:noProof/>
             <w:webHidden/>
           </w:rPr>
-          <w:instrText xml:space="preserve"> PAGEREF _Toc71450111 \h </w:instrText>
+          <w:instrText xml:space="preserve"> PAGEREF _Toc71735466 \h </w:instrText>
         </w:r>
         <w:r>
           <w:rPr>
@@ -868,7 +878,7 @@
             <w:noProof/>
             <w:webHidden/>
           </w:rPr>
-          <w:t>7</w:t>
+          <w:t>6</w:t>
         </w:r>
         <w:r>
           <w:rPr>
@@ -891,7 +901,7 @@
           <w:lang w:val="en-US"/>
         </w:rPr>
       </w:pPr>
-      <w:hyperlink w:anchor="_Toc71450112" w:history="1">
+      <w:hyperlink w:anchor="_Toc71735467" w:history="1">
         <w:r>
           <w:rPr>
             <w:rStyle w:val="Hyperlink"/>
@@ -918,7 +928,7 @@
             <w:noProof/>
             <w:webHidden/>
           </w:rPr>
-          <w:instrText xml:space="preserve"> PAGEREF _Toc71450112 \h </w:instrText>
+          <w:instrText xml:space="preserve"> PAGEREF _Toc71735467 \h </w:instrText>
         </w:r>
         <w:r>
           <w:rPr>
@@ -938,7 +948,7 @@
             <w:noProof/>
             <w:webHidden/>
           </w:rPr>
-          <w:t>8</w:t>
+          <w:t>7</w:t>
         </w:r>
         <w:r>
           <w:rPr>
@@ -963,7 +973,7 @@
           <w:lang w:val="en-US"/>
         </w:rPr>
       </w:pPr>
-      <w:hyperlink w:anchor="_Toc71450113" w:history="1">
+      <w:hyperlink w:anchor="_Toc71735468" w:history="1">
         <w:r>
           <w:rPr>
             <w:rStyle w:val="Hyperlink"/>
@@ -990,7 +1000,7 @@
             <w:noProof/>
             <w:webHidden/>
           </w:rPr>
-          <w:instrText xml:space="preserve"> PAGEREF _Toc71450113 \h </w:instrText>
+          <w:instrText xml:space="preserve"> PAGEREF _Toc71735468 \h </w:instrText>
         </w:r>
         <w:r>
           <w:rPr>
@@ -1010,7 +1020,7 @@
             <w:noProof/>
             <w:webHidden/>
           </w:rPr>
-          <w:t>8</w:t>
+          <w:t>7</w:t>
         </w:r>
         <w:r>
           <w:rPr>
@@ -1035,7 +1045,7 @@
           <w:lang w:val="en-US"/>
         </w:rPr>
       </w:pPr>
-      <w:hyperlink w:anchor="_Toc71450114" w:history="1">
+      <w:hyperlink w:anchor="_Toc71735469" w:history="1">
         <w:r>
           <w:rPr>
             <w:rStyle w:val="Hyperlink"/>
@@ -1062,7 +1072,7 @@
             <w:noProof/>
             <w:webHidden/>
           </w:rPr>
-          <w:instrText xml:space="preserve"> PAGEREF _Toc71450114 \h </w:instrText>
+          <w:instrText xml:space="preserve"> PAGEREF _Toc71735469 \h </w:instrText>
         </w:r>
         <w:r>
           <w:rPr>
@@ -1082,7 +1092,7 @@
             <w:noProof/>
             <w:webHidden/>
           </w:rPr>
-          <w:t>8</w:t>
+          <w:t>7</w:t>
         </w:r>
         <w:r>
           <w:rPr>
@@ -1107,7 +1117,7 @@
           <w:lang w:val="en-US"/>
         </w:rPr>
       </w:pPr>
-      <w:hyperlink w:anchor="_Toc71450115" w:history="1">
+      <w:hyperlink w:anchor="_Toc71735470" w:history="1">
         <w:r>
           <w:rPr>
             <w:rStyle w:val="Hyperlink"/>
@@ -1134,7 +1144,7 @@
             <w:noProof/>
             <w:webHidden/>
           </w:rPr>
-          <w:instrText xml:space="preserve"> PAGEREF _Toc71450115 \h </w:instrText>
+          <w:instrText xml:space="preserve"> PAGEREF _Toc71735470 \h </w:instrText>
         </w:r>
         <w:r>
           <w:rPr>
@@ -1154,7 +1164,7 @@
             <w:noProof/>
             <w:webHidden/>
           </w:rPr>
-          <w:t>8</w:t>
+          <w:t>7</w:t>
         </w:r>
         <w:r>
           <w:rPr>
@@ -1177,7 +1187,7 @@
           <w:lang w:val="en-US"/>
         </w:rPr>
       </w:pPr>
-      <w:hyperlink w:anchor="_Toc71450116" w:history="1">
+      <w:hyperlink w:anchor="_Toc71735471" w:history="1">
         <w:r>
           <w:rPr>
             <w:rStyle w:val="Hyperlink"/>
@@ -1204,7 +1214,7 @@
             <w:noProof/>
             <w:webHidden/>
           </w:rPr>
-          <w:instrText xml:space="preserve"> PAGEREF _Toc71450116 \h </w:instrText>
+          <w:instrText xml:space="preserve"> PAGEREF _Toc71735471 \h </w:instrText>
         </w:r>
         <w:r>
           <w:rPr>
@@ -1224,7 +1234,7 @@
             <w:noProof/>
             <w:webHidden/>
           </w:rPr>
-          <w:t>9</w:t>
+          <w:t>8</w:t>
         </w:r>
         <w:r>
           <w:rPr>
@@ -1249,7 +1259,7 @@
           <w:lang w:val="en-US"/>
         </w:rPr>
       </w:pPr>
-      <w:hyperlink w:anchor="_Toc71450117" w:history="1">
+      <w:hyperlink w:anchor="_Toc71735472" w:history="1">
         <w:r>
           <w:rPr>
             <w:rStyle w:val="Hyperlink"/>
@@ -1276,7 +1286,7 @@
             <w:noProof/>
             <w:webHidden/>
           </w:rPr>
-          <w:instrText xml:space="preserve"> PAGEREF _Toc71450117 \h </w:instrText>
+          <w:instrText xml:space="preserve"> PAGEREF _Toc71735472 \h </w:instrText>
         </w:r>
         <w:r>
           <w:rPr>
@@ -1296,7 +1306,7 @@
             <w:noProof/>
             <w:webHidden/>
           </w:rPr>
-          <w:t>9</w:t>
+          <w:t>8</w:t>
         </w:r>
         <w:r>
           <w:rPr>
@@ -1321,7 +1331,7 @@
           <w:lang w:val="en-US"/>
         </w:rPr>
       </w:pPr>
-      <w:hyperlink w:anchor="_Toc71450118" w:history="1">
+      <w:hyperlink w:anchor="_Toc71735473" w:history="1">
         <w:r>
           <w:rPr>
             <w:rStyle w:val="Hyperlink"/>
@@ -1348,7 +1358,7 @@
             <w:noProof/>
             <w:webHidden/>
           </w:rPr>
-          <w:instrText xml:space="preserve"> PAGEREF _Toc71450118 \h </w:instrText>
+          <w:instrText xml:space="preserve"> PAGEREF _Toc71735473 \h </w:instrText>
         </w:r>
         <w:r>
           <w:rPr>
@@ -1368,7 +1378,7 @@
             <w:noProof/>
             <w:webHidden/>
           </w:rPr>
-          <w:t>9</w:t>
+          <w:t>8</w:t>
         </w:r>
         <w:r>
           <w:rPr>
@@ -1393,7 +1403,7 @@
           <w:lang w:val="en-US"/>
         </w:rPr>
       </w:pPr>
-      <w:hyperlink w:anchor="_Toc71450119" w:history="1">
+      <w:hyperlink w:anchor="_Toc71735474" w:history="1">
         <w:r>
           <w:rPr>
             <w:rStyle w:val="Hyperlink"/>
@@ -1420,7 +1430,7 @@
             <w:noProof/>
             <w:webHidden/>
           </w:rPr>
-          <w:instrText xml:space="preserve"> PAGEREF _Toc71450119 \h </w:instrText>
+          <w:instrText xml:space="preserve"> PAGEREF _Toc71735474 \h </w:instrText>
         </w:r>
         <w:r>
           <w:rPr>
@@ -1440,7 +1450,7 @@
             <w:noProof/>
             <w:webHidden/>
           </w:rPr>
-          <w:t>10</w:t>
+          <w:t>9</w:t>
         </w:r>
         <w:r>
           <w:rPr>
@@ -1465,7 +1475,7 @@
           <w:lang w:val="en-US"/>
         </w:rPr>
       </w:pPr>
-      <w:hyperlink w:anchor="_Toc71450120" w:history="1">
+      <w:hyperlink w:anchor="_Toc71735475" w:history="1">
         <w:r>
           <w:rPr>
             <w:rStyle w:val="Hyperlink"/>
@@ -1492,7 +1502,7 @@
             <w:noProof/>
             <w:webHidden/>
           </w:rPr>
-          <w:instrText xml:space="preserve"> PAGEREF _Toc71450120 \h </w:instrText>
+          <w:instrText xml:space="preserve"> PAGEREF _Toc71735475 \h </w:instrText>
         </w:r>
         <w:r>
           <w:rPr>
@@ -1512,7 +1522,7 @@
             <w:noProof/>
             <w:webHidden/>
           </w:rPr>
-          <w:t>10</w:t>
+          <w:t>9</w:t>
         </w:r>
         <w:r>
           <w:rPr>
@@ -1537,7 +1547,7 @@
           <w:lang w:val="en-US"/>
         </w:rPr>
       </w:pPr>
-      <w:hyperlink w:anchor="_Toc71450121" w:history="1">
+      <w:hyperlink w:anchor="_Toc71735476" w:history="1">
         <w:r>
           <w:rPr>
             <w:rStyle w:val="Hyperlink"/>
@@ -1564,7 +1574,7 @@
             <w:noProof/>
             <w:webHidden/>
           </w:rPr>
-          <w:instrText xml:space="preserve"> PAGEREF _Toc71450121 \h </w:instrText>
+          <w:instrText xml:space="preserve"> PAGEREF _Toc71735476 \h </w:instrText>
         </w:r>
         <w:r>
           <w:rPr>
@@ -1584,7 +1594,7 @@
             <w:noProof/>
             <w:webHidden/>
           </w:rPr>
-          <w:t>10</w:t>
+          <w:t>9</w:t>
         </w:r>
         <w:r>
           <w:rPr>
@@ -1609,7 +1619,7 @@
           <w:lang w:val="en-US"/>
         </w:rPr>
       </w:pPr>
-      <w:hyperlink w:anchor="_Toc71450122" w:history="1">
+      <w:hyperlink w:anchor="_Toc71735477" w:history="1">
         <w:r>
           <w:rPr>
             <w:rStyle w:val="Hyperlink"/>
@@ -1636,7 +1646,7 @@
             <w:noProof/>
             <w:webHidden/>
           </w:rPr>
-          <w:instrText xml:space="preserve"> PAGEREF _Toc71450122 \h </w:instrText>
+          <w:instrText xml:space="preserve"> PAGEREF _Toc71735477 \h </w:instrText>
         </w:r>
         <w:r>
           <w:rPr>
@@ -1656,7 +1666,7 @@
             <w:noProof/>
             <w:webHidden/>
           </w:rPr>
-          <w:t>10</w:t>
+          <w:t>9</w:t>
         </w:r>
         <w:r>
           <w:rPr>
@@ -1681,7 +1691,7 @@
           <w:lang w:val="en-US"/>
         </w:rPr>
       </w:pPr>
-      <w:hyperlink w:anchor="_Toc71450123" w:history="1">
+      <w:hyperlink w:anchor="_Toc71735478" w:history="1">
         <w:r>
           <w:rPr>
             <w:rStyle w:val="Hyperlink"/>
@@ -1708,7 +1718,7 @@
             <w:noProof/>
             <w:webHidden/>
           </w:rPr>
-          <w:instrText xml:space="preserve"> PAGEREF _Toc71450123 \h </w:instrText>
+          <w:instrText xml:space="preserve"> PAGEREF _Toc71735478 \h </w:instrText>
         </w:r>
         <w:r>
           <w:rPr>
@@ -1753,7 +1763,7 @@
           <w:lang w:val="en-US"/>
         </w:rPr>
       </w:pPr>
-      <w:hyperlink w:anchor="_Toc71450124" w:history="1">
+      <w:hyperlink w:anchor="_Toc71735479" w:history="1">
         <w:r>
           <w:rPr>
             <w:rStyle w:val="Hyperlink"/>
@@ -1780,7 +1790,7 @@
             <w:noProof/>
             <w:webHidden/>
           </w:rPr>
-          <w:instrText xml:space="preserve"> PAGEREF _Toc71450124 \h </w:instrText>
+          <w:instrText xml:space="preserve"> PAGEREF _Toc71735479 \h </w:instrText>
         </w:r>
         <w:r>
           <w:rPr>
@@ -1800,7 +1810,7 @@
             <w:noProof/>
             <w:webHidden/>
           </w:rPr>
-          <w:t>12</w:t>
+          <w:t>11</w:t>
         </w:r>
         <w:r>
           <w:rPr>
@@ -1825,7 +1835,7 @@
           <w:lang w:val="en-US"/>
         </w:rPr>
       </w:pPr>
-      <w:hyperlink w:anchor="_Toc71450125" w:history="1">
+      <w:hyperlink w:anchor="_Toc71735480" w:history="1">
         <w:r>
           <w:rPr>
             <w:rStyle w:val="Hyperlink"/>
@@ -1852,7 +1862,7 @@
             <w:noProof/>
             <w:webHidden/>
           </w:rPr>
-          <w:instrText xml:space="preserve"> PAGEREF _Toc71450125 \h </w:instrText>
+          <w:instrText xml:space="preserve"> PAGEREF _Toc71735480 \h </w:instrText>
         </w:r>
         <w:r>
           <w:rPr>
@@ -1872,7 +1882,7 @@
             <w:noProof/>
             <w:webHidden/>
           </w:rPr>
-          <w:t>13</w:t>
+          <w:t>12</w:t>
         </w:r>
         <w:r>
           <w:rPr>
@@ -1897,7 +1907,7 @@
           <w:lang w:val="en-US"/>
         </w:rPr>
       </w:pPr>
-      <w:hyperlink w:anchor="_Toc71450126" w:history="1">
+      <w:hyperlink w:anchor="_Toc71735481" w:history="1">
         <w:r>
           <w:rPr>
             <w:rStyle w:val="Hyperlink"/>
@@ -1924,7 +1934,7 @@
             <w:noProof/>
             <w:webHidden/>
           </w:rPr>
-          <w:instrText xml:space="preserve"> PAGEREF _Toc71450126 \h </w:instrText>
+          <w:instrText xml:space="preserve"> PAGEREF _Toc71735481 \h </w:instrText>
         </w:r>
         <w:r>
           <w:rPr>
@@ -1944,7 +1954,7 @@
             <w:noProof/>
             <w:webHidden/>
           </w:rPr>
-          <w:t>13</w:t>
+          <w:t>12</w:t>
         </w:r>
         <w:r>
           <w:rPr>
@@ -1969,7 +1979,7 @@
           <w:lang w:val="en-US"/>
         </w:rPr>
       </w:pPr>
-      <w:hyperlink w:anchor="_Toc71450127" w:history="1">
+      <w:hyperlink w:anchor="_Toc71735482" w:history="1">
         <w:r>
           <w:rPr>
             <w:rStyle w:val="Hyperlink"/>
@@ -1996,7 +2006,7 @@
             <w:noProof/>
             <w:webHidden/>
           </w:rPr>
-          <w:instrText xml:space="preserve"> PAGEREF _Toc71450127 \h </w:instrText>
+          <w:instrText xml:space="preserve"> PAGEREF _Toc71735482 \h </w:instrText>
         </w:r>
         <w:r>
           <w:rPr>
@@ -2016,7 +2026,7 @@
             <w:noProof/>
             <w:webHidden/>
           </w:rPr>
-          <w:t>14</w:t>
+          <w:t>13</w:t>
         </w:r>
         <w:r>
           <w:rPr>
@@ -2041,7 +2051,7 @@
           <w:lang w:val="en-US"/>
         </w:rPr>
       </w:pPr>
-      <w:hyperlink w:anchor="_Toc71450128" w:history="1">
+      <w:hyperlink w:anchor="_Toc71735483" w:history="1">
         <w:r>
           <w:rPr>
             <w:rStyle w:val="Hyperlink"/>
@@ -2068,7 +2078,7 @@
             <w:noProof/>
             <w:webHidden/>
           </w:rPr>
-          <w:instrText xml:space="preserve"> PAGEREF _Toc71450128 \h </w:instrText>
+          <w:instrText xml:space="preserve"> PAGEREF _Toc71735483 \h </w:instrText>
         </w:r>
         <w:r>
           <w:rPr>
@@ -2088,7 +2098,7 @@
             <w:noProof/>
             <w:webHidden/>
           </w:rPr>
-          <w:t>14</w:t>
+          <w:t>13</w:t>
         </w:r>
         <w:r>
           <w:rPr>
@@ -2113,7 +2123,7 @@
           <w:lang w:val="en-US"/>
         </w:rPr>
       </w:pPr>
-      <w:hyperlink w:anchor="_Toc71450129" w:history="1">
+      <w:hyperlink w:anchor="_Toc71735484" w:history="1">
         <w:r>
           <w:rPr>
             <w:rStyle w:val="Hyperlink"/>
@@ -2140,7 +2150,7 @@
             <w:noProof/>
             <w:webHidden/>
           </w:rPr>
-          <w:instrText xml:space="preserve"> PAGEREF _Toc71450129 \h </w:instrText>
+          <w:instrText xml:space="preserve"> PAGEREF _Toc71735484 \h </w:instrText>
         </w:r>
         <w:r>
           <w:rPr>
@@ -2160,7 +2170,7 @@
             <w:noProof/>
             <w:webHidden/>
           </w:rPr>
-          <w:t>15</w:t>
+          <w:t>14</w:t>
         </w:r>
         <w:r>
           <w:rPr>
@@ -2183,7 +2193,7 @@
           <w:lang w:val="en-US"/>
         </w:rPr>
       </w:pPr>
-      <w:hyperlink w:anchor="_Toc71450130" w:history="1">
+      <w:hyperlink w:anchor="_Toc71735485" w:history="1">
         <w:r>
           <w:rPr>
             <w:rStyle w:val="Hyperlink"/>
@@ -2210,7 +2220,7 @@
             <w:noProof/>
             <w:webHidden/>
           </w:rPr>
-          <w:instrText xml:space="preserve"> PAGEREF _Toc71450130 \h </w:instrText>
+          <w:instrText xml:space="preserve"> PAGEREF _Toc71735485 \h </w:instrText>
         </w:r>
         <w:r>
           <w:rPr>
@@ -2230,7 +2240,7 @@
             <w:noProof/>
             <w:webHidden/>
           </w:rPr>
-          <w:t>16</w:t>
+          <w:t>15</w:t>
         </w:r>
         <w:r>
           <w:rPr>
@@ -2255,7 +2265,7 @@
           <w:lang w:val="en-US"/>
         </w:rPr>
       </w:pPr>
-      <w:hyperlink w:anchor="_Toc71450131" w:history="1">
+      <w:hyperlink w:anchor="_Toc71735486" w:history="1">
         <w:r>
           <w:rPr>
             <w:rStyle w:val="Hyperlink"/>
@@ -2282,7 +2292,7 @@
             <w:noProof/>
             <w:webHidden/>
           </w:rPr>
-          <w:instrText xml:space="preserve"> PAGEREF _Toc71450131 \h </w:instrText>
+          <w:instrText xml:space="preserve"> PAGEREF _Toc71735486 \h </w:instrText>
         </w:r>
         <w:r>
           <w:rPr>
@@ -2302,7 +2312,7 @@
             <w:noProof/>
             <w:webHidden/>
           </w:rPr>
-          <w:t>16</w:t>
+          <w:t>15</w:t>
         </w:r>
         <w:r>
           <w:rPr>
@@ -2327,7 +2337,7 @@
           <w:lang w:val="en-US"/>
         </w:rPr>
       </w:pPr>
-      <w:hyperlink w:anchor="_Toc71450132" w:history="1">
+      <w:hyperlink w:anchor="_Toc71735487" w:history="1">
         <w:r>
           <w:rPr>
             <w:rStyle w:val="Hyperlink"/>
@@ -2354,7 +2364,7 @@
             <w:noProof/>
             <w:webHidden/>
           </w:rPr>
-          <w:instrText xml:space="preserve"> PAGEREF _Toc71450132 \h </w:instrText>
+          <w:instrText xml:space="preserve"> PAGEREF _Toc71735487 \h </w:instrText>
         </w:r>
         <w:r>
           <w:rPr>
@@ -2374,7 +2384,7 @@
             <w:noProof/>
             <w:webHidden/>
           </w:rPr>
-          <w:t>17</w:t>
+          <w:t>16</w:t>
         </w:r>
         <w:r>
           <w:rPr>
@@ -2399,7 +2409,7 @@
           <w:lang w:val="en-US"/>
         </w:rPr>
       </w:pPr>
-      <w:hyperlink w:anchor="_Toc71450133" w:history="1">
+      <w:hyperlink w:anchor="_Toc71735488" w:history="1">
         <w:r>
           <w:rPr>
             <w:rStyle w:val="Hyperlink"/>
@@ -2426,7 +2436,7 @@
             <w:noProof/>
             <w:webHidden/>
           </w:rPr>
-          <w:instrText xml:space="preserve"> PAGEREF _Toc71450133 \h </w:instrText>
+          <w:instrText xml:space="preserve"> PAGEREF _Toc71735488 \h </w:instrText>
         </w:r>
         <w:r>
           <w:rPr>
@@ -2446,7 +2456,7 @@
             <w:noProof/>
             <w:webHidden/>
           </w:rPr>
-          <w:t>17</w:t>
+          <w:t>16</w:t>
         </w:r>
         <w:r>
           <w:rPr>
@@ -2471,7 +2481,7 @@
           <w:lang w:val="en-US"/>
         </w:rPr>
       </w:pPr>
-      <w:hyperlink w:anchor="_Toc71450134" w:history="1">
+      <w:hyperlink w:anchor="_Toc71735489" w:history="1">
         <w:r>
           <w:rPr>
             <w:rStyle w:val="Hyperlink"/>
@@ -2498,7 +2508,7 @@
             <w:noProof/>
             <w:webHidden/>
           </w:rPr>
-          <w:instrText xml:space="preserve"> PAGEREF _Toc71450134 \h </w:instrText>
+          <w:instrText xml:space="preserve"> PAGEREF _Toc71735489 \h </w:instrText>
         </w:r>
         <w:r>
           <w:rPr>
@@ -2518,7 +2528,7 @@
             <w:noProof/>
             <w:webHidden/>
           </w:rPr>
-          <w:t>17</w:t>
+          <w:t>16</w:t>
         </w:r>
         <w:r>
           <w:rPr>
@@ -2543,7 +2553,7 @@
           <w:lang w:val="en-US"/>
         </w:rPr>
       </w:pPr>
-      <w:hyperlink w:anchor="_Toc71450135" w:history="1">
+      <w:hyperlink w:anchor="_Toc71735490" w:history="1">
         <w:r>
           <w:rPr>
             <w:rStyle w:val="Hyperlink"/>
@@ -2570,7 +2580,7 @@
             <w:noProof/>
             <w:webHidden/>
           </w:rPr>
-          <w:instrText xml:space="preserve"> PAGEREF _Toc71450135 \h </w:instrText>
+          <w:instrText xml:space="preserve"> PAGEREF _Toc71735490 \h </w:instrText>
         </w:r>
         <w:r>
           <w:rPr>
@@ -2590,7 +2600,7 @@
             <w:noProof/>
             <w:webHidden/>
           </w:rPr>
-          <w:t>24</w:t>
+          <w:t>23</w:t>
         </w:r>
         <w:r>
           <w:rPr>
@@ -2613,7 +2623,7 @@
           <w:lang w:val="en-US"/>
         </w:rPr>
       </w:pPr>
-      <w:hyperlink w:anchor="_Toc71450136" w:history="1">
+      <w:hyperlink w:anchor="_Toc71735491" w:history="1">
         <w:r>
           <w:rPr>
             <w:rStyle w:val="Hyperlink"/>
@@ -2640,7 +2650,7 @@
             <w:noProof/>
             <w:webHidden/>
           </w:rPr>
-          <w:instrText xml:space="preserve"> PAGEREF _Toc71450136 \h </w:instrText>
+          <w:instrText xml:space="preserve"> PAGEREF _Toc71735491 \h </w:instrText>
         </w:r>
         <w:r>
           <w:rPr>
@@ -2660,7 +2670,7 @@
             <w:noProof/>
             <w:webHidden/>
           </w:rPr>
-          <w:t>27</w:t>
+          <w:t>26</w:t>
         </w:r>
         <w:r>
           <w:rPr>
@@ -2683,7 +2693,7 @@
           <w:lang w:val="en-US"/>
         </w:rPr>
       </w:pPr>
-      <w:hyperlink w:anchor="_Toc71450137" w:history="1">
+      <w:hyperlink w:anchor="_Toc71735492" w:history="1">
         <w:r>
           <w:rPr>
             <w:rStyle w:val="Hyperlink"/>
@@ -2710,7 +2720,7 @@
             <w:noProof/>
             <w:webHidden/>
           </w:rPr>
-          <w:instrText xml:space="preserve"> PAGEREF _Toc71450137 \h </w:instrText>
+          <w:instrText xml:space="preserve"> PAGEREF _Toc71735492 \h </w:instrText>
         </w:r>
         <w:r>
           <w:rPr>
@@ -2730,7 +2740,7 @@
             <w:noProof/>
             <w:webHidden/>
           </w:rPr>
-          <w:t>28</w:t>
+          <w:t>27</w:t>
         </w:r>
         <w:r>
           <w:rPr>
@@ -2755,7 +2765,7 @@
           <w:lang w:val="en-US"/>
         </w:rPr>
       </w:pPr>
-      <w:hyperlink w:anchor="_Toc71450138" w:history="1">
+      <w:hyperlink w:anchor="_Toc71735493" w:history="1">
         <w:r>
           <w:rPr>
             <w:rStyle w:val="Hyperlink"/>
@@ -2782,7 +2792,7 @@
             <w:noProof/>
             <w:webHidden/>
           </w:rPr>
-          <w:instrText xml:space="preserve"> PAGEREF _Toc71450138 \h </w:instrText>
+          <w:instrText xml:space="preserve"> PAGEREF _Toc71735493 \h </w:instrText>
         </w:r>
         <w:r>
           <w:rPr>
@@ -2802,7 +2812,7 @@
             <w:noProof/>
             <w:webHidden/>
           </w:rPr>
-          <w:t>28</w:t>
+          <w:t>27</w:t>
         </w:r>
         <w:r>
           <w:rPr>
@@ -2827,7 +2837,7 @@
           <w:lang w:val="en-US"/>
         </w:rPr>
       </w:pPr>
-      <w:hyperlink w:anchor="_Toc71450139" w:history="1">
+      <w:hyperlink w:anchor="_Toc71735494" w:history="1">
         <w:r>
           <w:rPr>
             <w:rStyle w:val="Hyperlink"/>
@@ -2854,7 +2864,7 @@
             <w:noProof/>
             <w:webHidden/>
           </w:rPr>
-          <w:instrText xml:space="preserve"> PAGEREF _Toc71450139 \h </w:instrText>
+          <w:instrText xml:space="preserve"> PAGEREF _Toc71735494 \h </w:instrText>
         </w:r>
         <w:r>
           <w:rPr>
@@ -2874,7 +2884,7 @@
             <w:noProof/>
             <w:webHidden/>
           </w:rPr>
-          <w:t>28</w:t>
+          <w:t>27</w:t>
         </w:r>
         <w:r>
           <w:rPr>
@@ -2897,7 +2907,7 @@
           <w:lang w:val="en-US"/>
         </w:rPr>
       </w:pPr>
-      <w:hyperlink w:anchor="_Toc71450140" w:history="1">
+      <w:hyperlink w:anchor="_Toc71735495" w:history="1">
         <w:r>
           <w:rPr>
             <w:rStyle w:val="Hyperlink"/>
@@ -2924,7 +2934,7 @@
             <w:noProof/>
             <w:webHidden/>
           </w:rPr>
-          <w:instrText xml:space="preserve"> PAGEREF _Toc71450140 \h </w:instrText>
+          <w:instrText xml:space="preserve"> PAGEREF _Toc71735495 \h </w:instrText>
         </w:r>
         <w:r>
           <w:rPr>
@@ -2944,7 +2954,7 @@
             <w:noProof/>
             <w:webHidden/>
           </w:rPr>
-          <w:t>29</w:t>
+          <w:t>28</w:t>
         </w:r>
         <w:r>
           <w:rPr>
@@ -2956,6 +2966,9 @@
       </w:hyperlink>
     </w:p>
     <w:p>
+      <w:pPr>
+        <w:ind w:firstLine="0"/>
+      </w:pPr>
       <w:r>
         <w:rPr>
           <w:b/>
@@ -2964,18 +2977,7 @@
         <w:lastRenderedPageBreak/>
         <w:fldChar w:fldCharType="end"/>
       </w:r>
-    </w:p>
-    <w:p>
-      <w:pPr>
-        <w:pStyle w:val="Caption"/>
-      </w:pPr>
-    </w:p>
-    <w:p>
-      <w:pPr>
-        <w:pStyle w:val="Nyilatkozatcm"/>
-      </w:pPr>
-      <w:r>
-        <w:lastRenderedPageBreak/>
+      <w:r>
         <w:t>Hallgatói nyilatkozat</w:t>
       </w:r>
     </w:p>
@@ -3046,7 +3048,7 @@
         <w:rPr>
           <w:noProof/>
         </w:rPr>
-        <w:t>2021. 05. 09.</w:t>
+        <w:t>2021. 05. 12.</w:t>
       </w:r>
       <w:r>
         <w:fldChar w:fldCharType="end"/>
@@ -3073,15 +3075,21 @@
       <w:r>
         <w:tab/>
       </w:r>
-      <w:fldSimple w:instr=" AUTHOR   \* MERGEFORMAT ">
-        <w:r>
-          <w:t>Rezeda K</w:t>
-        </w:r>
-        <w:r>
-          <w:lastRenderedPageBreak/>
-          <w:t>ázmér</w:t>
-        </w:r>
-      </w:fldSimple>
+      <w:r>
+        <w:fldChar w:fldCharType="begin"/>
+      </w:r>
+      <w:r>
+        <w:instrText xml:space="preserve"> AUTHOR   \* MERGEFORMAT </w:instrText>
+      </w:r>
+      <w:r>
+        <w:fldChar w:fldCharType="separate"/>
+      </w:r>
+      <w:r>
+        <w:t>Rezeda Kázmér</w:t>
+      </w:r>
+      <w:r>
+        <w:fldChar w:fldCharType="end"/>
+      </w:r>
       <w:r>
         <w:t>Krisztián</w:t>
       </w:r>
@@ -3108,8 +3116,9 @@
       <w:pPr>
         <w:pStyle w:val="Fejezetcimszmozsnlkl"/>
       </w:pPr>
-      <w:bookmarkStart w:id="0" w:name="_Toc71450110"/>
-      <w:r>
+      <w:bookmarkStart w:id="0" w:name="_Toc71735465"/>
+      <w:r>
+        <w:lastRenderedPageBreak/>
         <w:t>Összefoglaló</w:t>
       </w:r>
       <w:bookmarkEnd w:id="0"/>
@@ -3120,19 +3129,16 @@
         <w:t xml:space="preserve">Jelen dokumentumban bemutatom a megoldás során használt technológiákat, a rendszer megtervezésének lépéseit, feltárom a megvalósításom lépéseit, az aközben felmerülő problémákat, végül leírom az alkalmazás továbbfejlesztési lehetőségeit, a megvalósítás során szerzett tapasztalataimat. A rendszer egy web szerverből </w:t>
       </w:r>
       <w:r>
-        <w:t xml:space="preserve"> és egy webes fe</w:t>
-      </w:r>
+        <w:t xml:space="preserve"> és egy webes felületből áll.</w:t>
+      </w:r>
+    </w:p>
+    <w:p>
+      <w:pPr>
+        <w:pStyle w:val="Fejezetcimszmozsnlkl"/>
+      </w:pPr>
+      <w:bookmarkStart w:id="1" w:name="_Toc71735466"/>
       <w:r>
         <w:lastRenderedPageBreak/>
-        <w:t>lületből áll.</w:t>
-      </w:r>
-    </w:p>
-    <w:p>
-      <w:pPr>
-        <w:pStyle w:val="Fejezetcimszmozsnlkl"/>
-      </w:pPr>
-      <w:bookmarkStart w:id="1" w:name="_Toc71450111"/>
-      <w:r>
         <w:t>Abstract</w:t>
       </w:r>
       <w:bookmarkEnd w:id="1"/>
@@ -3156,9 +3162,10 @@
       <w:pPr>
         <w:pStyle w:val="Heading1"/>
       </w:pPr>
-      <w:bookmarkStart w:id="3" w:name="_Toc71450112"/>
+      <w:bookmarkStart w:id="3" w:name="_Toc71735467"/>
       <w:bookmarkEnd w:id="2"/>
       <w:r>
+        <w:lastRenderedPageBreak/>
         <w:t>Bevezetés</w:t>
       </w:r>
       <w:bookmarkEnd w:id="3"/>
@@ -3172,7 +3179,7 @@
       <w:pPr>
         <w:pStyle w:val="Heading2"/>
       </w:pPr>
-      <w:bookmarkStart w:id="4" w:name="_Toc71450113"/>
+      <w:bookmarkStart w:id="4" w:name="_Toc71735468"/>
       <w:r>
         <w:t>A téma</w:t>
       </w:r>
@@ -3191,12 +3198,11 @@
         <w:t>Napjainkban a rohamosan növekvő népesség és igényei nehéz helyzetbe kényszeríti a fővárosi közlekedést, mivel a kialakult strusktúra nehezen változtatható, új utak, parkolóhelyek létrehozása sok helyen nehezen kivitelezhető. Az átlag életszínvonal növekedésével a tömegközlekedés nehezen tud lépést tartani, így az emberek jelentős része járna autóval, ez pedig az utak nagyobb leterheltségéhez vezet. A probléma mérséklésére számos alternatíva jelent meg. Ezek közül a kényelmes de legtöbbször drága taxi szolgáltatások és a kevésbé komfortos de általában olcsóbb közösségi közlekedési opciók (Mol Limo stb.) ötvözése az alkalmazás célja, mely egy megfizethető és kényelmes alternatívát nyújtana a városi közlekedésre.</w:t>
       </w:r>
     </w:p>
-    <w:p/>
     <w:p>
       <w:pPr>
         <w:pStyle w:val="Heading2"/>
       </w:pPr>
-      <w:bookmarkStart w:id="5" w:name="_Toc71450114"/>
+      <w:bookmarkStart w:id="5" w:name="_Toc71735469"/>
       <w:r>
         <w:t>A választott platformok</w:t>
       </w:r>
@@ -3210,50 +3216,46 @@
         <w:t xml:space="preserve">azások megvalósításait, </w:t>
       </w:r>
       <w:r>
-        <w:t>illetve szerepet játszott a saját preferenc</w:t>
-      </w:r>
+        <w:t>illetve szerepet játszott a saját preferenciám, az általam ismert programozási nyelvekben szerzett tapasztalataim is.</w:t>
+      </w:r>
+    </w:p>
+    <w:p>
+      <w:pPr>
+        <w:pStyle w:val="Heading2"/>
+      </w:pPr>
+      <w:bookmarkStart w:id="6" w:name="_Toc71735470"/>
+      <w:r>
+        <w:t>A dokumentum felépítése</w:t>
+      </w:r>
+      <w:bookmarkEnd w:id="6"/>
+    </w:p>
+    <w:p>
+      <w:r>
+        <w:t>A továbbiakban bemutatom a használt technológiákat, használatuk előnyeit. Azután felvázolom a tervezés folyamatát, a megvalósítandó konkrét feladatokat, a létrehozandó adatbázis felépítését. Végül rátérek a megvalósítás tényleges folyamatára, az elkészült program bemutatására.</w:t>
+      </w:r>
+    </w:p>
+    <w:p>
+      <w:pPr>
+        <w:pStyle w:val="Heading1"/>
+      </w:pPr>
+      <w:bookmarkStart w:id="7" w:name="_Toc71735471"/>
       <w:r>
         <w:lastRenderedPageBreak/>
-        <w:t>iám, az általam ismert programozási nyelvekben szerzett tapasztalataim is.</w:t>
-      </w:r>
-    </w:p>
-    <w:p/>
+        <w:t>Technológiák</w:t>
+      </w:r>
+      <w:bookmarkEnd w:id="7"/>
+    </w:p>
+    <w:p>
+      <w:r>
+        <w:t xml:space="preserve">Az alábbiakban az általam választott technológiákat mutatom be általánosságban, illetve amennyiben nem egyértelmű a választás, megemlítem a választási lehetőségeket és a mérlegelési pontok felsorolásával alátámasztom a választásaimat. </w:t>
+      </w:r>
+    </w:p>
     <w:p>
       <w:pPr>
         <w:pStyle w:val="Heading2"/>
       </w:pPr>
-      <w:bookmarkStart w:id="6" w:name="_Toc71450115"/>
-      <w:r>
-        <w:t>A dokumentum felépítése</w:t>
-      </w:r>
-      <w:bookmarkEnd w:id="6"/>
-    </w:p>
-    <w:p>
-      <w:r>
-        <w:t>A továbbiakban bemutatom a használt technológiákat, használatuk előnyeit. Azután felvázolom a tervezés folyamatát, a megvalósítandó konkrét feladatokat, a létrehozandó adatbázis felépítését. Végül rátérek a megvalósítás tényleges folyamatára, az elkészült program bemutatására.</w:t>
-      </w:r>
-    </w:p>
-    <w:p>
-      <w:pPr>
-        <w:pStyle w:val="Heading1"/>
-      </w:pPr>
-      <w:bookmarkStart w:id="7" w:name="_Toc71450116"/>
-      <w:r>
-        <w:t>Technológiák</w:t>
-      </w:r>
-      <w:bookmarkEnd w:id="7"/>
-    </w:p>
-    <w:p>
-      <w:r>
-        <w:t xml:space="preserve">Az alábbiakban az általam választott technológiákat mutatom be általánosságban, illetve amennyiben nem egyértelmű a választás, megemlítem a választási lehetőségeket és a mérlegelési pontok felsorolásával alátámasztom a választásaimat. </w:t>
-      </w:r>
-    </w:p>
-    <w:p>
-      <w:pPr>
-        <w:pStyle w:val="Heading2"/>
-      </w:pPr>
       <w:bookmarkStart w:id="8" w:name="_Toc27044916"/>
-      <w:bookmarkStart w:id="9" w:name="_Toc71450117"/>
+      <w:bookmarkStart w:id="9" w:name="_Toc71735472"/>
       <w:r>
         <w:t>.NET Core</w:t>
       </w:r>
@@ -3269,6 +3271,7 @@
           <w:id w:val="2069845410"/>
           <w:citation/>
         </w:sdtPr>
+        <w:sdtEndPr/>
         <w:sdtContent>
           <w:r>
             <w:fldChar w:fldCharType="begin"/>
@@ -3325,6 +3328,7 @@
           <w:id w:val="-1421010788"/>
           <w:citation/>
         </w:sdtPr>
+        <w:sdtEndPr/>
         <w:sdtContent>
           <w:r>
             <w:fldChar w:fldCharType="begin"/>
@@ -3366,7 +3370,7 @@
         <w:pStyle w:val="Heading3"/>
       </w:pPr>
       <w:bookmarkStart w:id="10" w:name="_Toc27044917"/>
-      <w:bookmarkStart w:id="11" w:name="_Toc71450118"/>
+      <w:bookmarkStart w:id="11" w:name="_Toc71735473"/>
       <w:r>
         <w:t>Entity Framework Core</w:t>
       </w:r>
@@ -3388,6 +3392,7 @@
           <w:id w:val="-944682175"/>
           <w:citation/>
         </w:sdtPr>
+        <w:sdtEndPr/>
         <w:sdtContent>
           <w:r>
             <w:fldChar w:fldCharType="begin"/>
@@ -3427,20 +3432,17 @@
         <w:t xml:space="preserve"> egyszerű .NET-es objektumokon</w:t>
       </w:r>
       <w:r>
-        <w:t xml:space="preserve"> végezhetünk műveleteket C# nyelven, amit az EF Core változáskövetője átalakít az adatbázis által értelmezhető parancsokká</w:t>
-      </w:r>
+        <w:t xml:space="preserve"> végezhetünk műveleteket C# nyelven, amit az EF Core változáskövetője átalakít az adatbázis által értelmezhető parancsokká és végrehajtatja őket. A Language Integrated Query (LINQ) szintakszissal együtt használva könnyen értelmezhető kódbázist készíthetünk az adatsémánk manipulálása céljából. Ezen felül többféle adatbázis rendszert is támogat, így a fejlesztő számára transzparens módon tud ugyanabból a C# kódból Oracle, MSSQL, SQLite, PostgreSQL vagy akár NoSQL által futtatható kódot generálni.</w:t>
+      </w:r>
+    </w:p>
+    <w:p>
+      <w:pPr>
+        <w:pStyle w:val="Heading3"/>
+      </w:pPr>
+      <w:bookmarkStart w:id="12" w:name="_Toc27044918"/>
+      <w:bookmarkStart w:id="13" w:name="_Toc71735474"/>
       <w:r>
         <w:lastRenderedPageBreak/>
-        <w:t xml:space="preserve"> és végrehajtatja őket. A Language Integrated Query (LINQ) szintakszissal együtt használva könnyen értelmezhető kódbázist készíthetünk az adatsémánk manipulálása céljából. Ezen felül többféle adatbázis rendszert is támogat, így a fejlesztő számára transzparens módon tud ugyanabból a C# kódból Oracle, MSSQL, SQLite, PostgreSQL vagy akár NoSQL által futtatható kódot generálni.</w:t>
-      </w:r>
-    </w:p>
-    <w:p>
-      <w:pPr>
-        <w:pStyle w:val="Heading3"/>
-      </w:pPr>
-      <w:bookmarkStart w:id="12" w:name="_Toc27044918"/>
-      <w:bookmarkStart w:id="13" w:name="_Toc71450119"/>
-      <w:r>
         <w:t>AspNetCore Identity</w:t>
       </w:r>
       <w:bookmarkEnd w:id="12"/>
@@ -3461,6 +3463,7 @@
           <w:id w:val="-46069836"/>
           <w:citation/>
         </w:sdtPr>
+        <w:sdtEndPr/>
         <w:sdtContent>
           <w:r>
             <w:fldChar w:fldCharType="begin"/>
@@ -3513,7 +3516,7 @@
         <w:pStyle w:val="Heading3"/>
       </w:pPr>
       <w:bookmarkStart w:id="14" w:name="_Toc27044919"/>
-      <w:bookmarkStart w:id="15" w:name="_Toc71450120"/>
+      <w:bookmarkStart w:id="15" w:name="_Toc71735475"/>
       <w:r>
         <w:t>Swashbuckle</w:t>
       </w:r>
@@ -3541,34 +3544,64 @@
       <w:pPr>
         <w:pStyle w:val="Heading3"/>
       </w:pPr>
-      <w:bookmarkStart w:id="16" w:name="_Toc71450121"/>
+      <w:bookmarkStart w:id="16" w:name="_Toc71735476"/>
       <w:r>
         <w:t>Barion Client</w:t>
       </w:r>
       <w:bookmarkEnd w:id="16"/>
     </w:p>
-    <w:p/>
+    <w:p>
+      <w:r>
+        <w:t>Az alkalmazáshoz többféle fizetési módszer is integrálható, én a Barion</w:t>
+      </w:r>
+      <w:r>
+        <w:t xml:space="preserve"> szolgáltatót</w:t>
+      </w:r>
+      <w:r>
+        <w:t xml:space="preserve"> </w:t>
+      </w:r>
+      <w:r>
+        <w:t>választottam, mint elsőként megvalósított rendszer</w:t>
+      </w:r>
+      <w:r>
+        <w:t>.</w:t>
+      </w:r>
+      <w:r>
+        <w:t xml:space="preserve"> A szolgáltatás integrációját hivatott segíteni a Barion Client NuGet csomag, mely a leggyakoribb API hívásokat és JSON struktúrákat csomagolja C# osztályokba.</w:t>
+      </w:r>
+    </w:p>
     <w:p>
       <w:pPr>
         <w:pStyle w:val="Heading3"/>
       </w:pPr>
-      <w:bookmarkStart w:id="17" w:name="_Toc71450122"/>
+      <w:bookmarkStart w:id="17" w:name="_Toc71735477"/>
       <w:r>
         <w:t>ASP.NET Core SpaServices</w:t>
       </w:r>
       <w:bookmarkEnd w:id="17"/>
     </w:p>
-    <w:p/>
+    <w:p>
+      <w:r>
+        <w:t xml:space="preserve">Az alkalmazás felépítése lehetővé teszi, hogy </w:t>
+      </w:r>
+      <w:r>
+        <w:t xml:space="preserve">külön-külön, vagy egyben telepítsük ki a backendet és a frontendet. </w:t>
+      </w:r>
+      <w:r>
+        <w:t>Az egyben történő telepítést könnyíti meg az Spa Sevices nevű NuGet csomag, mely elfedi a frontend által használt statikus fájlok kezelését egyetlen konfigurációs hívás mögé. A fordítást és a telepítést ezen kívül a backend fordítási direktíváinak beállításával támogatnunk kell, ezekről a Megvalósítás fejezetben részletesen is beszélni fogok.</w:t>
+      </w:r>
+    </w:p>
     <w:p>
       <w:pPr>
         <w:pStyle w:val="Heading2"/>
       </w:pPr>
       <w:r>
+        <w:lastRenderedPageBreak/>
         <w:t xml:space="preserve"> </w:t>
       </w:r>
       <w:bookmarkStart w:id="18" w:name="_Ref26528222"/>
       <w:bookmarkStart w:id="19" w:name="_Toc27044920"/>
-      <w:bookmarkStart w:id="20" w:name="_Toc71450123"/>
+      <w:bookmarkStart w:id="20" w:name="_Toc71735478"/>
       <w:r>
         <w:t>React</w:t>
       </w:r>
@@ -3590,17 +3623,14 @@
         <w:t>Cascading Style Sheets</w:t>
       </w:r>
       <w:r>
-        <w:t xml:space="preserve"> (CSS), és Javascript nélkül. Manapság a Javascript a frontend fejle</w:t>
-      </w:r>
-      <w:r>
-        <w:lastRenderedPageBreak/>
-        <w:t>sztés lelke, felvetül tehát a kérdés, hogy melyik User Interface (UI) könyvtárat válasszuk a számos lehetőség közül</w:t>
+        <w:t xml:space="preserve"> (CSS), és Javascript nélkül. Manapság a Javascript a frontend fejlesztés lelke, felvetül tehát a kérdés, hogy melyik User Interface (UI) könyvtárat válasszuk a számos lehetőség közül</w:t>
       </w:r>
       <w:sdt>
         <w:sdtPr>
           <w:id w:val="700449971"/>
           <w:citation/>
         </w:sdtPr>
+        <w:sdtEndPr/>
         <w:sdtContent>
           <w:r>
             <w:fldChar w:fldCharType="begin"/>
@@ -3649,6 +3679,7 @@
           <w:id w:val="-1024399138"/>
           <w:citation/>
         </w:sdtPr>
+        <w:sdtEndPr/>
         <w:sdtContent>
           <w:r>
             <w:fldChar w:fldCharType="begin"/>
@@ -3691,11 +3722,7 @@
         <w:t xml:space="preserve">(MVC) alapokon </w:t>
       </w:r>
       <w:r>
-        <w:t>működő ASP.NET Core után – A React volt, azt pedig a Vue</w:t>
-      </w:r>
-      <w:r>
-        <w:lastRenderedPageBreak/>
-        <w:t xml:space="preserve"> követte, az angulár pedig igencsak lemaradva jelent meg a listában.</w:t>
+        <w:t>működő ASP.NET Core után – A React volt, azt pedig a Vue követte, az angulár pedig igencsak lemaradva jelent meg a listában.</w:t>
       </w:r>
     </w:p>
     <w:p>
@@ -3754,25 +3781,51 @@
       <w:pPr>
         <w:pStyle w:val="Caption"/>
       </w:pPr>
-      <w:fldSimple w:instr=" STYLEREF 2 \s ">
-        <w:r>
-          <w:rPr>
-            <w:noProof/>
-          </w:rPr>
-          <w:t>2.2</w:t>
-        </w:r>
-      </w:fldSimple>
+      <w:r>
+        <w:fldChar w:fldCharType="begin"/>
+      </w:r>
+      <w:r>
+        <w:instrText xml:space="preserve"> STYLEREF 2 \s </w:instrText>
+      </w:r>
+      <w:r>
+        <w:fldChar w:fldCharType="separate"/>
+      </w:r>
+      <w:r>
+        <w:rPr>
+          <w:noProof/>
+        </w:rPr>
+        <w:t>2.2</w:t>
+      </w:r>
+      <w:r>
+        <w:rPr>
+          <w:noProof/>
+        </w:rPr>
+        <w:fldChar w:fldCharType="end"/>
+      </w:r>
       <w:r>
         <w:t>.</w:t>
       </w:r>
-      <w:fldSimple w:instr=" SEQ ábra \* ARABIC \s 2 ">
-        <w:r>
-          <w:rPr>
-            <w:noProof/>
-          </w:rPr>
-          <w:t>1</w:t>
-        </w:r>
-      </w:fldSimple>
+      <w:r>
+        <w:fldChar w:fldCharType="begin"/>
+      </w:r>
+      <w:r>
+        <w:instrText xml:space="preserve"> SEQ ábra \* ARABIC \s 2 </w:instrText>
+      </w:r>
+      <w:r>
+        <w:fldChar w:fldCharType="separate"/>
+      </w:r>
+      <w:r>
+        <w:rPr>
+          <w:noProof/>
+        </w:rPr>
+        <w:t>1</w:t>
+      </w:r>
+      <w:r>
+        <w:rPr>
+          <w:noProof/>
+        </w:rPr>
+        <w:fldChar w:fldCharType="end"/>
+      </w:r>
       <w:r>
         <w:t xml:space="preserve"> </w:t>
       </w:r>
@@ -3782,6 +3835,7 @@
     </w:p>
     <w:p>
       <w:r>
+        <w:lastRenderedPageBreak/>
         <w:t>A Google keresési statisztikái szerint</w:t>
       </w:r>
       <w:sdt>
@@ -3789,6 +3843,7 @@
           <w:id w:val="1263881144"/>
           <w:citation/>
         </w:sdtPr>
+        <w:sdtEndPr/>
         <w:sdtContent>
           <w:r>
             <w:fldChar w:fldCharType="begin"/>
@@ -3896,25 +3951,51 @@
       <w:pPr>
         <w:pStyle w:val="Caption"/>
       </w:pPr>
-      <w:fldSimple w:instr=" STYLEREF 2 \s ">
-        <w:r>
-          <w:rPr>
-            <w:noProof/>
-          </w:rPr>
-          <w:t>2.2</w:t>
-        </w:r>
-      </w:fldSimple>
+      <w:r>
+        <w:fldChar w:fldCharType="begin"/>
+      </w:r>
+      <w:r>
+        <w:instrText xml:space="preserve"> STYLEREF 2 \s </w:instrText>
+      </w:r>
+      <w:r>
+        <w:fldChar w:fldCharType="separate"/>
+      </w:r>
+      <w:r>
+        <w:rPr>
+          <w:noProof/>
+        </w:rPr>
+        <w:t>2.2</w:t>
+      </w:r>
+      <w:r>
+        <w:rPr>
+          <w:noProof/>
+        </w:rPr>
+        <w:fldChar w:fldCharType="end"/>
+      </w:r>
       <w:r>
         <w:t>.</w:t>
       </w:r>
-      <w:fldSimple w:instr=" SEQ ábra \* ARABIC \s 2 ">
-        <w:r>
-          <w:rPr>
-            <w:noProof/>
-          </w:rPr>
-          <w:t>2</w:t>
-        </w:r>
-      </w:fldSimple>
+      <w:r>
+        <w:fldChar w:fldCharType="begin"/>
+      </w:r>
+      <w:r>
+        <w:instrText xml:space="preserve"> SEQ ábra \* ARABIC \s 2 </w:instrText>
+      </w:r>
+      <w:r>
+        <w:fldChar w:fldCharType="separate"/>
+      </w:r>
+      <w:r>
+        <w:rPr>
+          <w:noProof/>
+        </w:rPr>
+        <w:t>2</w:t>
+      </w:r>
+      <w:r>
+        <w:rPr>
+          <w:noProof/>
+        </w:rPr>
+        <w:fldChar w:fldCharType="end"/>
+      </w:r>
       <w:r>
         <w:t xml:space="preserve"> A google 12 hónapos keresési statisztikája 2021.05.07.-én</w:t>
       </w:r>
@@ -3934,7 +4015,7 @@
         <w:pStyle w:val="Heading3"/>
       </w:pPr>
       <w:bookmarkStart w:id="21" w:name="_Toc27044921"/>
-      <w:bookmarkStart w:id="22" w:name="_Toc71450124"/>
+      <w:bookmarkStart w:id="22" w:name="_Toc71735479"/>
       <w:r>
         <w:t>React router</w:t>
       </w:r>
@@ -3943,11 +4024,11 @@
     </w:p>
     <w:p>
       <w:r>
-        <w:t>A legtöbb modern web alkalmazás úgynevezett Single page app</w:t>
+        <w:t xml:space="preserve">A legtöbb modern web alkalmazás úgynevezett Single page application (SPA) ami azt jelenti, hogy a megjelenítendő oldalak nem több weblapból tevődnek össze, hanem csak egy lapon változik a tartalom a megjelenítendő komponensek függvényében. Ezt a navigációt segíti elő a react router, anélkül navigálhatunk az oldalunkon, hogy ez </w:t>
       </w:r>
       <w:r>
         <w:lastRenderedPageBreak/>
-        <w:t>lication (SPA) ami azt jelenti, hogy a megjelenítendő oldalak nem több weblapból tevődnek össze, hanem csak egy lapon változik a tartalom a megjelenítendő komponensek függvényében. Ezt a navigációt segíti elő a react router, anélkül navigálhatunk az oldalunkon, hogy ez az „egy oldal” amivel dolgozunk újratöltődne, fehér töltőképernyőt hagyva a két oldal megjelenítése között</w:t>
+        <w:t>az „egy oldal” amivel dolgozunk újratöltődne, fehér töltőképernyőt hagyva a két oldal megjelenítése között</w:t>
       </w:r>
       <w:r>
         <w:t>.</w:t>
@@ -3957,7 +4038,7 @@
       <w:pPr>
         <w:pStyle w:val="Heading3"/>
       </w:pPr>
-      <w:bookmarkStart w:id="23" w:name="_Toc71450125"/>
+      <w:bookmarkStart w:id="23" w:name="_Toc71735480"/>
       <w:r>
         <w:t>Material UI</w:t>
       </w:r>
@@ -4030,25 +4111,51 @@
       <w:pPr>
         <w:pStyle w:val="Caption"/>
       </w:pPr>
-      <w:fldSimple w:instr=" STYLEREF 2 \s ">
-        <w:r>
-          <w:rPr>
-            <w:noProof/>
-          </w:rPr>
-          <w:t>2.2</w:t>
-        </w:r>
-      </w:fldSimple>
+      <w:r>
+        <w:fldChar w:fldCharType="begin"/>
+      </w:r>
+      <w:r>
+        <w:instrText xml:space="preserve"> STYLEREF 2 \s </w:instrText>
+      </w:r>
+      <w:r>
+        <w:fldChar w:fldCharType="separate"/>
+      </w:r>
+      <w:r>
+        <w:rPr>
+          <w:noProof/>
+        </w:rPr>
+        <w:t>2.2</w:t>
+      </w:r>
+      <w:r>
+        <w:rPr>
+          <w:noProof/>
+        </w:rPr>
+        <w:fldChar w:fldCharType="end"/>
+      </w:r>
       <w:r>
         <w:t>.</w:t>
       </w:r>
-      <w:fldSimple w:instr=" SEQ ábra \* ARABIC \s 2 ">
-        <w:r>
-          <w:rPr>
-            <w:noProof/>
-          </w:rPr>
-          <w:t>3</w:t>
-        </w:r>
-      </w:fldSimple>
+      <w:r>
+        <w:fldChar w:fldCharType="begin"/>
+      </w:r>
+      <w:r>
+        <w:instrText xml:space="preserve"> SEQ ábra \* ARABIC \s 2 </w:instrText>
+      </w:r>
+      <w:r>
+        <w:fldChar w:fldCharType="separate"/>
+      </w:r>
+      <w:r>
+        <w:rPr>
+          <w:noProof/>
+        </w:rPr>
+        <w:t>3</w:t>
+      </w:r>
+      <w:r>
+        <w:rPr>
+          <w:noProof/>
+        </w:rPr>
+        <w:fldChar w:fldCharType="end"/>
+      </w:r>
       <w:r>
         <w:t xml:space="preserve"> </w:t>
       </w:r>
@@ -4061,7 +4168,7 @@
         <w:pStyle w:val="Heading3"/>
       </w:pPr>
       <w:bookmarkStart w:id="24" w:name="_Toc27044923"/>
-      <w:bookmarkStart w:id="25" w:name="_Toc71450126"/>
+      <w:bookmarkStart w:id="25" w:name="_Toc71735481"/>
       <w:r>
         <w:t>Axios</w:t>
       </w:r>
@@ -4070,17 +4177,14 @@
     </w:p>
     <w:p>
       <w:r>
-        <w:t>Egy web alkalmazás természetesen nehezen képzelhető el valamiféle backend kommunikáció nélkül. Ezt segíti elő az Axios ami egy úgynevezett „promise-based” azaz ígéret alapú JS könyvtár HTTP kérések kezelésére, ami azt jelenti, hogy aszinkron kéréseket valósíthatunk meg, illetve a szerver válasza alapján tudunk el</w:t>
-      </w:r>
-      <w:r>
-        <w:lastRenderedPageBreak/>
-        <w:t>emeket betölteni, hibát kezelni</w:t>
+        <w:t>Egy web alkalmazás természetesen nehezen képzelhető el valamiféle backend kommunikáció nélkül. Ezt segíti elő az Axios ami egy úgynevezett „promise-based” azaz ígéret alapú JS könyvtár HTTP kérések kezelésére, ami azt jelenti, hogy aszinkron kéréseket valósíthatunk meg, illetve a szerver válasza alapján tudunk elemeket betölteni, hibát kezelni</w:t>
       </w:r>
       <w:sdt>
         <w:sdtPr>
           <w:id w:val="-1772078969"/>
           <w:citation/>
         </w:sdtPr>
+        <w:sdtEndPr/>
         <w:sdtContent>
           <w:r>
             <w:fldChar w:fldCharType="begin"/>
@@ -4114,7 +4218,11 @@
         </w:sdtContent>
       </w:sdt>
       <w:r>
-        <w:t xml:space="preserve">. Az Axios előnyei közé tartozik még az natív fetch API-val szemben, hogy támogatja a régebbi böngészőket is, képes a kérések megszakítására, </w:t>
+        <w:t xml:space="preserve">. Az Axios előnyei közé tartozik még az natív fetch </w:t>
+      </w:r>
+      <w:r>
+        <w:lastRenderedPageBreak/>
+        <w:t xml:space="preserve">API-val szemben, hogy támogatja a régebbi böngészőket is, képes a kérések megszakítására, </w:t>
       </w:r>
       <w:r>
         <w:tab/>
@@ -4149,6 +4257,7 @@
           <w:id w:val="-1904681238"/>
           <w:citation/>
         </w:sdtPr>
+        <w:sdtEndPr/>
         <w:sdtContent>
           <w:r>
             <w:fldChar w:fldCharType="begin"/>
@@ -4189,19 +4298,26 @@
       <w:pPr>
         <w:pStyle w:val="Heading3"/>
       </w:pPr>
-      <w:bookmarkStart w:id="26" w:name="_Toc71450127"/>
+      <w:bookmarkStart w:id="26" w:name="_Toc71735482"/>
       <w:r>
         <w:t>Google Maps Places</w:t>
       </w:r>
       <w:bookmarkEnd w:id="26"/>
     </w:p>
-    <w:p/>
+    <w:p>
+      <w:r>
+        <w:t xml:space="preserve">A </w:t>
+      </w:r>
+      <w:r>
+        <w:t>kiindulási/ érkezési helyek meghatározására, illetve a kettő közötti útvonal hosszának meghatározására, így az ár számítására a Google Places API-t használom. Ennek a szolgáltatásnak része a Google Places Autocomplete, mely a frontenden egy külső JavaScript komponens inicializálásával egy kész megoldást biztosít az API irányába történő kérések kezelésére. A Megvalósítás fejezetben részletesen is ki fogom fejteni ennek a komponensnek a működését.</w:t>
+      </w:r>
+    </w:p>
     <w:p>
       <w:pPr>
         <w:pStyle w:val="Heading2"/>
       </w:pPr>
       <w:bookmarkStart w:id="27" w:name="_Toc27044927"/>
-      <w:bookmarkStart w:id="28" w:name="_Toc71450128"/>
+      <w:bookmarkStart w:id="28" w:name="_Toc71735483"/>
       <w:r>
         <w:t>TypeScript</w:t>
       </w:r>
@@ -4217,6 +4333,7 @@
           <w:id w:val="1046405418"/>
           <w:citation/>
         </w:sdtPr>
+        <w:sdtEndPr/>
         <w:sdtContent>
           <w:r>
             <w:fldChar w:fldCharType="begin"/>
@@ -4250,17 +4367,14 @@
         </w:sdtContent>
       </w:sdt>
       <w:r>
-        <w:t>. A TS kódunk egyenesen JS-re fordul, így egy minden platformra forduló biztonságos kódot kapunk. Leglényegesebb előnye a JS-el szemben, hogy erősen típusos és objektum orientált. Ez rengeteget segít, mikor a kódbázis nagyon nagy, elírások és hasonló</w:t>
-      </w:r>
-      <w:r>
-        <w:lastRenderedPageBreak/>
-        <w:t xml:space="preserve"> hibák esetén a fordító hibát fog jelezni, így nem kevés időt megspórolhatunk magunknak fejlesztés során. Népszerűségének még egy oka, hogy mivel közvetlenül JS-re fordul, nyugodtan használhatunk kizárólag JS-ben írt könyvtárakat</w:t>
+        <w:t>. A TS kódunk egyenesen JS-re fordul, így egy minden platformra forduló biztonságos kódot kapunk. Leglényegesebb előnye a JS-el szemben, hogy erősen típusos és objektum orientált. Ez rengeteget segít, mikor a kódbázis nagyon nagy, elírások és hasonló hibák esetén a fordító hibát fog jelezni, így nem kevés időt megspórolhatunk magunknak fejlesztés során. Népszerűségének még egy oka, hogy mivel közvetlenül JS-re fordul, nyugodtan használhatunk kizárólag JS-ben írt könyvtárakat</w:t>
       </w:r>
       <w:sdt>
         <w:sdtPr>
           <w:id w:val="-687904176"/>
           <w:citation/>
         </w:sdtPr>
+        <w:sdtEndPr/>
         <w:sdtContent>
           <w:r>
             <w:fldChar w:fldCharType="begin"/>
@@ -4306,6 +4420,7 @@
           <w:noProof/>
           <w:lang w:val="en-US"/>
         </w:rPr>
+        <w:lastRenderedPageBreak/>
         <w:drawing>
           <wp:inline distT="0" distB="0" distL="0" distR="0" wp14:anchorId="5173D41A" wp14:editId="639CC588">
             <wp:extent cx="4627245" cy="3181985"/>
@@ -4353,25 +4468,51 @@
       <w:pPr>
         <w:pStyle w:val="Caption"/>
       </w:pPr>
-      <w:fldSimple w:instr=" STYLEREF 2 \s ">
-        <w:r>
-          <w:rPr>
-            <w:noProof/>
-          </w:rPr>
-          <w:t>2.3</w:t>
-        </w:r>
-      </w:fldSimple>
+      <w:r>
+        <w:fldChar w:fldCharType="begin"/>
+      </w:r>
+      <w:r>
+        <w:instrText xml:space="preserve"> STYLEREF 2 \s </w:instrText>
+      </w:r>
+      <w:r>
+        <w:fldChar w:fldCharType="separate"/>
+      </w:r>
+      <w:r>
+        <w:rPr>
+          <w:noProof/>
+        </w:rPr>
+        <w:t>2.3</w:t>
+      </w:r>
+      <w:r>
+        <w:rPr>
+          <w:noProof/>
+        </w:rPr>
+        <w:fldChar w:fldCharType="end"/>
+      </w:r>
       <w:r>
         <w:t>.</w:t>
       </w:r>
-      <w:fldSimple w:instr=" SEQ ábra \* ARABIC \s 2 ">
-        <w:r>
-          <w:rPr>
-            <w:noProof/>
-          </w:rPr>
-          <w:t>1</w:t>
-        </w:r>
-      </w:fldSimple>
+      <w:r>
+        <w:fldChar w:fldCharType="begin"/>
+      </w:r>
+      <w:r>
+        <w:instrText xml:space="preserve"> SEQ ábra \* ARABIC \s 2 </w:instrText>
+      </w:r>
+      <w:r>
+        <w:fldChar w:fldCharType="separate"/>
+      </w:r>
+      <w:r>
+        <w:rPr>
+          <w:noProof/>
+        </w:rPr>
+        <w:t>1</w:t>
+      </w:r>
+      <w:r>
+        <w:rPr>
+          <w:noProof/>
+        </w:rPr>
+        <w:fldChar w:fldCharType="end"/>
+      </w:r>
       <w:r>
         <w:t xml:space="preserve"> </w:t>
       </w:r>
@@ -4381,35 +4522,48 @@
     </w:p>
     <w:p>
       <w:r>
-        <w:t>A typescript nyelv ezen kívül lehetővé teszi, hogy az új ECMAScript funkciókat használhassuk régebbi böngészőkön is, mivel a ford</w:t>
-      </w:r>
+        <w:t>A typescript nyelv ezen kívül lehetővé teszi, hogy az új ECMAScript funkciókat használhassuk régebbi böngészőkön is, mivel a fordító az új funkciókból régi-a böngésző által támogatott- verziókra is képesek lefordulni.</w:t>
+      </w:r>
+    </w:p>
+    <w:p>
+      <w:r>
+        <w:t>Talán egyetlen hátránya – de legalábbis nehézsége – a JavaScriptel szemben, hogy pont a típusosság miatt nehezebb generikus megoldások alkalmazása, mint például a reflection, vagy az Enum értékek Stringként kezelése, ezekről a későbbi fejezetekben részletesebben is beszélni fogok.</w:t>
+      </w:r>
+    </w:p>
+    <w:p>
+      <w:pPr>
+        <w:pStyle w:val="Heading3"/>
+      </w:pPr>
+      <w:bookmarkStart w:id="29" w:name="_Toc71735484"/>
+      <w:r>
+        <w:t>Redux</w:t>
+      </w:r>
+      <w:bookmarkEnd w:id="29"/>
+    </w:p>
+    <w:p>
+      <w:r>
+        <w:t xml:space="preserve">Az SPA alkalmazás állapotainak kezelésére a </w:t>
+      </w:r>
+      <w:r>
+        <w:t>React-</w:t>
+      </w:r>
+      <w:r>
+        <w:t xml:space="preserve">Redux TypeScript könytárat használtam. </w:t>
+      </w:r>
+      <w:r>
+        <w:t xml:space="preserve">A Redux lehetővé teszi az oldalakon megjelenő információk, állapotok egy úgynevezett „store” -ban történő tárolását. Ennek előnye, hogy nem kell külön karbantartanunk több helyen megjelenő információkat, azokat egységesen tudjuk kezelni, így elkerülhetjük az olyan hibákat, mikor elfelejtjük módosítani egy helyen az adatot, így </w:t>
+      </w:r>
+      <w:r>
+        <w:t>inkonzisztensen jelenítjük meg a felhasználóknak.</w:t>
+      </w:r>
+    </w:p>
+    <w:p>
+      <w:pPr>
+        <w:pStyle w:val="Heading1"/>
+      </w:pPr>
+      <w:bookmarkStart w:id="30" w:name="_Toc71735485"/>
       <w:r>
         <w:lastRenderedPageBreak/>
-        <w:t>ító az új funkciókból régi-a böngésző által támogatott- verziókra is képesek lefordulni.</w:t>
-      </w:r>
-    </w:p>
-    <w:p>
-      <w:r>
-        <w:t>Talán egyetlen hátránya – de legalábbis nehézsége – a JavaScriptel szemben, hogy pont a típusosság miatt nehezebb generikus megoldások alkalmazása, mint például a reflection, vagy az Enum értékek Stringként kezelése, ezekről a későbbi fejezetekben részletesebben is beszélni fogok.</w:t>
-      </w:r>
-    </w:p>
-    <w:p>
-      <w:pPr>
-        <w:pStyle w:val="Heading3"/>
-      </w:pPr>
-      <w:bookmarkStart w:id="29" w:name="_Toc71450129"/>
-      <w:r>
-        <w:t>Redux</w:t>
-      </w:r>
-      <w:bookmarkEnd w:id="29"/>
-    </w:p>
-    <w:p/>
-    <w:p>
-      <w:pPr>
-        <w:pStyle w:val="Heading1"/>
-      </w:pPr>
-      <w:bookmarkStart w:id="30" w:name="_Toc71450130"/>
-      <w:r>
         <w:t>Tervezés</w:t>
       </w:r>
       <w:bookmarkEnd w:id="30"/>
@@ -4424,7 +4578,7 @@
         <w:pStyle w:val="Heading2"/>
       </w:pPr>
       <w:bookmarkStart w:id="31" w:name="_Toc27044929"/>
-      <w:bookmarkStart w:id="32" w:name="_Toc71450131"/>
+      <w:bookmarkStart w:id="32" w:name="_Toc71735486"/>
       <w:r>
         <w:t>Funkcionális követelmények</w:t>
       </w:r>
@@ -4530,11 +4684,7 @@
         <w:ind w:firstLine="0"/>
       </w:pPr>
       <w:r>
-        <w:t xml:space="preserve">A weboldalon a felhasználó a </w:t>
-      </w:r>
-      <w:r>
-        <w:lastRenderedPageBreak/>
-        <w:t>következő funkciókat kell elérje:</w:t>
+        <w:t>A weboldalon a felhasználó a következő funkciókat kell elérje:</w:t>
       </w:r>
     </w:p>
     <w:p>
@@ -4739,6 +4889,7 @@
         <w:jc w:val="left"/>
       </w:pPr>
       <w:r>
+        <w:lastRenderedPageBreak/>
         <w:t>Dolgozóhoz rendelt foglalások megtekintése, kezelése.</w:t>
       </w:r>
     </w:p>
@@ -4746,7 +4897,7 @@
       <w:pPr>
         <w:pStyle w:val="Heading2"/>
       </w:pPr>
-      <w:bookmarkStart w:id="33" w:name="_Toc71450132"/>
+      <w:bookmarkStart w:id="33" w:name="_Toc71735487"/>
       <w:r>
         <w:t>A weboldal működésével kapcsolatos elvárások</w:t>
       </w:r>
@@ -4850,7 +5001,7 @@
       <w:pPr>
         <w:pStyle w:val="Heading2"/>
       </w:pPr>
-      <w:bookmarkStart w:id="34" w:name="_Toc71450133"/>
+      <w:bookmarkStart w:id="34" w:name="_Toc71735488"/>
       <w:r>
         <w:t>Architektúra</w:t>
       </w:r>
@@ -4861,7 +5012,7 @@
       <w:pPr>
         <w:pStyle w:val="Heading2"/>
       </w:pPr>
-      <w:bookmarkStart w:id="35" w:name="_Toc71450134"/>
+      <w:bookmarkStart w:id="35" w:name="_Toc71735489"/>
       <w:r>
         <w:t>Felülettervek</w:t>
       </w:r>
@@ -4869,27 +5020,27 @@
     </w:p>
     <w:p>
       <w:r>
+        <w:t>Az alkalmazás tervezését a követelményekből kiindulva a felülettervek elkészítésével kezdtem.</w:t>
+      </w:r>
+      <w:r>
+        <w:t xml:space="preserve"> A felülettervek készítése segíthet a megrendelővel lefektetett követelményekben fennmaradó esetleges félreértések felderítésében, illetve a webszerver és az adatbázis megalkotásánál is hasznos támpontot</w:t>
+      </w:r>
+      <w:r>
+        <w:t xml:space="preserve"> adnak.</w:t>
+      </w:r>
+      <w:r>
+        <w:t xml:space="preserve"> A tervekhez létrehozásához a WireFrame online tervező eszközt használtam.</w:t>
+      </w:r>
+    </w:p>
+    <w:p>
+      <w:pPr>
+        <w:pStyle w:val="Kp"/>
+      </w:pPr>
+      <w:r>
+        <w:rPr>
+          <w:noProof/>
+        </w:rPr>
         <w:lastRenderedPageBreak/>
-        <w:t>Az alkalmazás tervezését a követelményekből kiindulva a felülettervek elkészítésével kezdtem.</w:t>
-      </w:r>
-      <w:r>
-        <w:t xml:space="preserve"> A felülettervek készítése segíthet a megrendelővel lefektetett követelményekben fennmaradó esetleges félreértések felderítésében, illetve a webszerver és az adatbázis megalkotásánál is hasznos támpontot</w:t>
-      </w:r>
-      <w:r>
-        <w:t xml:space="preserve"> adnak.</w:t>
-      </w:r>
-      <w:r>
-        <w:t xml:space="preserve"> A tervekhez létrehozásához a WireFrame online tervező eszközt használtam.</w:t>
-      </w:r>
-    </w:p>
-    <w:p>
-      <w:pPr>
-        <w:pStyle w:val="Kp"/>
-      </w:pPr>
-      <w:r>
-        <w:rPr>
-          <w:noProof/>
-        </w:rPr>
         <w:drawing>
           <wp:inline distT="0" distB="0" distL="0" distR="0" wp14:anchorId="7C94C98E" wp14:editId="40931320">
             <wp:extent cx="5280660" cy="3206115"/>
@@ -4960,14 +5111,27 @@
       <w:r>
         <w:t>.</w:t>
       </w:r>
-      <w:fldSimple w:instr=" SEQ ábra \* ARABIC \s 2 ">
-        <w:r>
-          <w:rPr>
-            <w:noProof/>
-          </w:rPr>
-          <w:t>1</w:t>
-        </w:r>
-      </w:fldSimple>
+      <w:r>
+        <w:fldChar w:fldCharType="begin"/>
+      </w:r>
+      <w:r>
+        <w:instrText xml:space="preserve"> SEQ ábra \* ARABIC \s 2 </w:instrText>
+      </w:r>
+      <w:r>
+        <w:fldChar w:fldCharType="separate"/>
+      </w:r>
+      <w:r>
+        <w:rPr>
+          <w:noProof/>
+        </w:rPr>
+        <w:t>1</w:t>
+      </w:r>
+      <w:r>
+        <w:rPr>
+          <w:noProof/>
+        </w:rPr>
+        <w:fldChar w:fldCharType="end"/>
+      </w:r>
       <w:bookmarkEnd w:id="36"/>
       <w:r>
         <w:t xml:space="preserve"> A webes felület általános kinézete</w:t>
@@ -5049,127 +5213,114 @@
         <w:rPr>
           <w:noProof/>
         </w:rPr>
-        <w:t xml:space="preserve"> Látszik, hogy a tervezés ezen szakaszában még nem</w:t>
-      </w:r>
+        <w:t xml:space="preserve"> Látszik, hogy a tervezés ezen szakaszában még nem koncentrálunk a konkrét működésre, tényleges felületi elemekre – például nem jelenik meg a navigációs menü különbsége a különböző felhasználó típusok között.</w:t>
+      </w:r>
+    </w:p>
+    <w:p>
+      <w:pPr>
+        <w:rPr>
+          <w:noProof/>
+        </w:rPr>
+      </w:pPr>
+      <w:r>
+        <w:rPr>
+          <w:noProof/>
+        </w:rPr>
+        <w:t>Az alább</w:t>
+      </w:r>
+      <w:r>
+        <w:rPr>
+          <w:noProof/>
+        </w:rPr>
+        <w:t>i</w:t>
+      </w:r>
+      <w:r>
+        <w:rPr>
+          <w:noProof/>
+        </w:rPr>
+        <w:t xml:space="preserve"> </w:t>
+      </w:r>
+      <w:r>
+        <w:rPr>
+          <w:noProof/>
+        </w:rPr>
+        <w:fldChar w:fldCharType="begin"/>
+      </w:r>
+      <w:r>
+        <w:rPr>
+          <w:noProof/>
+        </w:rPr>
+        <w:instrText xml:space="preserve"> REF _Ref71363267 \h </w:instrText>
+      </w:r>
+      <w:r>
+        <w:rPr>
+          <w:noProof/>
+        </w:rPr>
+      </w:r>
+      <w:r>
+        <w:rPr>
+          <w:noProof/>
+        </w:rPr>
+        <w:fldChar w:fldCharType="separate"/>
+      </w:r>
+      <w:r>
+        <w:rPr>
+          <w:noProof/>
+        </w:rPr>
+        <w:t>3.4</w:t>
+      </w:r>
+      <w:r>
+        <w:t>.</w:t>
+      </w:r>
+      <w:r>
+        <w:rPr>
+          <w:noProof/>
+        </w:rPr>
+        <w:t>2</w:t>
+      </w:r>
+      <w:r>
+        <w:t xml:space="preserve"> Foglalások képernyő terve</w:t>
+      </w:r>
+      <w:r>
+        <w:rPr>
+          <w:noProof/>
+        </w:rPr>
+        <w:fldChar w:fldCharType="end"/>
+      </w:r>
+      <w:r>
+        <w:rPr>
+          <w:noProof/>
+        </w:rPr>
+        <w:t xml:space="preserve"> képen a foglalási oldalak t</w:t>
+      </w:r>
+      <w:r>
+        <w:rPr>
+          <w:noProof/>
+        </w:rPr>
+        <w:t>ervezett kinézete látható</w:t>
+      </w:r>
+      <w:r>
+        <w:rPr>
+          <w:noProof/>
+        </w:rPr>
+        <w:t>. Az adatok megadásával</w:t>
+      </w:r>
+      <w:r>
+        <w:rPr>
+          <w:noProof/>
+        </w:rPr>
+        <w:t xml:space="preserve"> a felhasználó lekérdezi a szerverről az árat és véglegesítheti a foglalást.</w:t>
+      </w:r>
+    </w:p>
+    <w:p>
+      <w:pPr>
+        <w:pStyle w:val="Kp"/>
+      </w:pPr>
       <w:r>
         <w:rPr>
           <w:noProof/>
         </w:rPr>
         <w:lastRenderedPageBreak/>
-        <w:t xml:space="preserve"> koncentrálunk a konkrét működésre, tényleges felületi elemekre – például nem je</w:t>
-      </w:r>
-      <w:r>
-        <w:rPr>
-          <w:noProof/>
-        </w:rPr>
-        <w:lastRenderedPageBreak/>
-        <w:t>lenik meg a navigációs menü különbsége a különböző felhasználó típusok között.</w:t>
-      </w:r>
-    </w:p>
-    <w:p>
-      <w:pPr>
-        <w:rPr>
-          <w:noProof/>
-        </w:rPr>
-      </w:pPr>
-      <w:r>
-        <w:rPr>
-          <w:noProof/>
-        </w:rPr>
-        <w:t>Az alább</w:t>
-      </w:r>
-      <w:r>
-        <w:rPr>
-          <w:noProof/>
-        </w:rPr>
-        <w:t>i</w:t>
-      </w:r>
-      <w:r>
-        <w:rPr>
-          <w:noProof/>
-        </w:rPr>
-        <w:t xml:space="preserve"> </w:t>
-      </w:r>
-      <w:r>
-        <w:rPr>
-          <w:noProof/>
-        </w:rPr>
-        <w:fldChar w:fldCharType="begin"/>
-      </w:r>
-      <w:r>
-        <w:rPr>
-          <w:noProof/>
-        </w:rPr>
-        <w:instrText xml:space="preserve"> REF _Ref71363267 \h </w:instrText>
-      </w:r>
-      <w:r>
-        <w:rPr>
-          <w:noProof/>
-        </w:rPr>
-      </w:r>
-      <w:r>
-        <w:rPr>
-          <w:noProof/>
-        </w:rPr>
-        <w:fldChar w:fldCharType="separate"/>
-      </w:r>
-      <w:r>
-        <w:rPr>
-          <w:noProof/>
-        </w:rPr>
-        <w:t>3.4</w:t>
-      </w:r>
-      <w:r>
-        <w:t>.</w:t>
-      </w:r>
-      <w:r>
-        <w:rPr>
-          <w:noProof/>
-        </w:rPr>
-        <w:t>2</w:t>
-      </w:r>
-      <w:r>
-        <w:t xml:space="preserve"> Foglalások képernyő terve</w:t>
-      </w:r>
-      <w:r>
-        <w:rPr>
-          <w:noProof/>
-        </w:rPr>
-        <w:fldChar w:fldCharType="end"/>
-      </w:r>
-      <w:r>
-        <w:rPr>
-          <w:noProof/>
-        </w:rPr>
-        <w:t xml:space="preserve"> képen a foglalási oldalak t</w:t>
-      </w:r>
-      <w:r>
-        <w:rPr>
-          <w:noProof/>
-        </w:rPr>
-        <w:t>ervezett kinézete látható</w:t>
-      </w:r>
-      <w:r>
-        <w:rPr>
-          <w:noProof/>
-        </w:rPr>
-        <w:t>. Az adatok megadásával</w:t>
-      </w:r>
-      <w:r>
-        <w:rPr>
-          <w:noProof/>
-        </w:rPr>
-        <w:t xml:space="preserve"> a felhasználó lekérdezi a szerverről az árat és véglegesítheti a foglalást.</w:t>
-      </w:r>
-    </w:p>
-    <w:p>
-      <w:pPr>
-        <w:pStyle w:val="Kp"/>
-      </w:pPr>
-      <w:r>
-        <w:rPr>
-          <w:noProof/>
-        </w:rPr>
         <w:drawing>
           <wp:inline distT="0" distB="0" distL="0" distR="0" wp14:anchorId="29E24E31" wp14:editId="5E0E4006">
             <wp:extent cx="5256525" cy="8305800"/>
@@ -5245,14 +5396,27 @@
       <w:r>
         <w:t>.</w:t>
       </w:r>
-      <w:fldSimple w:instr=" SEQ ábra \* ARABIC \s 2 ">
-        <w:r>
-          <w:rPr>
-            <w:noProof/>
-          </w:rPr>
-          <w:t>2</w:t>
-        </w:r>
-      </w:fldSimple>
+      <w:r>
+        <w:fldChar w:fldCharType="begin"/>
+      </w:r>
+      <w:r>
+        <w:instrText xml:space="preserve"> SEQ ábra \* ARABIC \s 2 </w:instrText>
+      </w:r>
+      <w:r>
+        <w:fldChar w:fldCharType="separate"/>
+      </w:r>
+      <w:r>
+        <w:rPr>
+          <w:noProof/>
+        </w:rPr>
+        <w:t>2</w:t>
+      </w:r>
+      <w:r>
+        <w:rPr>
+          <w:noProof/>
+        </w:rPr>
+        <w:fldChar w:fldCharType="end"/>
+      </w:r>
       <w:r>
         <w:t xml:space="preserve"> </w:t>
       </w:r>
@@ -5266,6 +5430,7 @@
     </w:p>
     <w:p>
       <w:r>
+        <w:lastRenderedPageBreak/>
         <w:t xml:space="preserve">A </w:t>
       </w:r>
       <w:r>
@@ -5326,11 +5491,7 @@
         <w:fldChar w:fldCharType="end"/>
       </w:r>
       <w:r>
-        <w:t xml:space="preserve"> ábrákon a felh</w:t>
-      </w:r>
-      <w:r>
-        <w:lastRenderedPageBreak/>
-        <w:t xml:space="preserve">asználói oldalak láthatók. </w:t>
+        <w:t xml:space="preserve"> ábrákon a felhasználói oldalak láthatók. </w:t>
       </w:r>
       <w:r>
         <w:t>A felhasználónak lehetősége van a jelszava megváltoztatására, személyes adatainak kezelésére, saját foglalásainak megtekintésére, illetve beállításainak változtatására.</w:t>
@@ -5413,14 +5574,27 @@
       <w:r>
         <w:t>.</w:t>
       </w:r>
-      <w:fldSimple w:instr=" SEQ ábra \* ARABIC \s 2 ">
-        <w:r>
-          <w:rPr>
-            <w:noProof/>
-          </w:rPr>
-          <w:t>3</w:t>
-        </w:r>
-      </w:fldSimple>
+      <w:r>
+        <w:fldChar w:fldCharType="begin"/>
+      </w:r>
+      <w:r>
+        <w:instrText xml:space="preserve"> SEQ ábra \* ARABIC \s 2 </w:instrText>
+      </w:r>
+      <w:r>
+        <w:fldChar w:fldCharType="separate"/>
+      </w:r>
+      <w:r>
+        <w:rPr>
+          <w:noProof/>
+        </w:rPr>
+        <w:t>3</w:t>
+      </w:r>
+      <w:r>
+        <w:rPr>
+          <w:noProof/>
+        </w:rPr>
+        <w:fldChar w:fldCharType="end"/>
+      </w:r>
       <w:bookmarkEnd w:id="39"/>
       <w:r>
         <w:t xml:space="preserve"> Felhasználói adatok áttekintése</w:t>
@@ -5481,25 +5655,51 @@
       <w:pPr>
         <w:pStyle w:val="Caption"/>
       </w:pPr>
-      <w:fldSimple w:instr=" STYLEREF 2 \s ">
-        <w:r>
-          <w:rPr>
-            <w:noProof/>
-          </w:rPr>
-          <w:t>3.4</w:t>
-        </w:r>
-      </w:fldSimple>
+      <w:r>
+        <w:fldChar w:fldCharType="begin"/>
+      </w:r>
+      <w:r>
+        <w:instrText xml:space="preserve"> STYLEREF 2 \s </w:instrText>
+      </w:r>
+      <w:r>
+        <w:fldChar w:fldCharType="separate"/>
+      </w:r>
+      <w:r>
+        <w:rPr>
+          <w:noProof/>
+        </w:rPr>
+        <w:t>3.4</w:t>
+      </w:r>
+      <w:r>
+        <w:rPr>
+          <w:noProof/>
+        </w:rPr>
+        <w:fldChar w:fldCharType="end"/>
+      </w:r>
       <w:r>
         <w:t>.</w:t>
       </w:r>
-      <w:fldSimple w:instr=" SEQ ábra \* ARABIC \s 2 ">
-        <w:r>
-          <w:rPr>
-            <w:noProof/>
-          </w:rPr>
-          <w:t>4</w:t>
-        </w:r>
-      </w:fldSimple>
+      <w:r>
+        <w:fldChar w:fldCharType="begin"/>
+      </w:r>
+      <w:r>
+        <w:instrText xml:space="preserve"> SEQ ábra \* ARABIC \s 2 </w:instrText>
+      </w:r>
+      <w:r>
+        <w:fldChar w:fldCharType="separate"/>
+      </w:r>
+      <w:r>
+        <w:rPr>
+          <w:noProof/>
+        </w:rPr>
+        <w:t>4</w:t>
+      </w:r>
+      <w:r>
+        <w:rPr>
+          <w:noProof/>
+        </w:rPr>
+        <w:fldChar w:fldCharType="end"/>
+      </w:r>
       <w:r>
         <w:t xml:space="preserve"> A felhasználó jelszavának megváltoztatása</w:t>
       </w:r>
@@ -5512,6 +5712,7 @@
         <w:rPr>
           <w:noProof/>
         </w:rPr>
+        <w:lastRenderedPageBreak/>
         <w:drawing>
           <wp:inline distT="0" distB="0" distL="0" distR="0" wp14:anchorId="5B4B4EB5" wp14:editId="41F1083D">
             <wp:extent cx="5400040" cy="3377333"/>
@@ -5559,25 +5760,51 @@
       <w:pPr>
         <w:pStyle w:val="Caption"/>
       </w:pPr>
-      <w:fldSimple w:instr=" STYLEREF 2 \s ">
-        <w:r>
-          <w:rPr>
-            <w:noProof/>
-          </w:rPr>
-          <w:t>3.4</w:t>
-        </w:r>
-      </w:fldSimple>
+      <w:r>
+        <w:fldChar w:fldCharType="begin"/>
+      </w:r>
+      <w:r>
+        <w:instrText xml:space="preserve"> STYLEREF 2 \s </w:instrText>
+      </w:r>
+      <w:r>
+        <w:fldChar w:fldCharType="separate"/>
+      </w:r>
+      <w:r>
+        <w:rPr>
+          <w:noProof/>
+        </w:rPr>
+        <w:t>3.4</w:t>
+      </w:r>
+      <w:r>
+        <w:rPr>
+          <w:noProof/>
+        </w:rPr>
+        <w:fldChar w:fldCharType="end"/>
+      </w:r>
       <w:r>
         <w:t>.</w:t>
       </w:r>
-      <w:fldSimple w:instr=" SEQ ábra \* ARABIC \s 2 ">
-        <w:r>
-          <w:rPr>
-            <w:noProof/>
-          </w:rPr>
-          <w:t>5</w:t>
-        </w:r>
-      </w:fldSimple>
+      <w:r>
+        <w:fldChar w:fldCharType="begin"/>
+      </w:r>
+      <w:r>
+        <w:instrText xml:space="preserve"> SEQ ábra \* ARABIC \s 2 </w:instrText>
+      </w:r>
+      <w:r>
+        <w:fldChar w:fldCharType="separate"/>
+      </w:r>
+      <w:r>
+        <w:rPr>
+          <w:noProof/>
+        </w:rPr>
+        <w:t>5</w:t>
+      </w:r>
+      <w:r>
+        <w:rPr>
+          <w:noProof/>
+        </w:rPr>
+        <w:fldChar w:fldCharType="end"/>
+      </w:r>
       <w:r>
         <w:t xml:space="preserve"> Személyes adatok változtatása</w:t>
       </w:r>
@@ -5617,25 +5844,18 @@
         <w:t xml:space="preserve"> ábrán látható a felhasználó foglalásainak megtekintése. A </w:t>
       </w:r>
       <w:r>
-        <w:t xml:space="preserve">dokumentum későbbi fejezeteiben eltérést fedezhetünk fel </w:t>
-      </w:r>
-      <w:r>
+        <w:t>dokumentum későbbi fejezeteiben eltérést fedezhetünk fel az itt látható képernyőterv és a megvalósított program között – A kész megoldásban a foglalás lemondását kezdeményező gom átkerült a foglalás részleteit mutató oldalra. Az éles projektekben is gyakori a kezdeti felülettervektől való eltérés, hiszen az ilyen fajta tervek készítésének nem a végleges kinézet megalkotása a célja, fejlesztés közben számos változás következhet be.</w:t>
+      </w:r>
+    </w:p>
+    <w:p>
+      <w:pPr>
+        <w:pStyle w:val="Kp"/>
+      </w:pPr>
+      <w:r>
+        <w:rPr>
+          <w:noProof/>
+        </w:rPr>
         <w:lastRenderedPageBreak/>
-        <w:t>az itt látható képernyőterv és a megvalósított program között – A kész megoldásban a foglalás lemondását kezdeményező gom átkerült a foglalás részleteit mutató oldalra. Az éles projektekben is gyakori a kezdeti felülettervektől való eltérés, hiszen az ilyen fajta tervek készítésének nem a végleges kinézet megalkotása a célja, fejlesztés közben számos változás</w:t>
-      </w:r>
-      <w:r>
-        <w:lastRenderedPageBreak/>
-        <w:t xml:space="preserve"> következhet be.</w:t>
-      </w:r>
-    </w:p>
-    <w:p>
-      <w:pPr>
-        <w:pStyle w:val="Kp"/>
-      </w:pPr>
-      <w:r>
-        <w:rPr>
-          <w:noProof/>
-        </w:rPr>
         <w:drawing>
           <wp:inline distT="0" distB="0" distL="0" distR="0" wp14:anchorId="05038C58" wp14:editId="3138C269">
             <wp:extent cx="5400040" cy="2977522"/>
@@ -5705,14 +5925,30 @@
       <w:r>
         <w:t>.</w:t>
       </w:r>
-      <w:fldSimple w:instr=" SEQ ábra \* ARABIC \s 2 ">
-        <w:r>
-          <w:rPr>
-            <w:noProof/>
-          </w:rPr>
-          <w:t>6</w:t>
-        </w:r>
-      </w:fldSimple>
+      <w:r>
+        <w:fldChar w:fldCharType="begin"/>
+      </w:r>
+      <w:r>
+        <w:instrText xml:space="preserve"> SEQ ábra \* ARABIC</w:instrText>
+      </w:r>
+      <w:r>
+        <w:instrText xml:space="preserve"> \s 2 </w:instrText>
+      </w:r>
+      <w:r>
+        <w:fldChar w:fldCharType="separate"/>
+      </w:r>
+      <w:r>
+        <w:rPr>
+          <w:noProof/>
+        </w:rPr>
+        <w:t>6</w:t>
+      </w:r>
+      <w:r>
+        <w:rPr>
+          <w:noProof/>
+        </w:rPr>
+        <w:fldChar w:fldCharType="end"/>
+      </w:r>
       <w:bookmarkEnd w:id="40"/>
       <w:r>
         <w:t xml:space="preserve"> Foglalások megtekintése</w:t>
@@ -5795,14 +6031,27 @@
       <w:r>
         <w:t>.</w:t>
       </w:r>
-      <w:fldSimple w:instr=" SEQ ábra \* ARABIC \s 2 ">
-        <w:r>
-          <w:rPr>
-            <w:noProof/>
-          </w:rPr>
-          <w:t>7</w:t>
-        </w:r>
-      </w:fldSimple>
+      <w:r>
+        <w:fldChar w:fldCharType="begin"/>
+      </w:r>
+      <w:r>
+        <w:instrText xml:space="preserve"> SEQ ábra \* ARABIC \s 2 </w:instrText>
+      </w:r>
+      <w:r>
+        <w:fldChar w:fldCharType="separate"/>
+      </w:r>
+      <w:r>
+        <w:rPr>
+          <w:noProof/>
+        </w:rPr>
+        <w:t>7</w:t>
+      </w:r>
+      <w:r>
+        <w:rPr>
+          <w:noProof/>
+        </w:rPr>
+        <w:fldChar w:fldCharType="end"/>
+      </w:r>
       <w:bookmarkEnd w:id="41"/>
       <w:r>
         <w:t xml:space="preserve"> Beállítások módosítása</w:t>
@@ -5846,21 +6095,18 @@
         <w:t xml:space="preserve"> ábrán </w:t>
       </w:r>
       <w:r>
-        <w:t>látható képernyőn tudna</w:t>
-      </w:r>
-      <w:r>
+        <w:t>látható képernyőn tudnak a megfelelő jogosultságú felhasználók a kifizetett rendelésekhez dolgozókat hozzárendelni.</w:t>
+      </w:r>
+    </w:p>
+    <w:p>
+      <w:pPr>
+        <w:pStyle w:val="Kp"/>
+      </w:pPr>
+      <w:r>
+        <w:rPr>
+          <w:noProof/>
+        </w:rPr>
         <w:lastRenderedPageBreak/>
-        <w:t>k a megfelelő jogosultságú felhasználók a kifizetett rendelésekhez dolgozókat hozzárendelni.</w:t>
-      </w:r>
-    </w:p>
-    <w:p>
-      <w:pPr>
-        <w:pStyle w:val="Kp"/>
-      </w:pPr>
-      <w:r>
-        <w:rPr>
-          <w:noProof/>
-        </w:rPr>
         <w:drawing>
           <wp:inline distT="0" distB="0" distL="0" distR="0" wp14:anchorId="336F0ECB" wp14:editId="64B772B0">
             <wp:extent cx="5402580" cy="6545580"/>
@@ -5937,14 +6183,27 @@
       <w:r>
         <w:t>.</w:t>
       </w:r>
-      <w:fldSimple w:instr=" SEQ ábra \* ARABIC \s 2 ">
-        <w:r>
-          <w:rPr>
-            <w:noProof/>
-          </w:rPr>
-          <w:t>8</w:t>
-        </w:r>
-      </w:fldSimple>
+      <w:r>
+        <w:fldChar w:fldCharType="begin"/>
+      </w:r>
+      <w:r>
+        <w:instrText xml:space="preserve"> SEQ ábra \* ARABIC \s 2 </w:instrText>
+      </w:r>
+      <w:r>
+        <w:fldChar w:fldCharType="separate"/>
+      </w:r>
+      <w:r>
+        <w:rPr>
+          <w:noProof/>
+        </w:rPr>
+        <w:t>8</w:t>
+      </w:r>
+      <w:r>
+        <w:rPr>
+          <w:noProof/>
+        </w:rPr>
+        <w:fldChar w:fldCharType="end"/>
+      </w:r>
       <w:r>
         <w:t xml:space="preserve"> Adminisztrátori belépéssel elérhető foglalások lap</w:t>
       </w:r>
@@ -5996,6 +6255,7 @@
         <w:rPr>
           <w:noProof/>
         </w:rPr>
+        <w:lastRenderedPageBreak/>
         <w:drawing>
           <wp:inline distT="0" distB="0" distL="0" distR="0" wp14:anchorId="7F6FACA7" wp14:editId="3B95D68D">
             <wp:extent cx="5402580" cy="5173980"/>
@@ -6064,83 +6324,90 @@
         <w:rPr>
           <w:noProof/>
         </w:rPr>
-        <w:t>3</w:t>
-      </w:r>
+        <w:t>3.4</w:t>
+      </w:r>
+      <w:r>
+        <w:fldChar w:fldCharType="end"/>
+      </w:r>
+      <w:r>
+        <w:t>.</w:t>
+      </w:r>
+      <w:r>
+        <w:fldChar w:fldCharType="begin"/>
+      </w:r>
+      <w:r>
+        <w:instrText xml:space="preserve"> SEQ ábra \* ARABIC \s 2 </w:instrText>
+      </w:r>
+      <w:r>
+        <w:fldChar w:fldCharType="separate"/>
+      </w:r>
+      <w:r>
+        <w:rPr>
+          <w:noProof/>
+        </w:rPr>
+        <w:t>9</w:t>
+      </w:r>
+      <w:r>
+        <w:rPr>
+          <w:noProof/>
+        </w:rPr>
+        <w:fldChar w:fldCharType="end"/>
+      </w:r>
+      <w:r>
+        <w:t xml:space="preserve"> Dolgozói felület</w:t>
+      </w:r>
+      <w:bookmarkEnd w:id="43"/>
+    </w:p>
+    <w:p>
+      <w:pPr>
+        <w:keepNext/>
+      </w:pPr>
+      <w:r>
+        <w:t xml:space="preserve">Az utolsó wireframen a contact formot láthatjuk, mellyel automatikus emailt küldhetnek a felhasználók. A </w:t>
+      </w:r>
+      <w:r>
+        <w:t>statikus</w:t>
+      </w:r>
+      <w:r>
+        <w:t xml:space="preserve"> </w:t>
+      </w:r>
+      <w:r>
+        <w:t xml:space="preserve">oldalakról </w:t>
+      </w:r>
+      <w:r>
+        <w:t xml:space="preserve">nem </w:t>
+      </w:r>
+      <w:r>
+        <w:t>készült felület</w:t>
+      </w:r>
+      <w:r>
+        <w:t>terv, mivel főleg szöveges tartalmak lesznek backend integráció nélkül.</w:t>
+      </w:r>
+    </w:p>
+    <w:p>
+      <w:pPr>
+        <w:pStyle w:val="Heading2"/>
+      </w:pPr>
+      <w:bookmarkStart w:id="44" w:name="_Toc71735490"/>
+      <w:r>
+        <w:t>Az adatbázis felépítése</w:t>
+      </w:r>
+      <w:bookmarkEnd w:id="44"/>
+    </w:p>
+    <w:p>
+      <w:r>
+        <w:t>Az adattábla megtervezésekor az egyszerűséget és a bővíthetőséget tartottam szem előtt</w:t>
+      </w:r>
+    </w:p>
+    <w:p>
+      <w:pPr>
+        <w:pStyle w:val="Kp"/>
+      </w:pPr>
       <w:r>
         <w:rPr>
           <w:noProof/>
         </w:rPr>
         <w:lastRenderedPageBreak/>
-        <w:t>.4</w:t>
-      </w:r>
-      <w:r>
-        <w:fldChar w:fldCharType="end"/>
-      </w:r>
-      <w:r>
-        <w:t>.</w:t>
-      </w:r>
-      <w:fldSimple w:instr=" SEQ ábra \* ARABIC \s 2 ">
-        <w:r>
-          <w:rPr>
-            <w:noProof/>
-          </w:rPr>
-          <w:t>9</w:t>
-        </w:r>
-      </w:fldSimple>
-      <w:r>
-        <w:t xml:space="preserve"> Dolgozói felület</w:t>
-      </w:r>
-      <w:bookmarkEnd w:id="43"/>
-    </w:p>
-    <w:p>
-      <w:pPr>
-        <w:keepNext/>
-      </w:pPr>
-      <w:r>
-        <w:t xml:space="preserve">Az utolsó wireframen a contact formot láthatjuk, mellyel automatikus emailt küldhetnek a felhasználók. A </w:t>
-      </w:r>
-      <w:r>
-        <w:t>statikus</w:t>
-      </w:r>
-      <w:r>
-        <w:t xml:space="preserve"> </w:t>
-      </w:r>
-      <w:r>
-        <w:t xml:space="preserve">oldalakról </w:t>
-      </w:r>
-      <w:r>
-        <w:t xml:space="preserve">nem </w:t>
-      </w:r>
-      <w:r>
-        <w:t>készült felület</w:t>
-      </w:r>
-      <w:r>
-        <w:t>terv, mivel főleg szöveges tartalmak lesznek backend integráció nélkül.</w:t>
-      </w:r>
-    </w:p>
-    <w:p>
-      <w:pPr>
-        <w:pStyle w:val="Heading2"/>
-      </w:pPr>
-      <w:bookmarkStart w:id="44" w:name="_Toc71450135"/>
-      <w:r>
-        <w:t>Az adatbázis felépítése</w:t>
-      </w:r>
-      <w:bookmarkEnd w:id="44"/>
-    </w:p>
-    <w:p>
-      <w:r>
-        <w:t>Az adattábla megtervezésekor az egyszerűséget és a bővíthetőséget tartottam szem előtt</w:t>
-      </w:r>
-    </w:p>
-    <w:p>
-      <w:pPr>
-        <w:pStyle w:val="Kp"/>
-      </w:pPr>
-      <w:r>
-        <w:rPr>
-          <w:noProof/>
-        </w:rPr>
         <w:drawing>
           <wp:inline distT="0" distB="0" distL="0" distR="0" wp14:anchorId="56CFC74D" wp14:editId="774BA4CE">
             <wp:extent cx="5394960" cy="4008120"/>
@@ -6195,25 +6462,51 @@
       <w:pPr>
         <w:pStyle w:val="Caption"/>
       </w:pPr>
-      <w:fldSimple w:instr=" STYLEREF 2 \s ">
-        <w:r>
-          <w:rPr>
-            <w:noProof/>
-          </w:rPr>
-          <w:t>3.5</w:t>
-        </w:r>
-      </w:fldSimple>
+      <w:r>
+        <w:fldChar w:fldCharType="begin"/>
+      </w:r>
+      <w:r>
+        <w:instrText xml:space="preserve"> STYLEREF 2 \s </w:instrText>
+      </w:r>
+      <w:r>
+        <w:fldChar w:fldCharType="separate"/>
+      </w:r>
+      <w:r>
+        <w:rPr>
+          <w:noProof/>
+        </w:rPr>
+        <w:t>3.5</w:t>
+      </w:r>
+      <w:r>
+        <w:rPr>
+          <w:noProof/>
+        </w:rPr>
+        <w:fldChar w:fldCharType="end"/>
+      </w:r>
       <w:r>
         <w:t>.</w:t>
       </w:r>
-      <w:fldSimple w:instr=" SEQ ábra \* ARABIC \s 2 ">
-        <w:r>
-          <w:rPr>
-            <w:noProof/>
-          </w:rPr>
-          <w:t>1</w:t>
-        </w:r>
-      </w:fldSimple>
+      <w:r>
+        <w:fldChar w:fldCharType="begin"/>
+      </w:r>
+      <w:r>
+        <w:instrText xml:space="preserve"> SEQ ábra \* ARABIC \s 2 </w:instrText>
+      </w:r>
+      <w:r>
+        <w:fldChar w:fldCharType="separate"/>
+      </w:r>
+      <w:r>
+        <w:rPr>
+          <w:noProof/>
+        </w:rPr>
+        <w:t>1</w:t>
+      </w:r>
+      <w:r>
+        <w:rPr>
+          <w:noProof/>
+        </w:rPr>
+        <w:fldChar w:fldCharType="end"/>
+      </w:r>
       <w:r>
         <w:t xml:space="preserve"> Az alkalmazás adatbázis terve</w:t>
       </w:r>
@@ -6250,50 +6543,40 @@
         <w:t>„WorkItems”</w:t>
       </w:r>
       <w:r>
-        <w:t xml:space="preserve"> tábla szolgál. Egy foglalás lezárásakor a dolgozó bejegyezheti a munka adatait, például, hogy mennyi időt vett igénybe a fuvar, hány km-et ment az autó, ezen kívül tartozik ehhez is egy komment, arra az esetre, ha valami k</w:t>
+        <w:t xml:space="preserve"> tábla szolgál. Egy foglalás lezárásakor a dolgozó bejegyezheti a munka adatait, például, hogy mennyi időt vett igénybe a fuvar, hány km-et ment az autó, ezen kívül tartozik ehhez is egy komment, arra az esetre, ha valami különleges esemény történne az út alatt (pl.: sajnálatos baleset miatt az autó kárpitja tisztításra szorul – a kliens hibájából). A megrendelésekhez tartozhat még egy </w:t>
+      </w:r>
+      <w:r>
+        <w:t xml:space="preserve">leértékelő kód is. A leértékeléseket szintén külön táblában tároljuk az előzőekben kifejtett okok miatt, az adminisztrátorok megadhatják magát a promóciós kódot, a hozzá tartozó leértékelést vagy százalékos vagy </w:t>
       </w:r>
       <w:r>
         <w:lastRenderedPageBreak/>
-        <w:t xml:space="preserve">ülönleges esemény történne az út alatt (pl.: sajnálatos baleset miatt az autó kárpitja tisztításra szorul – </w:t>
-      </w:r>
+        <w:t>érték formájában, illetve a promóciós kód lejárati dátumát, ami után a rendszer már nem fogadja el a kódot.</w:t>
+      </w:r>
+    </w:p>
+    <w:p>
+      <w:pPr>
+        <w:pStyle w:val="Heading1"/>
+      </w:pPr>
+      <w:bookmarkStart w:id="45" w:name="_Toc71735491"/>
       <w:r>
         <w:lastRenderedPageBreak/>
-        <w:t xml:space="preserve">a kliens hibájából). A megrendelésekhez tartozhat még egy </w:t>
-      </w:r>
-      <w:r>
-        <w:t>leértékelő kód is. A leértékeléseket szintén külön táblában tároljuk az előzőekben kifejtett okok miatt, az adminisztrátorok megadhatják magát a promóciós kódot, a hozzá tartozó leértékelést vagy százalékos vagy érték formáj</w:t>
-      </w:r>
+        <w:t>Megvalósítás</w:t>
+      </w:r>
+      <w:bookmarkEnd w:id="45"/>
+    </w:p>
+    <w:p>
+      <w:r>
+        <w:t>Ebben a fejezetben bemutatom a tervezett rendszer implementálását. Az egyes komponensek megvalósításának lépéseit a komponensek feladatait, a fejlesztésük során felmerült problémákat és megoldásokat. Kitérek még a felvetülő biztonsági kérdésekre is, azok megoldására.</w:t>
+      </w:r>
+    </w:p>
+    <w:p/>
+    <w:p>
+      <w:pPr>
+        <w:pStyle w:val="Heading1"/>
+      </w:pPr>
+      <w:bookmarkStart w:id="46" w:name="_Toc71735492"/>
       <w:r>
         <w:lastRenderedPageBreak/>
-        <w:t>ában, illetve a promóciós kód lejárati dátumát, am</w:t>
-      </w:r>
-      <w:r>
-        <w:lastRenderedPageBreak/>
-        <w:t>i után a rendszer már nem fogadja el a kódot.</w:t>
-      </w:r>
-    </w:p>
-    <w:p>
-      <w:pPr>
-        <w:pStyle w:val="Heading1"/>
-      </w:pPr>
-      <w:bookmarkStart w:id="45" w:name="_Toc71450136"/>
-      <w:r>
-        <w:t>Megvalósítás</w:t>
-      </w:r>
-      <w:bookmarkEnd w:id="45"/>
-    </w:p>
-    <w:p>
-      <w:r>
-        <w:t>Ebben a fejezetben bemutatom a tervezett rendszer implementálását. Az egyes komponensek megvalósításának lépéseit a komponensek feladatait, a fejlesztésük során felmerült problémákat és megoldásokat. Kitérek még a felvetülő biztonsági kérdésekre is, azok megoldására.</w:t>
-      </w:r>
-    </w:p>
-    <w:p/>
-    <w:p>
-      <w:pPr>
-        <w:pStyle w:val="Heading1"/>
-      </w:pPr>
-      <w:bookmarkStart w:id="46" w:name="_Toc71450137"/>
-      <w:r>
         <w:t>Összefoglaló</w:t>
       </w:r>
       <w:bookmarkEnd w:id="46"/>
@@ -6302,7 +6585,7 @@
       <w:pPr>
         <w:pStyle w:val="Heading2"/>
       </w:pPr>
-      <w:bookmarkStart w:id="47" w:name="_Toc71450138"/>
+      <w:bookmarkStart w:id="47" w:name="_Toc71735493"/>
       <w:r>
         <w:t>Továbbfejlesztési lehetőségek</w:t>
       </w:r>
@@ -6312,13 +6595,13 @@
       <w:pPr>
         <w:pStyle w:val="Heading2"/>
       </w:pPr>
-      <w:bookmarkStart w:id="48" w:name="_Toc71450139"/>
+      <w:bookmarkStart w:id="48" w:name="_Toc71735494"/>
       <w:r>
         <w:t>Végszó</w:t>
       </w:r>
       <w:bookmarkEnd w:id="48"/>
     </w:p>
-    <w:bookmarkStart w:id="49" w:name="_Toc71450140" w:displacedByCustomXml="next"/>
+    <w:bookmarkStart w:id="49" w:name="_Toc71735495" w:displacedByCustomXml="next"/>
     <w:sdt>
       <w:sdtPr>
         <w:rPr>
@@ -6335,6 +6618,7 @@
           <w:docPartUnique/>
         </w:docPartObj>
       </w:sdtPr>
+      <w:sdtEndPr/>
       <w:sdtContent>
         <w:p>
           <w:pPr>
@@ -6350,6 +6634,7 @@
             <w:id w:val="-573587230"/>
             <w:bibliography/>
           </w:sdtPr>
+          <w:sdtEndPr/>
           <w:sdtContent>
             <w:p>
               <w:pPr>
@@ -6647,14 +6932,7 @@
                 <w:rPr>
                   <w:noProof/>
                 </w:rPr>
-                <w:t xml:space="preserve">. </w:t>
-              </w:r>
-              <w:r>
-                <w:rPr>
-                  <w:noProof/>
-                </w:rPr>
-                <w:lastRenderedPageBreak/>
-                <w:t>Forrás: https://dotnet.microsoft.com/learn/dotnet/hello-world-tutorial/intro</w:t>
+                <w:t>. Forrás: https://dotnet.microsoft.com/learn/dotnet/hello-world-tutorial/intro</w:t>
               </w:r>
             </w:p>
             <w:p>
@@ -6722,6 +7000,7 @@
                   <w:bCs/>
                   <w:noProof/>
                 </w:rPr>
+                <w:lastRenderedPageBreak/>
                 <w:fldChar w:fldCharType="end"/>
               </w:r>
             </w:p>

</xml_diff>